<commit_message>
Final version for real no backsies
</commit_message>
<xml_diff>
--- a/The Article/Drafts/Final Draft/Introduction to Bioinformatics - Final Project.docx
+++ b/The Article/Drafts/Final Draft/Introduction to Bioinformatics - Final Project.docx
@@ -8,7 +8,7 @@
         <w:spacing w:line="240" w:lineRule="auto"/>
         <w:jc w:val="center"/>
         <w:rPr>
-          <w:rFonts w:asciiTheme="majorBidi" w:hAnsiTheme="majorBidi" w:cstheme="majorBidi" w:hint="cs"/>
+          <w:rFonts w:asciiTheme="majorBidi" w:hAnsiTheme="majorBidi" w:cstheme="majorBidi"/>
           <w:i/>
           <w:iCs/>
           <w:sz w:val="32"/>
@@ -52,11 +52,12 @@
         <w:spacing w:line="240" w:lineRule="auto"/>
         <w:jc w:val="center"/>
         <w:rPr>
-          <w:rFonts w:asciiTheme="majorBidi" w:hAnsiTheme="majorBidi" w:cstheme="majorBidi"/>
+          <w:rFonts w:asciiTheme="majorBidi" w:hAnsiTheme="majorBidi" w:cstheme="majorBidi" w:hint="cs"/>
           <w:i/>
           <w:iCs/>
           <w:sz w:val="32"/>
           <w:szCs w:val="32"/>
+          <w:rtl/>
         </w:rPr>
       </w:pPr>
     </w:p>
@@ -5256,10 +5257,10 @@
                   <v:path o:extrusionok="f" gradientshapeok="t" o:connecttype="rect"/>
                   <o:lock v:ext="edit" aspectratio="t"/>
                 </v:shapetype>
-                <v:shape id="_x0000_i1025" type="#_x0000_t75" style="width:218.75pt;height:133.1pt" o:ole="">
+                <v:shape id="_x0000_i1025" type="#_x0000_t75" style="width:218.65pt;height:133.35pt" o:ole="">
                   <v:imagedata r:id="rId10" o:title=""/>
                 </v:shape>
-                <o:OLEObject Type="Embed" ProgID="Paint.Picture" ShapeID="_x0000_i1025" DrawAspect="Content" ObjectID="_1709825788" r:id="rId11"/>
+                <o:OLEObject Type="Embed" ProgID="Paint.Picture" ShapeID="_x0000_i1025" DrawAspect="Content" ObjectID="_1709827880" r:id="rId11"/>
               </w:object>
             </w:r>
           </w:p>
@@ -5280,10 +5281,10 @@
             </w:pPr>
             <w:r>
               <w:object w:dxaOrig="8400" w:dyaOrig="5184" w14:anchorId="6022DE37">
-                <v:shape id="_x0000_i1026" type="#_x0000_t75" style="width:215.45pt;height:133.1pt" o:ole="">
+                <v:shape id="_x0000_i1026" type="#_x0000_t75" style="width:215.35pt;height:133.35pt" o:ole="">
                   <v:imagedata r:id="rId12" o:title=""/>
                 </v:shape>
-                <o:OLEObject Type="Embed" ProgID="Paint.Picture" ShapeID="_x0000_i1026" DrawAspect="Content" ObjectID="_1709825789" r:id="rId13"/>
+                <o:OLEObject Type="Embed" ProgID="Paint.Picture" ShapeID="_x0000_i1026" DrawAspect="Content" ObjectID="_1709827881" r:id="rId13"/>
               </w:object>
             </w:r>
           </w:p>
@@ -5324,10 +5325,10 @@
             </w:pPr>
             <w:r>
               <w:object w:dxaOrig="8400" w:dyaOrig="5184" w14:anchorId="685F7D07">
-                <v:shape id="_x0000_i1027" type="#_x0000_t75" style="width:3in;height:133.1pt" o:ole="">
+                <v:shape id="_x0000_i1027" type="#_x0000_t75" style="width:3in;height:133.35pt" o:ole="">
                   <v:imagedata r:id="rId14" o:title=""/>
                 </v:shape>
-                <o:OLEObject Type="Embed" ProgID="Paint.Picture" ShapeID="_x0000_i1027" DrawAspect="Content" ObjectID="_1709825790" r:id="rId15"/>
+                <o:OLEObject Type="Embed" ProgID="Paint.Picture" ShapeID="_x0000_i1027" DrawAspect="Content" ObjectID="_1709827882" r:id="rId15"/>
               </w:object>
             </w:r>
           </w:p>
@@ -5348,10 +5349,10 @@
             </w:pPr>
             <w:r>
               <w:object w:dxaOrig="8400" w:dyaOrig="5184" w14:anchorId="5E301DD6">
-                <v:shape id="_x0000_i1028" type="#_x0000_t75" style="width:218.75pt;height:135.8pt" o:ole="">
+                <v:shape id="_x0000_i1028" type="#_x0000_t75" style="width:218.65pt;height:136pt" o:ole="">
                   <v:imagedata r:id="rId16" o:title=""/>
                 </v:shape>
-                <o:OLEObject Type="Embed" ProgID="Paint.Picture" ShapeID="_x0000_i1028" DrawAspect="Content" ObjectID="_1709825791" r:id="rId17"/>
+                <o:OLEObject Type="Embed" ProgID="Paint.Picture" ShapeID="_x0000_i1028" DrawAspect="Content" ObjectID="_1709827883" r:id="rId17"/>
               </w:object>
             </w:r>
           </w:p>
@@ -5393,10 +5394,10 @@
             </w:pPr>
             <w:r>
               <w:object w:dxaOrig="8400" w:dyaOrig="5184" w14:anchorId="0CBE7BE2">
-                <v:shape id="_x0000_i1029" type="#_x0000_t75" style="width:218.75pt;height:135.8pt" o:ole="">
+                <v:shape id="_x0000_i1029" type="#_x0000_t75" style="width:218.65pt;height:136pt" o:ole="">
                   <v:imagedata r:id="rId18" o:title=""/>
                 </v:shape>
-                <o:OLEObject Type="Embed" ProgID="Paint.Picture" ShapeID="_x0000_i1029" DrawAspect="Content" ObjectID="_1709825792" r:id="rId19"/>
+                <o:OLEObject Type="Embed" ProgID="Paint.Picture" ShapeID="_x0000_i1029" DrawAspect="Content" ObjectID="_1709827884" r:id="rId19"/>
               </w:object>
             </w:r>
           </w:p>
@@ -5417,10 +5418,10 @@
             </w:pPr>
             <w:r>
               <w:object w:dxaOrig="8400" w:dyaOrig="5184" w14:anchorId="27971ADE">
-                <v:shape id="_x0000_i1030" type="#_x0000_t75" style="width:218.75pt;height:135.8pt" o:ole="">
+                <v:shape id="_x0000_i1030" type="#_x0000_t75" style="width:218.65pt;height:136pt" o:ole="">
                   <v:imagedata r:id="rId20" o:title=""/>
                 </v:shape>
-                <o:OLEObject Type="Embed" ProgID="Paint.Picture" ShapeID="_x0000_i1030" DrawAspect="Content" ObjectID="_1709825793" r:id="rId21"/>
+                <o:OLEObject Type="Embed" ProgID="Paint.Picture" ShapeID="_x0000_i1030" DrawAspect="Content" ObjectID="_1709827885" r:id="rId21"/>
               </w:object>
             </w:r>
           </w:p>
@@ -5463,10 +5464,10 @@
             </w:pPr>
             <w:r>
               <w:object w:dxaOrig="8400" w:dyaOrig="5184" w14:anchorId="095837B8">
-                <v:shape id="_x0000_i1031" type="#_x0000_t75" style="width:222pt;height:136.9pt" o:ole="">
+                <v:shape id="_x0000_i1031" type="#_x0000_t75" style="width:222pt;height:136.65pt" o:ole="">
                   <v:imagedata r:id="rId22" o:title=""/>
                 </v:shape>
-                <o:OLEObject Type="Embed" ProgID="Paint.Picture" ShapeID="_x0000_i1031" DrawAspect="Content" ObjectID="_1709825794" r:id="rId23"/>
+                <o:OLEObject Type="Embed" ProgID="Paint.Picture" ShapeID="_x0000_i1031" DrawAspect="Content" ObjectID="_1709827886" r:id="rId23"/>
               </w:object>
             </w:r>
           </w:p>
@@ -6465,10 +6466,10 @@
             </w:pPr>
             <w:r>
               <w:object w:dxaOrig="8400" w:dyaOrig="5184" w14:anchorId="277E0734">
-                <v:shape id="_x0000_i1032" type="#_x0000_t75" style="width:208.9pt;height:127.65pt" o:ole="">
+                <v:shape id="_x0000_i1032" type="#_x0000_t75" style="width:208.65pt;height:127.35pt" o:ole="">
                   <v:imagedata r:id="rId24" o:title=""/>
                 </v:shape>
-                <o:OLEObject Type="Embed" ProgID="Paint.Picture" ShapeID="_x0000_i1032" DrawAspect="Content" ObjectID="_1709825795" r:id="rId25"/>
+                <o:OLEObject Type="Embed" ProgID="Paint.Picture" ShapeID="_x0000_i1032" DrawAspect="Content" ObjectID="_1709827887" r:id="rId25"/>
               </w:object>
             </w:r>
           </w:p>
@@ -6488,10 +6489,10 @@
             </w:pPr>
             <w:r>
               <w:object w:dxaOrig="8400" w:dyaOrig="5184" w14:anchorId="5D8AF262">
-                <v:shape id="_x0000_i1033" type="#_x0000_t75" style="width:211.65pt;height:131.45pt" o:ole="">
+                <v:shape id="_x0000_i1033" type="#_x0000_t75" style="width:212pt;height:131.35pt" o:ole="">
                   <v:imagedata r:id="rId26" o:title=""/>
                 </v:shape>
-                <o:OLEObject Type="Embed" ProgID="Paint.Picture" ShapeID="_x0000_i1033" DrawAspect="Content" ObjectID="_1709825796" r:id="rId27"/>
+                <o:OLEObject Type="Embed" ProgID="Paint.Picture" ShapeID="_x0000_i1033" DrawAspect="Content" ObjectID="_1709827888" r:id="rId27"/>
               </w:object>
             </w:r>
           </w:p>
@@ -6513,10 +6514,10 @@
             </w:pPr>
             <w:r>
               <w:object w:dxaOrig="8400" w:dyaOrig="5184" w14:anchorId="6E65C28B">
-                <v:shape id="_x0000_i1034" type="#_x0000_t75" style="width:209.45pt;height:130.9pt" o:ole="">
+                <v:shape id="_x0000_i1034" type="#_x0000_t75" style="width:209.35pt;height:130.65pt" o:ole="">
                   <v:imagedata r:id="rId28" o:title=""/>
                 </v:shape>
-                <o:OLEObject Type="Embed" ProgID="Paint.Picture" ShapeID="_x0000_i1034" DrawAspect="Content" ObjectID="_1709825797" r:id="rId29"/>
+                <o:OLEObject Type="Embed" ProgID="Paint.Picture" ShapeID="_x0000_i1034" DrawAspect="Content" ObjectID="_1709827889" r:id="rId29"/>
               </w:object>
             </w:r>
           </w:p>
@@ -6536,10 +6537,10 @@
             </w:pPr>
             <w:r>
               <w:object w:dxaOrig="8400" w:dyaOrig="5184" w14:anchorId="5365B5B9">
-                <v:shape id="_x0000_i1035" type="#_x0000_t75" style="width:211.65pt;height:131.45pt" o:ole="">
+                <v:shape id="_x0000_i1035" type="#_x0000_t75" style="width:212pt;height:131.35pt" o:ole="">
                   <v:imagedata r:id="rId30" o:title=""/>
                 </v:shape>
-                <o:OLEObject Type="Embed" ProgID="Paint.Picture" ShapeID="_x0000_i1035" DrawAspect="Content" ObjectID="_1709825798" r:id="rId31"/>
+                <o:OLEObject Type="Embed" ProgID="Paint.Picture" ShapeID="_x0000_i1035" DrawAspect="Content" ObjectID="_1709827890" r:id="rId31"/>
               </w:object>
             </w:r>
           </w:p>
@@ -6724,8 +6725,8 @@
         <w:tblLook w:val="04A0" w:firstRow="1" w:lastRow="0" w:firstColumn="1" w:lastColumn="0" w:noHBand="0" w:noVBand="1"/>
       </w:tblPr>
       <w:tblGrid>
-        <w:gridCol w:w="4507"/>
-        <w:gridCol w:w="4509"/>
+        <w:gridCol w:w="4508"/>
+        <w:gridCol w:w="4508"/>
       </w:tblGrid>
       <w:tr>
         <w:trPr>
@@ -6747,10 +6748,10 @@
             </w:pPr>
             <w:r>
               <w:object w:dxaOrig="8400" w:dyaOrig="5184" w14:anchorId="457EB573">
-                <v:shape id="_x0000_i1036" type="#_x0000_t75" style="width:210pt;height:130.9pt" o:ole="">
+                <v:shape id="_x0000_i1036" type="#_x0000_t75" style="width:210pt;height:130.65pt" o:ole="">
                   <v:imagedata r:id="rId32" o:title=""/>
                 </v:shape>
-                <o:OLEObject Type="Embed" ProgID="Paint.Picture" ShapeID="_x0000_i1036" DrawAspect="Content" ObjectID="_1709825799" r:id="rId33"/>
+                <o:OLEObject Type="Embed" ProgID="Paint.Picture" ShapeID="_x0000_i1036" DrawAspect="Content" ObjectID="_1709827891" r:id="rId33"/>
               </w:object>
             </w:r>
           </w:p>
@@ -6771,10 +6772,10 @@
             </w:pPr>
             <w:r>
               <w:object w:dxaOrig="8400" w:dyaOrig="5184" w14:anchorId="348E9C51">
-                <v:shape id="_x0000_i1037" type="#_x0000_t75" style="width:211.65pt;height:131.45pt" o:ole="">
+                <v:shape id="_x0000_i1037" type="#_x0000_t75" style="width:212pt;height:131.35pt" o:ole="">
                   <v:imagedata r:id="rId34" o:title=""/>
                 </v:shape>
-                <o:OLEObject Type="Embed" ProgID="Paint.Picture" ShapeID="_x0000_i1037" DrawAspect="Content" ObjectID="_1709825800" r:id="rId35"/>
+                <o:OLEObject Type="Embed" ProgID="Paint.Picture" ShapeID="_x0000_i1037" DrawAspect="Content" ObjectID="_1709827892" r:id="rId35"/>
               </w:object>
             </w:r>
           </w:p>
@@ -6800,10 +6801,10 @@
             </w:pPr>
             <w:r>
               <w:object w:dxaOrig="8400" w:dyaOrig="5184" w14:anchorId="7320C03E">
-                <v:shape id="_x0000_i1038" type="#_x0000_t75" style="width:211.65pt;height:131.45pt" o:ole="">
+                <v:shape id="_x0000_i1038" type="#_x0000_t75" style="width:212pt;height:131.35pt" o:ole="">
                   <v:imagedata r:id="rId36" o:title=""/>
                 </v:shape>
-                <o:OLEObject Type="Embed" ProgID="Paint.Picture" ShapeID="_x0000_i1038" DrawAspect="Content" ObjectID="_1709825801" r:id="rId37"/>
+                <o:OLEObject Type="Embed" ProgID="Paint.Picture" ShapeID="_x0000_i1038" DrawAspect="Content" ObjectID="_1709827893" r:id="rId37"/>
               </w:object>
             </w:r>
           </w:p>
@@ -6824,10 +6825,10 @@
             </w:pPr>
             <w:r>
               <w:object w:dxaOrig="8400" w:dyaOrig="5184" w14:anchorId="52DF32E4">
-                <v:shape id="_x0000_i1039" type="#_x0000_t75" style="width:214.35pt;height:132pt" o:ole="">
+                <v:shape id="_x0000_i1039" type="#_x0000_t75" style="width:214pt;height:132pt" o:ole="">
                   <v:imagedata r:id="rId38" o:title=""/>
                 </v:shape>
-                <o:OLEObject Type="Embed" ProgID="Paint.Picture" ShapeID="_x0000_i1039" DrawAspect="Content" ObjectID="_1709825802" r:id="rId39"/>
+                <o:OLEObject Type="Embed" ProgID="Paint.Picture" ShapeID="_x0000_i1039" DrawAspect="Content" ObjectID="_1709827894" r:id="rId39"/>
               </w:object>
             </w:r>
           </w:p>
@@ -8802,7 +8803,13 @@
         <w:rPr>
           <w:rFonts w:asciiTheme="minorHAnsi" w:hAnsiTheme="minorHAnsi" w:cstheme="minorHAnsi"/>
         </w:rPr>
-        <w:t xml:space="preserve"> and possibly more psychiatric illnesses. </w:t>
+        <w:t xml:space="preserve"> and possibly more psychiatric illnesses.</w:t>
+      </w:r>
+      <w:r>
+        <w:rPr>
+          <w:rFonts w:asciiTheme="minorHAnsi" w:hAnsiTheme="minorHAnsi" w:cstheme="minorHAnsi"/>
+        </w:rPr>
+        <w:t xml:space="preserve"> </w:t>
       </w:r>
       <w:r>
         <w:rPr>
@@ -9534,7 +9541,19 @@
         <w:rPr>
           <w:rFonts w:asciiTheme="minorHAnsi" w:hAnsiTheme="minorHAnsi" w:cstheme="minorHAnsi"/>
         </w:rPr>
-        <w:t xml:space="preserve">effects on the biological microenvironment can be measured and identified. Furthermore, being able to address a pathway which is known to be </w:t>
+        <w:t xml:space="preserve">effects on the biological microenvironment can be measured and identified. </w:t>
+      </w:r>
+      <w:r>
+        <w:rPr>
+          <w:rFonts w:asciiTheme="minorHAnsi" w:hAnsiTheme="minorHAnsi" w:cstheme="minorHAnsi"/>
+        </w:rPr>
+        <w:t>Equal important</w:t>
+      </w:r>
+      <w:r>
+        <w:rPr>
+          <w:rFonts w:asciiTheme="minorHAnsi" w:hAnsiTheme="minorHAnsi" w:cstheme="minorHAnsi"/>
+        </w:rPr>
+        <w:t xml:space="preserve">, being able to address a pathway which is known to be </w:t>
       </w:r>
       <w:r>
         <w:rPr>
@@ -9706,7 +9725,19 @@
         <w:rPr>
           <w:rFonts w:asciiTheme="minorHAnsi" w:hAnsiTheme="minorHAnsi" w:cstheme="minorHAnsi"/>
         </w:rPr>
-        <w:t xml:space="preserve"> Furthermore, bipolar disorder has a very complex biological mechanisms </w:t>
+        <w:t xml:space="preserve"> </w:t>
+      </w:r>
+      <w:r>
+        <w:rPr>
+          <w:rFonts w:asciiTheme="minorHAnsi" w:hAnsiTheme="minorHAnsi" w:cstheme="minorHAnsi"/>
+        </w:rPr>
+        <w:t>Also</w:t>
+      </w:r>
+      <w:r>
+        <w:rPr>
+          <w:rFonts w:asciiTheme="minorHAnsi" w:hAnsiTheme="minorHAnsi" w:cstheme="minorHAnsi"/>
+        </w:rPr>
+        <w:t xml:space="preserve">, bipolar disorder has very complex biological mechanisms </w:t>
       </w:r>
       <w:r>
         <w:rPr>
@@ -9965,7 +9996,19 @@
         <w:rPr>
           <w:rFonts w:asciiTheme="minorHAnsi" w:hAnsiTheme="minorHAnsi" w:cstheme="minorHAnsi"/>
         </w:rPr>
-        <w:t xml:space="preserve"> try and identify specific biomarkers for </w:t>
+        <w:t xml:space="preserve"> try and identify specific </w:t>
+      </w:r>
+      <w:r>
+        <w:rPr>
+          <w:rFonts w:asciiTheme="minorHAnsi" w:hAnsiTheme="minorHAnsi" w:cstheme="minorHAnsi"/>
+        </w:rPr>
+        <w:t xml:space="preserve">and more accurate </w:t>
+      </w:r>
+      <w:r>
+        <w:rPr>
+          <w:rFonts w:asciiTheme="minorHAnsi" w:hAnsiTheme="minorHAnsi" w:cstheme="minorHAnsi"/>
+        </w:rPr>
+        <w:t xml:space="preserve">biomarkers for </w:t>
       </w:r>
       <w:r>
         <w:rPr>
@@ -9999,21 +10042,31 @@
         <w:rPr>
           <w:rFonts w:asciiTheme="minorHAnsi" w:hAnsiTheme="minorHAnsi" w:cstheme="minorHAnsi"/>
         </w:rPr>
-        <w:t xml:space="preserve">something we did not expect but could have a clinical value </w:t>
-      </w:r>
-      <w:proofErr w:type="gramStart"/>
-      <w:r>
-        <w:rPr>
-          <w:rFonts w:asciiTheme="minorHAnsi" w:hAnsiTheme="minorHAnsi" w:cstheme="minorHAnsi"/>
-        </w:rPr>
-        <w:t>in regard to</w:t>
-      </w:r>
-      <w:proofErr w:type="gramEnd"/>
-      <w:r>
-        <w:rPr>
-          <w:rFonts w:asciiTheme="minorHAnsi" w:hAnsiTheme="minorHAnsi" w:cstheme="minorHAnsi"/>
-        </w:rPr>
-        <w:t xml:space="preserve"> treatment and prevention.</w:t>
+        <w:t>something we did not expect but could have a clinical value in regard to treatment and prevention</w:t>
+      </w:r>
+      <w:r>
+        <w:rPr>
+          <w:rFonts w:asciiTheme="minorHAnsi" w:hAnsiTheme="minorHAnsi" w:cstheme="minorHAnsi"/>
+        </w:rPr>
+        <w:t xml:space="preserve"> so </w:t>
+      </w:r>
+      <w:r>
+        <w:rPr>
+          <w:rFonts w:asciiTheme="minorHAnsi" w:hAnsiTheme="minorHAnsi" w:cstheme="minorHAnsi"/>
+        </w:rPr>
+        <w:t>more extensive research</w:t>
+      </w:r>
+      <w:r>
+        <w:rPr>
+          <w:rFonts w:asciiTheme="minorHAnsi" w:hAnsiTheme="minorHAnsi" w:cstheme="minorHAnsi"/>
+        </w:rPr>
+        <w:t xml:space="preserve"> including more metadata should be performed in the field</w:t>
+      </w:r>
+      <w:r>
+        <w:rPr>
+          <w:rFonts w:asciiTheme="minorHAnsi" w:hAnsiTheme="minorHAnsi" w:cstheme="minorHAnsi"/>
+        </w:rPr>
+        <w:t>.</w:t>
       </w:r>
     </w:p>
     <w:p>
@@ -10101,7 +10154,7 @@
         <w:p>
           <w:pPr>
             <w:bidi w:val="0"/>
-            <w:divId w:val="1715157574"/>
+            <w:divId w:val="528221603"/>
             <w:rPr>
               <w:rFonts w:eastAsia="Times New Roman"/>
               <w:sz w:val="24"/>
@@ -10166,7 +10219,7 @@
         <w:p>
           <w:pPr>
             <w:bidi w:val="0"/>
-            <w:divId w:val="560675250"/>
+            <w:divId w:val="1371418911"/>
             <w:rPr>
               <w:rFonts w:eastAsia="Times New Roman"/>
               <w:sz w:val="24"/>
@@ -10293,7 +10346,7 @@
         <w:p>
           <w:pPr>
             <w:bidi w:val="0"/>
-            <w:divId w:val="223177629"/>
+            <w:divId w:val="41953591"/>
             <w:rPr>
               <w:rFonts w:eastAsia="Times New Roman"/>
               <w:sz w:val="24"/>
@@ -10348,7 +10401,7 @@
         <w:p>
           <w:pPr>
             <w:bidi w:val="0"/>
-            <w:divId w:val="533232855"/>
+            <w:divId w:val="1184435187"/>
             <w:rPr>
               <w:rFonts w:eastAsia="Times New Roman"/>
               <w:sz w:val="24"/>
@@ -10403,7 +10456,7 @@
         <w:p>
           <w:pPr>
             <w:bidi w:val="0"/>
-            <w:divId w:val="1693992602"/>
+            <w:divId w:val="1664042810"/>
             <w:rPr>
               <w:rFonts w:eastAsia="Times New Roman"/>
               <w:sz w:val="24"/>
@@ -10476,7 +10529,7 @@
         <w:p>
           <w:pPr>
             <w:bidi w:val="0"/>
-            <w:divId w:val="430010728"/>
+            <w:divId w:val="493380149"/>
             <w:rPr>
               <w:rFonts w:eastAsia="Times New Roman"/>
               <w:sz w:val="24"/>
@@ -10603,7 +10656,7 @@
         <w:p>
           <w:pPr>
             <w:bidi w:val="0"/>
-            <w:divId w:val="1080523101"/>
+            <w:divId w:val="510678622"/>
             <w:rPr>
               <w:rFonts w:eastAsia="Times New Roman"/>
               <w:sz w:val="24"/>
@@ -10686,7 +10739,7 @@
         <w:p>
           <w:pPr>
             <w:bidi w:val="0"/>
-            <w:divId w:val="430397537"/>
+            <w:divId w:val="1913347718"/>
             <w:rPr>
               <w:rFonts w:eastAsia="Times New Roman"/>
               <w:sz w:val="24"/>
@@ -10795,7 +10848,7 @@
         <w:p>
           <w:pPr>
             <w:bidi w:val="0"/>
-            <w:divId w:val="874198675"/>
+            <w:divId w:val="1693920450"/>
             <w:rPr>
               <w:rFonts w:eastAsia="Times New Roman"/>
               <w:sz w:val="24"/>
@@ -10896,7 +10949,7 @@
         <w:p>
           <w:pPr>
             <w:bidi w:val="0"/>
-            <w:divId w:val="1324318505"/>
+            <w:divId w:val="614824857"/>
             <w:rPr>
               <w:rFonts w:eastAsia="Times New Roman"/>
               <w:sz w:val="24"/>
@@ -10951,7 +11004,7 @@
         <w:p>
           <w:pPr>
             <w:bidi w:val="0"/>
-            <w:divId w:val="1959799453"/>
+            <w:divId w:val="1107041395"/>
             <w:rPr>
               <w:rFonts w:eastAsia="Times New Roman"/>
               <w:sz w:val="24"/>
@@ -11034,7 +11087,7 @@
         <w:p>
           <w:pPr>
             <w:bidi w:val="0"/>
-            <w:divId w:val="1458062245"/>
+            <w:divId w:val="45877966"/>
             <w:rPr>
               <w:rFonts w:eastAsia="Times New Roman"/>
               <w:sz w:val="24"/>
@@ -11071,7 +11124,7 @@
         <w:p>
           <w:pPr>
             <w:bidi w:val="0"/>
-            <w:divId w:val="993724280"/>
+            <w:divId w:val="137234672"/>
             <w:rPr>
               <w:rFonts w:eastAsia="Times New Roman"/>
               <w:sz w:val="24"/>
@@ -11191,7 +11244,7 @@
         <w:p>
           <w:pPr>
             <w:bidi w:val="0"/>
-            <w:divId w:val="272438937"/>
+            <w:divId w:val="1717049378"/>
             <w:rPr>
               <w:rFonts w:eastAsia="Times New Roman"/>
               <w:sz w:val="24"/>
@@ -11228,7 +11281,7 @@
         <w:p>
           <w:pPr>
             <w:bidi w:val="0"/>
-            <w:divId w:val="2140101117"/>
+            <w:divId w:val="1380780771"/>
             <w:rPr>
               <w:rFonts w:eastAsia="Times New Roman"/>
               <w:sz w:val="24"/>
@@ -11247,7 +11300,7 @@
         <w:p>
           <w:pPr>
             <w:bidi w:val="0"/>
-            <w:divId w:val="1876888884"/>
+            <w:divId w:val="1086414603"/>
             <w:rPr>
               <w:rFonts w:eastAsia="Times New Roman"/>
               <w:sz w:val="24"/>
@@ -11276,7 +11329,7 @@
         <w:p>
           <w:pPr>
             <w:bidi w:val="0"/>
-            <w:divId w:val="2125533618"/>
+            <w:divId w:val="1291285116"/>
             <w:rPr>
               <w:rFonts w:eastAsia="Times New Roman"/>
               <w:sz w:val="24"/>
@@ -11313,7 +11366,7 @@
         <w:p>
           <w:pPr>
             <w:bidi w:val="0"/>
-            <w:divId w:val="1974217639"/>
+            <w:divId w:val="781729416"/>
             <w:rPr>
               <w:rFonts w:eastAsia="Times New Roman"/>
               <w:sz w:val="24"/>
@@ -11432,7 +11485,7 @@
         <w:p>
           <w:pPr>
             <w:bidi w:val="0"/>
-            <w:divId w:val="734668232"/>
+            <w:divId w:val="182520879"/>
             <w:rPr>
               <w:rFonts w:eastAsia="Times New Roman"/>
               <w:sz w:val="24"/>
@@ -11505,7 +11558,7 @@
         <w:p>
           <w:pPr>
             <w:bidi w:val="0"/>
-            <w:divId w:val="253049445"/>
+            <w:divId w:val="1822313268"/>
             <w:rPr>
               <w:rFonts w:eastAsia="Times New Roman"/>
               <w:sz w:val="24"/>
@@ -11578,7 +11631,7 @@
         <w:p>
           <w:pPr>
             <w:bidi w:val="0"/>
-            <w:divId w:val="1541935860"/>
+            <w:divId w:val="384791810"/>
             <w:rPr>
               <w:rFonts w:eastAsia="Times New Roman"/>
               <w:sz w:val="24"/>
@@ -11679,7 +11732,7 @@
         <w:p>
           <w:pPr>
             <w:bidi w:val="0"/>
-            <w:divId w:val="396168155"/>
+            <w:divId w:val="1777870701"/>
             <w:rPr>
               <w:rFonts w:eastAsia="Times New Roman"/>
               <w:sz w:val="24"/>
@@ -11716,7 +11769,7 @@
         <w:p>
           <w:pPr>
             <w:bidi w:val="0"/>
-            <w:divId w:val="1716734122"/>
+            <w:divId w:val="256329014"/>
             <w:rPr>
               <w:rFonts w:eastAsia="Times New Roman"/>
               <w:sz w:val="24"/>
@@ -11753,7 +11806,7 @@
         <w:p>
           <w:pPr>
             <w:bidi w:val="0"/>
-            <w:divId w:val="1180512519"/>
+            <w:divId w:val="1356421014"/>
             <w:rPr>
               <w:rFonts w:eastAsia="Times New Roman"/>
               <w:sz w:val="24"/>
@@ -11782,7 +11835,7 @@
         <w:p>
           <w:pPr>
             <w:bidi w:val="0"/>
-            <w:divId w:val="1666661163"/>
+            <w:divId w:val="1099717732"/>
             <w:rPr>
               <w:rFonts w:eastAsia="Times New Roman"/>
               <w:sz w:val="24"/>
@@ -11832,6 +11885,43 @@
               <w:szCs w:val="24"/>
             </w:rPr>
             <w:t>, 985–995.</w:t>
+          </w:r>
+        </w:p>
+        <w:p>
+          <w:pPr>
+            <w:bidi w:val="0"/>
+            <w:divId w:val="290941497"/>
+            <w:rPr>
+              <w:rFonts w:eastAsia="Times New Roman"/>
+              <w:sz w:val="24"/>
+              <w:szCs w:val="24"/>
+            </w:rPr>
+          </w:pPr>
+          <w:r>
+            <w:rPr>
+              <w:rFonts w:eastAsia="Times New Roman"/>
+              <w:sz w:val="24"/>
+              <w:szCs w:val="24"/>
+            </w:rPr>
+            <w:t xml:space="preserve">Yoon, H.-K., and Kim, Y.-K. (2012). The T allele of the interferon-gamma +874A/T polymorphism is associated with bipolar disorder. Nordic Journal of Psychiatry </w:t>
+          </w:r>
+          <w:r>
+            <w:rPr>
+              <w:rFonts w:eastAsia="Times New Roman"/>
+              <w:i/>
+              <w:iCs/>
+              <w:sz w:val="24"/>
+              <w:szCs w:val="24"/>
+            </w:rPr>
+            <w:t>66</w:t>
+          </w:r>
+          <w:r>
+            <w:rPr>
+              <w:rFonts w:eastAsia="Times New Roman"/>
+              <w:sz w:val="24"/>
+              <w:szCs w:val="24"/>
+            </w:rPr>
+            <w:t>, 14–18.</w:t>
           </w:r>
         </w:p>
         <w:p>
@@ -11851,25 +11941,7 @@
               <w:sz w:val="24"/>
               <w:szCs w:val="24"/>
             </w:rPr>
-            <w:t xml:space="preserve">Yoon, H.-K., and Kim, Y.-K. (2012). The T allele of the interferon-gamma +874A/T polymorphism is associated with bipolar disorder. Nordic Journal of Psychiatry </w:t>
-          </w:r>
-          <w:r>
-            <w:rPr>
-              <w:rFonts w:eastAsia="Times New Roman"/>
-              <w:i/>
-              <w:iCs/>
-              <w:sz w:val="24"/>
-              <w:szCs w:val="24"/>
-            </w:rPr>
-            <w:t>66</w:t>
-          </w:r>
-          <w:r>
-            <w:rPr>
-              <w:rFonts w:eastAsia="Times New Roman"/>
-              <w:sz w:val="24"/>
-              <w:szCs w:val="24"/>
-            </w:rPr>
-            <w:t>, 14–18.</w:t>
+            <w:t> </w:t>
           </w:r>
         </w:p>
       </w:sdtContent>
@@ -13353,6 +13425,7 @@
     <w:rsid w:val="003C2936"/>
     <w:rsid w:val="00435CC4"/>
     <w:rsid w:val="004613B7"/>
+    <w:rsid w:val="00480A34"/>
     <w:rsid w:val="00541EB1"/>
     <w:rsid w:val="0058224E"/>
     <w:rsid w:val="005F4D2C"/>
@@ -14198,7 +14271,7 @@
     <we:reference id="wa104382081" version="1.35.0.0" store="he-IL" storeType="OMEX"/>
   </we:alternateReferences>
   <we:properties>
-    <we:property name="MENDELEY_CITATIONS" value="[{&quot;citationID&quot;:&quot;MENDELEY_CITATION_72d01c90-5461-487c-8a5f-57d7e8cc3068&quot;,&quot;properties&quot;:{&quot;noteIndex&quot;:0},&quot;isEdited&quot;:false,&quot;manualOverride&quot;:{&quot;isManuallyOverridden&quot;:false,&quot;citeprocText&quot;:&quot;(Rowland and Marwaha, 2018)&quot;,&quot;manualOverrideText&quot;:&quot;&quot;},&quot;citationItems&quot;:[{&quot;id&quot;:&quot;a53bfb83-c4ca-3219-9e58-5b76a98ae36f&quot;,&quot;itemData&quot;:{&quot;type&quot;:&quot;article-journal&quot;,&quot;id&quot;:&quot;a53bfb83-c4ca-3219-9e58-5b76a98ae36f&quot;,&quot;title&quot;:&quot;Epidemiology and risk factors for bipolar disorder&quot;,&quot;author&quot;:[{&quot;family&quot;:&quot;Rowland&quot;,&quot;given&quot;:&quot;Tobias A.&quot;,&quot;parse-names&quot;:false,&quot;dropping-particle&quot;:&quot;&quot;,&quot;non-dropping-particle&quot;:&quot;&quot;},{&quot;family&quot;:&quot;Marwaha&quot;,&quot;given&quot;:&quot;Steven&quot;,&quot;parse-names&quot;:false,&quot;dropping-particle&quot;:&quot;&quot;,&quot;non-dropping-particle&quot;:&quot;&quot;}],&quot;container-title&quot;:&quot;Therapeutic Advances in Psychopharmacology&quot;,&quot;DOI&quot;:&quot;10.1177/2045125318769235&quot;,&quot;ISSN&quot;:&quot;2045-1253&quot;,&quot;PMID&quot;:&quot;30181867&quot;,&quot;issued&quot;:{&quot;date-parts&quot;:[[2018,9]]},&quot;page&quot;:&quot;251-269&quot;,&quot;abstract&quot;:&quot;Bipolar disorder is a multifactorial illness with uncertain aetiology. Knowledge of potential risk factors enables clinicians to identify patients who are more likely to develop bipolar disorder, which directs further investigation, follow up and caution when prescribing. Ideally, identifying directly causative factors for bipolar disorder would enable intervention on an individual or population level to prevent the development of the illness, and improve outcomes through earlier treatment. This article reviews the epidemiology of bipolar disorder, along with putative demographic, genetic and environmental risk factors, while assessing the strength of these associations and to what extent they might be said to be ‘causative’. While numerous genetic and environmental risk factors have been identified, the attributable risk of individual factors is often small, and most are not specific to bipolar disorder but are associated with several mental illnesses. Therefore, while some genetic and environmental factors have strong evidence supporting their association with bipolar disorder, fewer have sufficient evidence to establish causality. There is increasing interest in the role of specific gene–environment interactions, as well as the mechanisms by which risk factors interact to lead to bipolar disorder.&quot;,&quot;publisher&quot;:&quot;SAGE Publications&quot;,&quot;issue&quot;:&quot;9&quot;,&quot;volume&quot;:&quot;8&quot;,&quot;expandedJournalTitle&quot;:&quot;Therapeutic Advances in Psychopharmacology&quot;},&quot;isTemporary&quot;:false}],&quot;citationTag&quot;:&quot;MENDELEY_CITATION_v3_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&quot;},{&quot;citationID&quot;:&quot;MENDELEY_CITATION_ccb25ed9-f534-4094-a8e4-7a80761a7997&quot;,&quot;properties&quot;:{&quot;noteIndex&quot;:0},&quot;isEdited&quot;:false,&quot;manualOverride&quot;:{&quot;isManuallyOverridden&quot;:false,&quot;citeprocText&quot;:&quot;(Phillips and Kupfer, 2013)&quot;,&quot;manualOverrideText&quot;:&quot;&quot;},&quot;citationItems&quot;:[{&quot;id&quot;:&quot;ab66b894-eeb2-3edf-8223-9d7ac4fabe51&quot;,&quot;itemData&quot;:{&quot;type&quot;:&quot;article-journal&quot;,&quot;id&quot;:&quot;ab66b894-eeb2-3edf-8223-9d7ac4fabe51&quot;,&quot;title&quot;:&quot;Bipolar disorder diagnosis: challenges and future directions&quot;,&quot;author&quot;:[{&quot;family&quot;:&quot;Phillips&quot;,&quot;given&quot;:&quot;Mary L&quot;,&quot;parse-names&quot;:false,&quot;dropping-particle&quot;:&quot;&quot;,&quot;non-dropping-particle&quot;:&quot;&quot;},{&quot;family&quot;:&quot;Kupfer&quot;,&quot;given&quot;:&quot;David J&quot;,&quot;parse-names&quot;:false,&quot;dropping-particle&quot;:&quot;&quot;,&quot;non-dropping-particle&quot;:&quot;&quot;}],&quot;container-title&quot;:&quot;The Lancet&quot;,&quot;DOI&quot;:&quot;https://doi.org/10.1016/S0140-6736(13)60989-7&quot;,&quot;ISSN&quot;:&quot;0140-6736&quot;,&quot;URL&quot;:&quot;https://www.sciencedirect.com/science/article/pii/S0140673613609897&quot;,&quot;issued&quot;:{&quot;date-parts&quot;:[[2013]]},&quot;page&quot;:&quot;1663-1671&quot;,&quot;abstract&quot;:&quot;Summary\nBipolar disorder refers to a group of affective disorders, which together are characterised by depressive and manic or hypomanic episodes. These disorders include: bipolar disorder type I (depressive and manic episodes: this disorder can be diagnosed on the basis of one manic episode); bipolar disorder type II (depressive and hypomanic episodes); cyclothymic disorder (hypomanic and depressive symptoms that do not meet criteria for depressive episodes); and bipolar disorder not otherwise specified (depressive and hypomanic-like symptoms that do not meet the diagnostic criteria for any of the aforementioned disorders). Bipolar disorder type II is especially difficult to diagnose accurately because of the difficulty in differentiation of this disorder from recurrent unipolar depression (recurrent depressive episodes) in depressed patients. The identification of objective biomarkers that represent pathophysiologic processes that differ between bipolar disorder and unipolar depression can both inform bipolar disorder diagnosis and provide biological targets for the development of new and personalised treatments. Neuroimaging studies could help the identification of biomarkers that differentiate bipolar disorder from unipolar depression, but the problem in detection of a clear boundary between these disorders suggests that they might be better represented as a continuum of affective disorders. Innovative combinations of neuroimaging and pattern recognition approaches can identify individual patterns of neural structure and function that accurately ascertain where a patient might lie on a behavioural scale. Ultimately, an integrative approach, with several biological measurements using different scales, could yield patterns of biomarkers (biosignatures) to help identify biological targets for personalised and new treatments for all affective disorders.&quot;,&quot;issue&quot;:&quot;9878&quot;,&quot;volume&quot;:&quot;381&quot;,&quot;expandedJournalTitle&quot;:&quot;The Lancet&quot;},&quot;isTemporary&quot;:false}],&quot;citationTag&quot;:&quot;MENDELEY_CITATION_v3_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&quot;},{&quot;citationID&quot;:&quot;MENDELEY_CITATION_49e1b28a-92b1-4f7d-8e90-84d292ec08bd&quot;,&quot;properties&quot;:{&quot;noteIndex&quot;:0},&quot;isEdited&quot;:false,&quot;manualOverride&quot;:{&quot;isManuallyOverridden&quot;:true,&quot;citeprocText&quot;:&quot;(Miklowitz, 2008; Müller-Oerlinghausen et al., 2002)&quot;,&quot;manualOverrideText&quot;:&quot;(Miklowitz, 2008; Müller-Oerlinghausen et al., 2002).&quot;},&quot;citationItems&quot;:[{&quot;id&quot;:&quot;e0c70d93-24a3-36e7-8fea-4fea59a661bd&quot;,&quot;itemData&quot;:{&quot;type&quot;:&quot;book&quot;,&quot;id&quot;:&quot;e0c70d93-24a3-36e7-8fea-4fea59a661bd&quot;,&quot;title&quot;:&quot;Bipolar disorder : a family-focused treatment approach&quot;,&quot;author&quot;:[{&quot;family&quot;:&quot;Miklowitz&quot;,&quot;given&quot;:&quot;David Jay&quot;,&quot;parse-names&quot;:false,&quot;dropping-particle&quot;:&quot;&quot;,&quot;non-dropping-particle&quot;:&quot;&quot;}],&quot;ISBN&quot;:&quot;9781593856557&quot;,&quot;issued&quot;:{&quot;date-parts&quot;:[[2008]]},&quot;number-of-pages&quot;:&quot;348&quot;,&quot;abstract&quot;:&quot;2nd ed. Family-focused psychoeducational treatment (FFT) is among a very small number of psychosocial treatments that have been found to be effective in multiple studies to improve the course of bipolar disorder. This indispensable guide describes how to implement FFT with adult and adolescent patients and their family members. Provided are practical procedures for helping families understand the nature of bipolar disorder, strengthen their communication skills, solve day-to-day problems, and reduce the risk and severity of relapse. The book incorporates state-of-the-art knowledge on the illness and its biological and psychosocial management. More than a dozen reproducible handouts are included. -- from back cover. Bipolar disorder and families : clinical and research background. Bipolar disorder : why family treatment? ; The nature of bipolar disorder and its impact on the family ; Family and social factors in the course of bipolar disorder -- Conducting family-focused treatment. Planning the first encounter ; The functional assessment ; Family psychoeducation : the initial sessions ; Family psychoeducation : etiology, treatment, and self-management ; Family psychoeducation : dealing with resistances ; Communication enhancement training : rationale and mechanics ; Communication enhancement training : clinical issues ; Dealing with family problems ; Managing crises in family-focused treatment ; Termination.&quot;,&quot;publisher&quot;:&quot;Guilford Press&quot;},&quot;isTemporary&quot;:false},{&quot;id&quot;:&quot;7d82634e-c10d-39a2-b683-8d1c2d81a5d0&quot;,&quot;itemData&quot;:{&quot;type&quot;:&quot;article-journal&quot;,&quot;id&quot;:&quot;7d82634e-c10d-39a2-b683-8d1c2d81a5d0&quot;,&quot;title&quot;:&quot;Bipolar disorder&quot;,&quot;author&quot;:[{&quot;family&quot;:&quot;Müller-Oerlinghausen&quot;,&quot;given&quot;:&quot;Bruno&quot;,&quot;parse-names&quot;:false,&quot;dropping-particle&quot;:&quot;&quot;,&quot;non-dropping-particle&quot;:&quot;&quot;},{&quot;family&quot;:&quot;Berghöfer&quot;,&quot;given&quot;:&quot;Anne&quot;,&quot;parse-names&quot;:false,&quot;dropping-particle&quot;:&quot;&quot;,&quot;non-dropping-particle&quot;:&quot;&quot;},{&quot;family&quot;:&quot;Bauer&quot;,&quot;given&quot;:&quot;Michael&quot;,&quot;parse-names&quot;:false,&quot;dropping-particle&quot;:&quot;&quot;,&quot;non-dropping-particle&quot;:&quot;&quot;}],&quot;container-title&quot;:&quot;The Lancet&quot;,&quot;DOI&quot;:&quot;https://doi.org/10.1016/S0140-6736(02)07450-0&quot;,&quot;ISSN&quot;:&quot;0140-6736&quot;,&quot;URL&quot;:&quot;https://www.sciencedirect.com/science/article/pii/S0140673602074500&quot;,&quot;issued&quot;:{&quot;date-parts&quot;:[[2002]]},&quot;page&quot;:&quot;241-247&quot;,&quot;abstract&quot;:&quot;Summary\nBipolar, or manic-depressive, disorder is a frequent, severe, mostly recurrent mood disorder associated with great morbidity. The lifetime prevalence of bipolar disorder is 1·3 to 1·6%. The mortality rate of the disease is two to three times higher than that of the general population. About 10–20% of individuals with bipolar disorder take their own life, and nearly one third of patients admit to at least one suicide attempt. The clinical manifestations of the disease are exceptionally diverse. They range from mild hypomania or mild depression to severe forms of mania or depression accompanied by profound psychosis. Bipolar disorder is equally prevalent across sexes, with the exception of rapid cycling, a severe and difficult to treat variant of the disorder, which arises mostly in women. Because of the high risk of recurrence and suicide, long-term prophylactic pharmacological treatment is indicated. Lithium salts are the first choice long-term preventive treatment for bipolar disorder. They also possess well documented antisuicidal effects. Second choice prophylactic treatments are carbamazepine and valproate, although evidence of their effectiveness is weaker.&quot;,&quot;issue&quot;:&quot;9302&quot;,&quot;volume&quot;:&quot;359&quot;,&quot;expandedJournalTitle&quot;:&quot;The Lancet&quot;},&quot;isTemporary&quot;:false}],&quot;citationTag&quot;:&quot;MENDELEY_CITATION_v3_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&quot;},{&quot;citationID&quot;:&quot;MENDELEY_CITATION_1aeb9a67-37d8-422e-8ac8-9cc63d8418e6&quot;,&quot;properties&quot;:{&quot;noteIndex&quot;:0},&quot;isEdited&quot;:false,&quot;manualOverride&quot;:{&quot;isManuallyOverridden&quot;:true,&quot;citeprocText&quot;:&quot;(Cerimele et al., 2014)&quot;,&quot;manualOverrideText&quot;:&quot;(Cerimele et al., 2014).&quot;},&quot;citationItems&quot;:[{&quot;id&quot;:&quot;615a2d29-ffdf-3311-8de1-200cb9a66faa&quot;,&quot;itemData&quot;:{&quot;type&quot;:&quot;article-journal&quot;,&quot;id&quot;:&quot;615a2d29-ffdf-3311-8de1-200cb9a66faa&quot;,&quot;title&quot;:&quot;The prevalence of bipolar disorder in general primary care samples: a systematic review&quot;,&quot;author&quot;:[{&quot;family&quot;:&quot;Cerimele&quot;,&quot;given&quot;:&quot;Joseph M&quot;,&quot;parse-names&quot;:false,&quot;dropping-particle&quot;:&quot;&quot;,&quot;non-dropping-particle&quot;:&quot;&quot;},{&quot;family&quot;:&quot;Chwastiak&quot;,&quot;given&quot;:&quot;Lydia A&quot;,&quot;parse-names&quot;:false,&quot;dropping-particle&quot;:&quot;&quot;,&quot;non-dropping-particle&quot;:&quot;&quot;},{&quot;family&quot;:&quot;Dodson&quot;,&quot;given&quot;:&quot;Sherry&quot;,&quot;parse-names&quot;:false,&quot;dropping-particle&quot;:&quot;&quot;,&quot;non-dropping-particle&quot;:&quot;&quot;},{&quot;family&quot;:&quot;Katon&quot;,&quot;given&quot;:&quot;Wayne J&quot;,&quot;parse-names&quot;:false,&quot;dropping-particle&quot;:&quot;&quot;,&quot;non-dropping-particle&quot;:&quot;&quot;}],&quot;container-title&quot;:&quot;General Hospital Psychiatry&quot;,&quot;DOI&quot;:&quot;https://doi.org/10.1016/j.genhosppsych.2013.09.008&quot;,&quot;ISSN&quot;:&quot;0163-8343&quot;,&quot;URL&quot;:&quot;https://www.sciencedirect.com/science/article/pii/S0163834313002557&quot;,&quot;issued&quot;:{&quot;date-parts&quot;:[[2014]]},&quot;page&quot;:&quot;19-25&quot;,&quot;abstract&quot;:&quot;Objective\nTo obtain an estimate of the prevalence of bipolar disorder in primary care.\nMethods\nWe used the Preferred Reporting Items for Systematic Reviews and Meta-Analyses method to conduct a systematic review in January 2013. We searched seven databases with a comprehensive list of search terms. Included articles had a sample size of 200 patients or more and assessed bipolar disorder using a structured clinical interview or bipolar screening questionnaire in random adult primary care patients. Risk of bias in each study was also assessed.\nResults\nWe found 5595 unique records in our search. Fifteen studies met our inclusion criteria. The percentage of patients with bipolar disorder found on structured psychiatric interviews in 10 of 12 studies ranged from 0.5% to 4.3%, and a positive screen for bipolar disorder using a bipolar disorder questionnaire was found in 7.6% to 9.8% of patients.\nConclusion\nIn 10 of 12 studies using a structured psychiatric interview, approximately 0.5% to 4.3% of primary care patients were found to have bipolar disorder, with as many as 9.3% having bipolar spectrum illness in some settings. Prevalence estimates from studies using screening measures that have been found to have low positive predictive value were generally higher than those found using structured interviews.&quot;,&quot;issue&quot;:&quot;1&quot;,&quot;volume&quot;:&quot;36&quot;,&quot;expandedJournalTitle&quot;:&quot;General Hospital Psychiatry&quot;},&quot;isTemporary&quot;:false}],&quot;citationTag&quot;:&quot;MENDELEY_CITATION_v3_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&quot;},{&quot;citationID&quot;:&quot;MENDELEY_CITATION_0434bcb0-d98a-4ae2-8fd3-a05774622333&quot;,&quot;properties&quot;:{&quot;noteIndex&quot;:0},&quot;isEdited&quot;:false,&quot;manualOverride&quot;:{&quot;isManuallyOverridden&quot;:true,&quot;citeprocText&quot;:&quot;(Moreno et al., 2007)&quot;,&quot;manualOverrideText&quot;:&quot;(Moreno et al., 2007).&quot;},&quot;citationItems&quot;:[{&quot;id&quot;:&quot;2ef57bba-13a2-311b-9552-52a515c993fe&quot;,&quot;itemData&quot;:{&quot;type&quot;:&quot;article-journal&quot;,&quot;id&quot;:&quot;2ef57bba-13a2-311b-9552-52a515c993fe&quot;,&quot;title&quot;:&quot;National Trends in the Outpatient Diagnosis and Treatment of Bipolar Disorder in Youth&quot;,&quot;author&quot;:[{&quot;family&quot;:&quot;Moreno&quot;,&quot;given&quot;:&quot;Carmen&quot;,&quot;parse-names&quot;:false,&quot;dropping-particle&quot;:&quot;&quot;,&quot;non-dropping-particle&quot;:&quot;&quot;},{&quot;family&quot;:&quot;Laje&quot;,&quot;given&quot;:&quot;Gonzalo&quot;,&quot;parse-names&quot;:false,&quot;dropping-particle&quot;:&quot;&quot;,&quot;non-dropping-particle&quot;:&quot;&quot;},{&quot;family&quot;:&quot;Blanco&quot;,&quot;given&quot;:&quot;Carlos&quot;,&quot;parse-names&quot;:false,&quot;dropping-particle&quot;:&quot;&quot;,&quot;non-dropping-particle&quot;:&quot;&quot;},{&quot;family&quot;:&quot;Jiang&quot;,&quot;given&quot;:&quot;Huiping&quot;,&quot;parse-names&quot;:false,&quot;dropping-particle&quot;:&quot;&quot;,&quot;non-dropping-particle&quot;:&quot;&quot;},{&quot;family&quot;:&quot;Schmidt&quot;,&quot;given&quot;:&quot;Andrew B&quot;,&quot;parse-names&quot;:false,&quot;dropping-particle&quot;:&quot;&quot;,&quot;non-dropping-particle&quot;:&quot;&quot;},{&quot;family&quot;:&quot;Olfson&quot;,&quot;given&quot;:&quot;Mark&quot;,&quot;parse-names&quot;:false,&quot;dropping-particle&quot;:&quot;&quot;,&quot;non-dropping-particle&quot;:&quot;&quot;}],&quot;container-title&quot;:&quot;Archives of General Psychiatry&quot;,&quot;DOI&quot;:&quot;10.1001/archpsyc.64.9.1032&quot;,&quot;ISSN&quot;:&quot;0003-990X&quot;,&quot;URL&quot;:&quot;https://doi.org/10.1001/archpsyc.64.9.1032&quot;,&quot;issued&quot;:{&quot;date-parts&quot;:[[2007,9,1]]},&quot;page&quot;:&quot;1032-1039&quot;,&quot;abstract&quot;:&quot;Although bipolar disorder may have its onset during childhood, little is known about national trends in the diagnosis and management of bipolar disorder in young people.To present national trends in outpatient visits with a diagnosis of bipolar disorder and to compare the treatment provided to youth and adults during those visits.We compare rates of growth between 1994-1995 and 2002-2003 in visits with a bipolar disorder diagnosis by individuals aged 0 to 19 years vs those aged 20 years or older. For the period of 1999 to 2003, we also compare demographic, clinical, and treatment characteristics of youth and adult bipolar disorder visits.Outpatient visits to physicians in office-based practice.Patient visits from the National Ambulatory Medical Care Survey (1999-2003) with a bipolar disorder diagnosis (n = 962).Visits with a diagnosis of bipolar disorder by youth (aged 0-19 years) and by adults (aged ≥ 20 years).The estimated annual number of youth office-based visits with a diagnosis of bipolar disorder increased from 25 (1994-1995) to 1003 (2002-2003) visits per 100 000 population, and adult visits with a diagnosis of bipolar disorder increased from 905 to 1679 visits per 100 000 population during this period. In 1999 to 2003, most youth bipolar disorder visits were by males (66.5%), whereas most adult bipolar disorder visits were by females (67.6%); youth were more likely than adults to receive a comorbid diagnosis of attention-deficit/hyperactivity disorder (32.2% vs 3.0%, respectively; P &amp;lt; .001); and most youth (90.6%) and adults (86.4%) received a psychotropic medication during bipolar disorder visits, with comparable rates of mood stabilizers, antipsychotics, and antidepressants prescribed for both age groups.There has been a recent rapid increase in the diagnosis of youth bipolar disorder in office-based medical settings. This increase highlights a need for clinical epidemiological reliability studies to determine the accuracy of clinical diagnoses of child and adolescent bipolar disorder in community practice.Arch Gen Psychiatry. 2007;64(9):1032-1039--&gt;&quot;,&quot;issue&quot;:&quot;9&quot;,&quot;volume&quot;:&quot;64&quot;,&quot;expandedJournalTitle&quot;:&quot;Archives of General Psychiatry&quot;},&quot;isTemporary&quot;:false}],&quot;citationTag&quot;:&quot;MENDELEY_CITATION_v3_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&quot;},{&quot;citationID&quot;:&quot;MENDELEY_CITATION_9eb232c8-25a2-480e-8348-6ff34f3f345b&quot;,&quot;properties&quot;:{&quot;noteIndex&quot;:0},&quot;isEdited&quot;:false,&quot;manualOverride&quot;:{&quot;isManuallyOverridden&quot;:true,&quot;citeprocText&quot;:&quot;(Aziz et al., 2006)&quot;,&quot;manualOverrideText&quot;:&quot;(Aziz et al., 2006).&quot;},&quot;citationItems&quot;:[{&quot;id&quot;:&quot;9e225db9-5c0c-3ba9-8a87-78a9eec09cdd&quot;,&quot;itemData&quot;:{&quot;type&quot;:&quot;article-journal&quot;,&quot;id&quot;:&quot;9e225db9-5c0c-3ba9-8a87-78a9eec09cdd&quot;,&quot;title&quot;:&quot;Treatments for late-life bipolar disorder&quot;,&quot;author&quot;:[{&quot;family&quot;:&quot;Aziz&quot;,&quot;given&quot;:&quot;Rehan&quot;,&quot;parse-names&quot;:false,&quot;dropping-particle&quot;:&quot;&quot;,&quot;non-dropping-particle&quot;:&quot;&quot;},{&quot;family&quot;:&quot;Lorberg&quot;,&quot;given&quot;:&quot;Boris&quot;,&quot;parse-names&quot;:false,&quot;dropping-particle&quot;:&quot;&quot;,&quot;non-dropping-particle&quot;:&quot;&quot;},{&quot;family&quot;:&quot;Tampi&quot;,&quot;given&quot;:&quot;Rajesh R&quot;,&quot;parse-names&quot;:false,&quot;dropping-particle&quot;:&quot;&quot;,&quot;non-dropping-particle&quot;:&quot;&quot;}],&quot;container-title&quot;:&quot;The American Journal of Geriatric Pharmacotherapy&quot;,&quot;DOI&quot;:&quot;https://doi.org/10.1016/j.amjopharm.2006.12.007&quot;,&quot;ISSN&quot;:&quot;1543-5946&quot;,&quot;URL&quot;:&quot;https://www.sciencedirect.com/science/article/pii/S154359460600081X&quot;,&quot;issued&quot;:{&quot;date-parts&quot;:[[2006]]},&quot;page&quot;:&quot;347-364&quot;,&quot;abstract&quot;:&quot;Background:\nBipolar affective disorder is not uncommon in the elderly; prevalence rates in the United States range from 0.1% to 0.4%. However, it accounts for 10% to 25% of all geriatric patients with mood disorders and 5% of patients admitted to geropsychiatric inpatient units. These patients often present a tremendous treatment challenge to clinicians. They frequently have differing treatment needs compared with their younger counterparts because of substantial medical comorbidity and age-related variations in response to therapy. Unfortunately, the management of geriatric bipolar disorder has been relatively neglected compared with the younger population. There continues to be a scarcity of published, controlled trials in the elderly, and no treatment algorithms specific to bipolar disorder in the elderly have been devised.\nObjective:\nThe goal of this article was to review the current literature on both the pharmacologic and nonpharmacologic management of late-life bipolar disorder.\nMethods:\nEnglish-language articles written on the treatment of bipolar disorder in the elderly were identified. The first step in data collection involved a search for evidence-based clinical practice guidelines in the Cochrane Database of Systematic Reviews (up until the third quarter of 2006). Systematic reviews were then located in the following databases: MEDLINE (1966-September 2006), EMBASE (1980-2006 [week 36]), and PsycINFO (1967–September 2006 [week 1]). Additional use was made of these 3 databases in searching for single randomized controlled trials, meta-analyses, cohort studies, case-control studies, case series, and case reports. “Elderly,” used synonymously with “geriatric,” was defined as individuals aged ≥60 years. However, to take into account ambiguity in the nomenclature, the key words aged, geriatric, elderly, and older were combined with words indicating pharmacologic treatments such as pharmacotherapy; classes of medications (eg, lithium, antidepressants, antipsychotics, anticonvulsants, benzodiazepines); and names of selected individual medications (eg, lithium, valproic acid, lamotrigine, carbamazepine, oxcarbazepine, topiramate, gabapentin, zonisamide, clozapine, risperidone, olanzapine, quetiapine, ziprasidone, aripiprazole). These terms were then combined with the diagnostic terms bipolar disorder, mania, hypomania, depression, or bipolar depression. Finally, the terms ECT and psychotherapy were also queried in combination with indicators for age and diagnosis. A few articles on “older adults,” usually defined as individuals aged 50 to 55 years, were also included. They may allow for possible extrapolation of data to the geriatric population. Additionally, several mixed-age studies were included for similar considerations. Case reports and case series were described for their potential heuristic value.\nResults:\nUnfortunately, there is a considerable dearth of literature involving evidence-based clinical practice guidelines and even randomized controlled trials in elderly individuals with bipolar disorder. Available options for the treatment of bipolar disorder (including those for mania, hypomania, depression, or maintenance) in the elderly include lithium, antiepileptics, antipsychotics, benzodiazepines, antidepressants, electroconvulsive therapy (ECT), and psychotherapy.\nConclusions:\nThe data for the treatment of late-life bipolar disorder are limited, but the available evidence shows efficacy for some commonly used treatments. Lithium, divalproex sodium, carbamazepine, lamotrigine, atypical antipsychotics, and antidepressants have all been found to be beneficial in the treatment of elderly patients with bipolar disorder. Although there are no specific guidelines for the treatment of these patients, monotherapy followed by combination therapy of the various classes of drugs may help with the resolution of symptoms. ECT and psychotherapy may be useful in the treatment of refractory disease. There is a need for more controlled studies in this age group before definitive treatment strategies can be enumerated.&quot;,&quot;issue&quot;:&quot;4&quot;,&quot;volume&quot;:&quot;4&quot;,&quot;expandedJournalTitle&quot;:&quot;The American Journal of Geriatric Pharmacotherapy&quot;},&quot;isTemporary&quot;:false}],&quot;citationTag&quot;:&quot;MENDELEY_CITATION_v3_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&quot;},{&quot;citationID&quot;:&quot;MENDELEY_CITATION_00ed290e-e82a-4fb2-9252-270b1553de16&quot;,&quot;properties&quot;:{&quot;noteIndex&quot;:0},&quot;isEdited&quot;:false,&quot;manualOverride&quot;:{&quot;isManuallyOverridden&quot;:true,&quot;citeprocText&quot;:&quot;(Miller and Black, 2020)&quot;,&quot;manualOverrideText&quot;:&quot;(Miller and Black, 2020).&quot;},&quot;citationItems&quot;:[{&quot;id&quot;:&quot;d4230a43-68ab-314d-8b23-fe28ccc288fe&quot;,&quot;itemData&quot;:{&quot;type&quot;:&quot;article-journal&quot;,&quot;id&quot;:&quot;d4230a43-68ab-314d-8b23-fe28ccc288fe&quot;,&quot;title&quot;:&quot;Bipolar Disorder and Suicide: a Review&quot;,&quot;author&quot;:[{&quot;family&quot;:&quot;Miller&quot;,&quot;given&quot;:&quot;Jacob&quot;,&quot;parse-names&quot;:false,&quot;dropping-particle&quot;:&quot;&quot;,&quot;non-dropping-particle&quot;:&quot;&quot;},{&quot;family&quot;:&quot;Black&quot;,&quot;given&quot;:&quot;Donald&quot;,&quot;parse-names&quot;:false,&quot;dropping-particle&quot;:&quot;&quot;,&quot;non-dropping-particle&quot;:&quot;&quot;}],&quot;container-title&quot;:&quot;Current Psychiatry Reports&quot;,&quot;DOI&quot;:&quot;10.1007/s11920-020-1130-0&quot;,&quot;issued&quot;:{&quot;date-parts&quot;:[[2020,1,18]]},&quot;abstract&quot;:&quot;Purpose of Review\nBipolar disorder has the highest rate of suicide of all psychiatric conditions and is approximately 20–30 times that of the general population. The purpose of this review is to discuss findings relevant to bipolar disorder and suicide.\n\nRecent Findings\nRisk factors include male gender, living alone, divorced, no children, Caucasian, younger age (&lt; 35 years), elderly age (&gt; 75 years), unemployment, and a personal history of suicide attempt and family history of suicide attempt or suicide completion, as well as predominant depressive polarity. Suicide is associated with the depressed or mixed subtypes, not mania. Although there are emerging treatments for bipolar depression, such as ketamine and TMS, lithium remains the only medication associated with lowered suicide rates in bipolar disorder.\n\nSummary\nUnderstanding clinical and demographic risk factors for suicide in bipolar disorder remains the best way to prevent suicidal behavior. Early intervention and treatment with anti-suicidal medications, such as lithium, along with close observation and follow-up is the best way to mitigate suicide in patients with bipolar disorder.&quot;,&quot;volume&quot;:&quot;22&quot;,&quot;expandedJournalTitle&quot;:&quot;Current Psychiatry Reports&quot;},&quot;isTemporary&quot;:false}],&quot;citationTag&quot;:&quot;MENDELEY_CITATION_v3_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&quot;},{&quot;citationID&quot;:&quot;MENDELEY_CITATION_d29164f5-5549-4b53-9cb2-748efce02a39&quot;,&quot;properties&quot;:{&quot;noteIndex&quot;:0},&quot;isEdited&quot;:false,&quot;manualOverride&quot;:{&quot;isManuallyOverridden&quot;:true,&quot;citeprocText&quot;:&quot;(Cerimele et al., 2014)&quot;,&quot;manualOverrideText&quot;:&quot;(Cerimele et al., 2014).&quot;},&quot;citationItems&quot;:[{&quot;id&quot;:&quot;615a2d29-ffdf-3311-8de1-200cb9a66faa&quot;,&quot;itemData&quot;:{&quot;type&quot;:&quot;article-journal&quot;,&quot;id&quot;:&quot;615a2d29-ffdf-3311-8de1-200cb9a66faa&quot;,&quot;title&quot;:&quot;The prevalence of bipolar disorder in general primary care samples: a systematic review&quot;,&quot;author&quot;:[{&quot;family&quot;:&quot;Cerimele&quot;,&quot;given&quot;:&quot;Joseph M&quot;,&quot;parse-names&quot;:false,&quot;dropping-particle&quot;:&quot;&quot;,&quot;non-dropping-particle&quot;:&quot;&quot;},{&quot;family&quot;:&quot;Chwastiak&quot;,&quot;given&quot;:&quot;Lydia A&quot;,&quot;parse-names&quot;:false,&quot;dropping-particle&quot;:&quot;&quot;,&quot;non-dropping-particle&quot;:&quot;&quot;},{&quot;family&quot;:&quot;Dodson&quot;,&quot;given&quot;:&quot;Sherry&quot;,&quot;parse-names&quot;:false,&quot;dropping-particle&quot;:&quot;&quot;,&quot;non-dropping-particle&quot;:&quot;&quot;},{&quot;family&quot;:&quot;Katon&quot;,&quot;given&quot;:&quot;Wayne J&quot;,&quot;parse-names&quot;:false,&quot;dropping-particle&quot;:&quot;&quot;,&quot;non-dropping-particle&quot;:&quot;&quot;}],&quot;container-title&quot;:&quot;General Hospital Psychiatry&quot;,&quot;DOI&quot;:&quot;https://doi.org/10.1016/j.genhosppsych.2013.09.008&quot;,&quot;ISSN&quot;:&quot;0163-8343&quot;,&quot;URL&quot;:&quot;https://www.sciencedirect.com/science/article/pii/S0163834313002557&quot;,&quot;issued&quot;:{&quot;date-parts&quot;:[[2014]]},&quot;page&quot;:&quot;19-25&quot;,&quot;abstract&quot;:&quot;Objective\nTo obtain an estimate of the prevalence of bipolar disorder in primary care.\nMethods\nWe used the Preferred Reporting Items for Systematic Reviews and Meta-Analyses method to conduct a systematic review in January 2013. We searched seven databases with a comprehensive list of search terms. Included articles had a sample size of 200 patients or more and assessed bipolar disorder using a structured clinical interview or bipolar screening questionnaire in random adult primary care patients. Risk of bias in each study was also assessed.\nResults\nWe found 5595 unique records in our search. Fifteen studies met our inclusion criteria. The percentage of patients with bipolar disorder found on structured psychiatric interviews in 10 of 12 studies ranged from 0.5% to 4.3%, and a positive screen for bipolar disorder using a bipolar disorder questionnaire was found in 7.6% to 9.8% of patients.\nConclusion\nIn 10 of 12 studies using a structured psychiatric interview, approximately 0.5% to 4.3% of primary care patients were found to have bipolar disorder, with as many as 9.3% having bipolar spectrum illness in some settings. Prevalence estimates from studies using screening measures that have been found to have low positive predictive value were generally higher than those found using structured interviews.&quot;,&quot;issue&quot;:&quot;1&quot;,&quot;volume&quot;:&quot;36&quot;,&quot;expandedJournalTitle&quot;:&quot;General Hospital Psychiatry&quot;},&quot;isTemporary&quot;:false}],&quot;citationTag&quot;:&quot;MENDELEY_CITATION_v3_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&quot;},{&quot;citationID&quot;:&quot;MENDELEY_CITATION_52e05b6f-2c06-422f-9bf9-b6fa8dbc0715&quot;,&quot;properties&quot;:{&quot;noteIndex&quot;:0},&quot;isEdited&quot;:false,&quot;manualOverride&quot;:{&quot;isManuallyOverridden&quot;:false,&quot;citeprocText&quot;:&quot;(Müller-Oerlinghausen et al., 2002)&quot;,&quot;manualOverrideText&quot;:&quot;&quot;},&quot;citationItems&quot;:[{&quot;id&quot;:&quot;7d82634e-c10d-39a2-b683-8d1c2d81a5d0&quot;,&quot;itemData&quot;:{&quot;type&quot;:&quot;article-journal&quot;,&quot;id&quot;:&quot;7d82634e-c10d-39a2-b683-8d1c2d81a5d0&quot;,&quot;title&quot;:&quot;Bipolar disorder&quot;,&quot;author&quot;:[{&quot;family&quot;:&quot;Müller-Oerlinghausen&quot;,&quot;given&quot;:&quot;Bruno&quot;,&quot;parse-names&quot;:false,&quot;dropping-particle&quot;:&quot;&quot;,&quot;non-dropping-particle&quot;:&quot;&quot;},{&quot;family&quot;:&quot;Berghöfer&quot;,&quot;given&quot;:&quot;Anne&quot;,&quot;parse-names&quot;:false,&quot;dropping-particle&quot;:&quot;&quot;,&quot;non-dropping-particle&quot;:&quot;&quot;},{&quot;family&quot;:&quot;Bauer&quot;,&quot;given&quot;:&quot;Michael&quot;,&quot;parse-names&quot;:false,&quot;dropping-particle&quot;:&quot;&quot;,&quot;non-dropping-particle&quot;:&quot;&quot;}],&quot;container-title&quot;:&quot;The Lancet&quot;,&quot;DOI&quot;:&quot;https://doi.org/10.1016/S0140-6736(02)07450-0&quot;,&quot;ISSN&quot;:&quot;0140-6736&quot;,&quot;URL&quot;:&quot;https://www.sciencedirect.com/science/article/pii/S0140673602074500&quot;,&quot;issued&quot;:{&quot;date-parts&quot;:[[2002]]},&quot;page&quot;:&quot;241-247&quot;,&quot;abstract&quot;:&quot;Summary\nBipolar, or manic-depressive, disorder is a frequent, severe, mostly recurrent mood disorder associated with great morbidity. The lifetime prevalence of bipolar disorder is 1·3 to 1·6%. The mortality rate of the disease is two to three times higher than that of the general population. About 10–20% of individuals with bipolar disorder take their own life, and nearly one third of patients admit to at least one suicide attempt. The clinical manifestations of the disease are exceptionally diverse. They range from mild hypomania or mild depression to severe forms of mania or depression accompanied by profound psychosis. Bipolar disorder is equally prevalent across sexes, with the exception of rapid cycling, a severe and difficult to treat variant of the disorder, which arises mostly in women. Because of the high risk of recurrence and suicide, long-term prophylactic pharmacological treatment is indicated. Lithium salts are the first choice long-term preventive treatment for bipolar disorder. They also possess well documented antisuicidal effects. Second choice prophylactic treatments are carbamazepine and valproate, although evidence of their effectiveness is weaker.&quot;,&quot;issue&quot;:&quot;9302&quot;,&quot;volume&quot;:&quot;359&quot;,&quot;expandedJournalTitle&quot;:&quot;The Lancet&quot;},&quot;isTemporary&quot;:false}],&quot;citationTag&quot;:&quot;MENDELEY_CITATION_v3_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&quot;},{&quot;citationID&quot;:&quot;MENDELEY_CITATION_ad49911d-a2ae-476c-b436-7b51374ade05&quot;,&quot;properties&quot;:{&quot;noteIndex&quot;:0},&quot;isEdited&quot;:false,&quot;manualOverride&quot;:{&quot;isManuallyOverridden&quot;:true,&quot;citeprocText&quot;:&quot;(Phillips and Kupfer, 2013)&quot;,&quot;manualOverrideText&quot;:&quot;(Phillips and Kupfer, 2013).&quot;},&quot;citationItems&quot;:[{&quot;id&quot;:&quot;ab66b894-eeb2-3edf-8223-9d7ac4fabe51&quot;,&quot;itemData&quot;:{&quot;type&quot;:&quot;article-journal&quot;,&quot;id&quot;:&quot;ab66b894-eeb2-3edf-8223-9d7ac4fabe51&quot;,&quot;title&quot;:&quot;Bipolar disorder diagnosis: challenges and future directions&quot;,&quot;author&quot;:[{&quot;family&quot;:&quot;Phillips&quot;,&quot;given&quot;:&quot;Mary L&quot;,&quot;parse-names&quot;:false,&quot;dropping-particle&quot;:&quot;&quot;,&quot;non-dropping-particle&quot;:&quot;&quot;},{&quot;family&quot;:&quot;Kupfer&quot;,&quot;given&quot;:&quot;David J&quot;,&quot;parse-names&quot;:false,&quot;dropping-particle&quot;:&quot;&quot;,&quot;non-dropping-particle&quot;:&quot;&quot;}],&quot;container-title&quot;:&quot;The Lancet&quot;,&quot;DOI&quot;:&quot;https://doi.org/10.1016/S0140-6736(13)60989-7&quot;,&quot;ISSN&quot;:&quot;0140-6736&quot;,&quot;URL&quot;:&quot;https://www.sciencedirect.com/science/article/pii/S0140673613609897&quot;,&quot;issued&quot;:{&quot;date-parts&quot;:[[2013]]},&quot;page&quot;:&quot;1663-1671&quot;,&quot;abstract&quot;:&quot;Summary\nBipolar disorder refers to a group of affective disorders, which together are characterised by depressive and manic or hypomanic episodes. These disorders include: bipolar disorder type I (depressive and manic episodes: this disorder can be diagnosed on the basis of one manic episode); bipolar disorder type II (depressive and hypomanic episodes); cyclothymic disorder (hypomanic and depressive symptoms that do not meet criteria for depressive episodes); and bipolar disorder not otherwise specified (depressive and hypomanic-like symptoms that do not meet the diagnostic criteria for any of the aforementioned disorders). Bipolar disorder type II is especially difficult to diagnose accurately because of the difficulty in differentiation of this disorder from recurrent unipolar depression (recurrent depressive episodes) in depressed patients. The identification of objective biomarkers that represent pathophysiologic processes that differ between bipolar disorder and unipolar depression can both inform bipolar disorder diagnosis and provide biological targets for the development of new and personalised treatments. Neuroimaging studies could help the identification of biomarkers that differentiate bipolar disorder from unipolar depression, but the problem in detection of a clear boundary between these disorders suggests that they might be better represented as a continuum of affective disorders. Innovative combinations of neuroimaging and pattern recognition approaches can identify individual patterns of neural structure and function that accurately ascertain where a patient might lie on a behavioural scale. Ultimately, an integrative approach, with several biological measurements using different scales, could yield patterns of biomarkers (biosignatures) to help identify biological targets for personalised and new treatments for all affective disorders.&quot;,&quot;issue&quot;:&quot;9878&quot;,&quot;volume&quot;:&quot;381&quot;,&quot;expandedJournalTitle&quot;:&quot;The Lancet&quot;},&quot;isTemporary&quot;:false}],&quot;citationTag&quot;:&quot;MENDELEY_CITATION_v3_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&quot;},{&quot;citationID&quot;:&quot;MENDELEY_CITATION_99569f9c-6dc5-4474-95b5-8ade6d70bd2a&quot;,&quot;properties&quot;:{&quot;noteIndex&quot;:0},&quot;isEdited&quot;:false,&quot;manualOverride&quot;:{&quot;isManuallyOverridden&quot;:true,&quot;citeprocText&quot;:&quot;(Medeiros and Goes, 2022)&quot;,&quot;manualOverrideText&quot;:&quot;(Medeiros and Goes, 2022).&quot;},&quot;citationItems&quot;:[{&quot;id&quot;:&quot;606168e7-8d41-3f55-ace1-7d59668e2b5c&quot;,&quot;itemData&quot;:{&quot;type&quot;:&quot;chapter&quot;,&quot;id&quot;:&quot;606168e7-8d41-3f55-ace1-7d59668e2b5c&quot;,&quot;title&quot;:&quot;Genome-wide association study biomarkers in bipolar disorder&quot;,&quot;author&quot;:[{&quot;family&quot;:&quot;Medeiros&quot;,&quot;given&quot;:&quot;Gustavo C.&quot;,&quot;parse-names&quot;:false,&quot;dropping-particle&quot;:&quot;&quot;,&quot;non-dropping-particle&quot;:&quot;&quot;},{&quot;family&quot;:&quot;Goes&quot;,&quot;given&quot;:&quot;Fernando S.&quot;,&quot;parse-names&quot;:false,&quot;dropping-particle&quot;:&quot;&quot;,&quot;non-dropping-particle&quot;:&quot;&quot;}],&quot;container-title&quot;:&quot;Biomarkers in Bipolar Disorders&quot;,&quot;DOI&quot;:&quot;10.1016/b978-0-12-821398-8.00016-3&quot;,&quot;issued&quot;:{&quot;date-parts&quot;:[[2022]]},&quot;page&quot;:&quot;125-139&quot;,&quot;publisher&quot;:&quot;Elsevier&quot;},&quot;isTemporary&quot;:false}],&quot;citationTag&quot;:&quot;MENDELEY_CITATION_v3_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&quot;},{&quot;citationID&quot;:&quot;MENDELEY_CITATION_521f48f2-c6fe-4443-836a-59149d30a533&quot;,&quot;properties&quot;:{&quot;noteIndex&quot;:0},&quot;isEdited&quot;:false,&quot;manualOverride&quot;:{&quot;isManuallyOverridden&quot;:false,&quot;citeprocText&quot;:&quot;(Frey et al., 2013; Salagre and Vieta, 2022)&quot;,&quot;manualOverrideText&quot;:&quot;&quot;},&quot;citationItems&quot;:[{&quot;id&quot;:&quot;09784c4a-4b8e-3fa4-baca-423c0eee557b&quot;,&quot;itemData&quot;:{&quot;type&quot;:&quot;article&quot;,&quot;id&quot;:&quot;09784c4a-4b8e-3fa4-baca-423c0eee557b&quot;,&quot;title&quot;:&quot;Biomarkers in bipolar disorder: A positional paper from the International Society for Bipolar Disorders Biomarkers Task Force&quot;,&quot;author&quot;:[{&quot;family&quot;:&quot;Frey&quot;,&quot;given&quot;:&quot;Benicio N.&quot;,&quot;parse-names&quot;:false,&quot;dropping-particle&quot;:&quot;&quot;,&quot;non-dropping-particle&quot;:&quot;&quot;},{&quot;family&quot;:&quot;Andreazza&quot;,&quot;given&quot;:&quot;Ana C.&quot;,&quot;parse-names&quot;:false,&quot;dropping-particle&quot;:&quot;&quot;,&quot;non-dropping-particle&quot;:&quot;&quot;},{&quot;family&quot;:&quot;Houenou&quot;,&quot;given&quot;:&quot;Josselin&quot;,&quot;parse-names&quot;:false,&quot;dropping-particle&quot;:&quot;&quot;,&quot;non-dropping-particle&quot;:&quot;&quot;},{&quot;family&quot;:&quot;Jamain&quot;,&quot;given&quot;:&quot;Stéphane&quot;,&quot;parse-names&quot;:false,&quot;dropping-particle&quot;:&quot;&quot;,&quot;non-dropping-particle&quot;:&quot;&quot;},{&quot;family&quot;:&quot;Goldstein&quot;,&quot;given&quot;:&quot;Benjamin I.&quot;,&quot;parse-names&quot;:false,&quot;dropping-particle&quot;:&quot;&quot;,&quot;non-dropping-particle&quot;:&quot;&quot;},{&quot;family&quot;:&quot;Frye&quot;,&quot;given&quot;:&quot;Mark A.&quot;,&quot;parse-names&quot;:false,&quot;dropping-particle&quot;:&quot;&quot;,&quot;non-dropping-particle&quot;:&quot;&quot;},{&quot;family&quot;:&quot;Leboyer&quot;,&quot;given&quot;:&quot;Marion&quot;,&quot;parse-names&quot;:false,&quot;dropping-particle&quot;:&quot;&quot;,&quot;non-dropping-particle&quot;:&quot;&quot;},{&quot;family&quot;:&quot;Berk&quot;,&quot;given&quot;:&quot;Michael&quot;,&quot;parse-names&quot;:false,&quot;dropping-particle&quot;:&quot;&quot;,&quot;non-dropping-particle&quot;:&quot;&quot;},{&quot;family&quot;:&quot;Malhi&quot;,&quot;given&quot;:&quot;Gin S.&quot;,&quot;parse-names&quot;:false,&quot;dropping-particle&quot;:&quot;&quot;,&quot;non-dropping-particle&quot;:&quot;&quot;},{&quot;family&quot;:&quot;Lopez-Jaramillo&quot;,&quot;given&quot;:&quot;Carlos&quot;,&quot;parse-names&quot;:false,&quot;dropping-particle&quot;:&quot;&quot;,&quot;non-dropping-particle&quot;:&quot;&quot;},{&quot;family&quot;:&quot;Taylor&quot;,&quot;given&quot;:&quot;Valerie H.&quot;,&quot;parse-names&quot;:false,&quot;dropping-particle&quot;:&quot;&quot;,&quot;non-dropping-particle&quot;:&quot;&quot;},{&quot;family&quot;:&quot;Dodd&quot;,&quot;given&quot;:&quot;Seetal&quot;,&quot;parse-names&quot;:false,&quot;dropping-particle&quot;:&quot;&quot;,&quot;non-dropping-particle&quot;:&quot;&quot;},{&quot;family&quot;:&quot;Frangou&quot;,&quot;given&quot;:&quot;Sophia&quot;,&quot;parse-names&quot;:false,&quot;dropping-particle&quot;:&quot;&quot;,&quot;non-dropping-particle&quot;:&quot;&quot;},{&quot;family&quot;:&quot;Hall&quot;,&quot;given&quot;:&quot;Geoffrey B.&quot;,&quot;parse-names&quot;:false,&quot;dropping-particle&quot;:&quot;&quot;,&quot;non-dropping-particle&quot;:&quot;&quot;},{&quot;family&quot;:&quot;Fernandes&quot;,&quot;given&quot;:&quot;Brisa S.&quot;,&quot;parse-names&quot;:false,&quot;dropping-particle&quot;:&quot;&quot;,&quot;non-dropping-particle&quot;:&quot;&quot;},{&quot;family&quot;:&quot;Kauer-Sant'Anna&quot;,&quot;given&quot;:&quot;Marcia&quot;,&quot;parse-names&quot;:false,&quot;dropping-particle&quot;:&quot;&quot;,&quot;non-dropping-particle&quot;:&quot;&quot;},{&quot;family&quot;:&quot;Yatham&quot;,&quot;given&quot;:&quot;Lakshmi N.&quot;,&quot;parse-names&quot;:false,&quot;dropping-particle&quot;:&quot;&quot;,&quot;non-dropping-particle&quot;:&quot;&quot;},{&quot;family&quot;:&quot;Kapczinski&quot;,&quot;given&quot;:&quot;Flavio&quot;,&quot;parse-names&quot;:false,&quot;dropping-particle&quot;:&quot;&quot;,&quot;non-dropping-particle&quot;:&quot;&quot;},{&quot;family&quot;:&quot;Young&quot;,&quot;given&quot;:&quot;L. Trevor&quot;,&quot;parse-names&quot;:false,&quot;dropping-particle&quot;:&quot;&quot;,&quot;non-dropping-particle&quot;:&quot;&quot;}],&quot;container-title&quot;:&quot;Australian and New Zealand Journal of Psychiatry&quot;,&quot;DOI&quot;:&quot;10.1177/0004867413478217&quot;,&quot;ISSN&quot;:&quot;00048674&quot;,&quot;PMID&quot;:&quot;23411094&quot;,&quot;issued&quot;:{&quot;date-parts&quot;:[[2013,4]]},&quot;page&quot;:&quot;321-332&quot;,&quot;abstract&quot;:&quot;Although the etiology of bipolar disorder remains uncertain, multiple studies examining neuroimaging, peripheral markers and genetics have provided important insights into the pathophysiologic processes underlying bipolar disorder. Neuroimaging studies have consistently demonstrated loss of gray matter, as well as altered activation of subcortical, anterior temporal and ventral prefrontal regions in response to emotional stimuli in bipolar disorder. Genetics studies have identified several potential candidate genes associated with increased risk for developing bipolar disorder that involve circadian rhythm, neuronal development and calcium metabolism. Notably, several groups have found decreased levels of neurotrophic factors and increased pro-inflammatory cytokines and oxidative stress markers. Together these findings provide the background for the identification of potential biomarkers for vulnerability, disease expression and to help understand the course of illness and treatment response. In other areas of medicine, validated biomarkers now inform clinical decision-making. Although the findings reviewed herein hold promise, further research involving large collaborative studies is needed to validate these potential biomarkers prior to employing them for clinical purposes. Therefore, in this positional paper from the ISBD-BIONET (biomarkers network from the International Society for Bipolar Disorders), we will discuss our view of biomarkers for these three areas: neuroimaging, peripheral measurements and genetics; and conclude the paper with our position for the next steps in the search for biomarkers for bipolar disorder. © 2013 The Royal Australian and New Zealand College of Psychiatrists .&quot;,&quot;issue&quot;:&quot;4&quot;,&quot;volume&quot;:&quot;47&quot;},&quot;isTemporary&quot;:false},{&quot;id&quot;:&quot;dbdd5cbd-2894-3abd-a7f7-3675f53cbf49&quot;,&quot;itemData&quot;:{&quot;type&quot;:&quot;chapter&quot;,&quot;id&quot;:&quot;dbdd5cbd-2894-3abd-a7f7-3675f53cbf49&quot;,&quot;title&quot;:&quot;Biomarkers in bipolar disorder: an overview&quot;,&quot;author&quot;:[{&quot;family&quot;:&quot;Salagre&quot;,&quot;given&quot;:&quot;Estela&quot;,&quot;parse-names&quot;:false,&quot;dropping-particle&quot;:&quot;&quot;,&quot;non-dropping-particle&quot;:&quot;&quot;},{&quot;family&quot;:&quot;Vieta&quot;,&quot;given&quot;:&quot;Eduard&quot;,&quot;parse-names&quot;:false,&quot;dropping-particle&quot;:&quot;&quot;,&quot;non-dropping-particle&quot;:&quot;&quot;}],&quot;container-title&quot;:&quot;Biomarkers in Bipolar Disorders&quot;,&quot;DOI&quot;:&quot;10.1016/b978-0-12-821398-8.00012-6&quot;,&quot;issued&quot;:{&quot;date-parts&quot;:[[2022]]},&quot;page&quot;:&quot;1-18&quot;,&quot;publisher&quot;:&quot;Elsevier&quot;},&quot;isTemporary&quot;:false}],&quot;citationTag&quot;:&quot;MENDELEY_CITATION_v3_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&quot;},{&quot;citationID&quot;:&quot;MENDELEY_CITATION_2f4e1ade-6980-416b-9668-b5258db29801&quot;,&quot;properties&quot;:{&quot;noteIndex&quot;:0},&quot;isEdited&quot;:false,&quot;manualOverride&quot;:{&quot;isManuallyOverridden&quot;:false,&quot;citeprocText&quot;:&quot;(Salagre and Vieta, 2022)&quot;,&quot;manualOverrideText&quot;:&quot;&quot;},&quot;citationItems&quot;:[{&quot;id&quot;:&quot;dbdd5cbd-2894-3abd-a7f7-3675f53cbf49&quot;,&quot;itemData&quot;:{&quot;type&quot;:&quot;chapter&quot;,&quot;id&quot;:&quot;dbdd5cbd-2894-3abd-a7f7-3675f53cbf49&quot;,&quot;title&quot;:&quot;Biomarkers in bipolar disorder: an overview&quot;,&quot;author&quot;:[{&quot;family&quot;:&quot;Salagre&quot;,&quot;given&quot;:&quot;Estela&quot;,&quot;parse-names&quot;:false,&quot;dropping-particle&quot;:&quot;&quot;,&quot;non-dropping-particle&quot;:&quot;&quot;},{&quot;family&quot;:&quot;Vieta&quot;,&quot;given&quot;:&quot;Eduard&quot;,&quot;parse-names&quot;:false,&quot;dropping-particle&quot;:&quot;&quot;,&quot;non-dropping-particle&quot;:&quot;&quot;}],&quot;container-title&quot;:&quot;Biomarkers in Bipolar Disorders&quot;,&quot;DOI&quot;:&quot;10.1016/b978-0-12-821398-8.00012-6&quot;,&quot;issued&quot;:{&quot;date-parts&quot;:[[2022]]},&quot;page&quot;:&quot;1-18&quot;,&quot;publisher&quot;:&quot;Elsevier&quot;},&quot;isTemporary&quot;:false}],&quot;citationTag&quot;:&quot;MENDELEY_CITATION_v3_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&quot;},{&quot;citationID&quot;:&quot;MENDELEY_CITATION_f0209ccb-1ee8-4aa2-aab8-10e870c40081&quot;,&quot;properties&quot;:{&quot;noteIndex&quot;:0},&quot;isEdited&quot;:false,&quot;manualOverride&quot;:{&quot;isManuallyOverridden&quot;:false,&quot;citeprocText&quot;:&quot;(Rowland and Marwaha, 2018)&quot;,&quot;manualOverrideText&quot;:&quot;&quot;},&quot;citationItems&quot;:[{&quot;id&quot;:&quot;a53bfb83-c4ca-3219-9e58-5b76a98ae36f&quot;,&quot;itemData&quot;:{&quot;type&quot;:&quot;article-journal&quot;,&quot;id&quot;:&quot;a53bfb83-c4ca-3219-9e58-5b76a98ae36f&quot;,&quot;title&quot;:&quot;Epidemiology and risk factors for bipolar disorder&quot;,&quot;author&quot;:[{&quot;family&quot;:&quot;Rowland&quot;,&quot;given&quot;:&quot;Tobias A.&quot;,&quot;parse-names&quot;:false,&quot;dropping-particle&quot;:&quot;&quot;,&quot;non-dropping-particle&quot;:&quot;&quot;},{&quot;family&quot;:&quot;Marwaha&quot;,&quot;given&quot;:&quot;Steven&quot;,&quot;parse-names&quot;:false,&quot;dropping-particle&quot;:&quot;&quot;,&quot;non-dropping-particle&quot;:&quot;&quot;}],&quot;container-title&quot;:&quot;Therapeutic Advances in Psychopharmacology&quot;,&quot;DOI&quot;:&quot;10.1177/2045125318769235&quot;,&quot;ISSN&quot;:&quot;2045-1253&quot;,&quot;PMID&quot;:&quot;30181867&quot;,&quot;issued&quot;:{&quot;date-parts&quot;:[[2018,9]]},&quot;page&quot;:&quot;251-269&quot;,&quot;abstract&quot;:&quot;Bipolar disorder is a multifactorial illness with uncertain aetiology. Knowledge of potential risk factors enables clinicians to identify patients who are more likely to develop bipolar disorder, which directs further investigation, follow up and caution when prescribing. Ideally, identifying directly causative factors for bipolar disorder would enable intervention on an individual or population level to prevent the development of the illness, and improve outcomes through earlier treatment. This article reviews the epidemiology of bipolar disorder, along with putative demographic, genetic and environmental risk factors, while assessing the strength of these associations and to what extent they might be said to be ‘causative’. While numerous genetic and environmental risk factors have been identified, the attributable risk of individual factors is often small, and most are not specific to bipolar disorder but are associated with several mental illnesses. Therefore, while some genetic and environmental factors have strong evidence supporting their association with bipolar disorder, fewer have sufficient evidence to establish causality. There is increasing interest in the role of specific gene–environment interactions, as well as the mechanisms by which risk factors interact to lead to bipolar disorder.&quot;,&quot;publisher&quot;:&quot;SAGE Publications&quot;,&quot;issue&quot;:&quot;9&quot;,&quot;volume&quot;:&quot;8&quot;,&quot;expandedJournalTitle&quot;:&quot;Therapeutic Advances in Psychopharmacology&quot;},&quot;isTemporary&quot;:false}],&quot;citationTag&quot;:&quot;MENDELEY_CITATION_v3_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&quot;},{&quot;citationID&quot;:&quot;MENDELEY_CITATION_0ea97366-c537-4513-9e23-d731c36b5114&quot;,&quot;properties&quot;:{&quot;noteIndex&quot;:0},&quot;isEdited&quot;:false,&quot;manualOverride&quot;:{&quot;isManuallyOverridden&quot;:true,&quot;citeprocText&quot;:&quot;(Kim et al., 2021)&quot;,&quot;manualOverrideText&quot;:&quot;(Kim et al., 2021).&quot;},&quot;citationItems&quot;:[{&quot;id&quot;:&quot;7a0e2923-2d51-390c-b990-8c0fac1a279d&quot;,&quot;itemData&quot;:{&quot;type&quot;:&quot;article-journal&quot;,&quot;id&quot;:&quot;7a0e2923-2d51-390c-b990-8c0fac1a279d&quot;,&quot;title&quot;:&quot;Association between genetic variants of the norepinephrine transporter gene (SLC6A2) and bipolar I disorder&quot;,&quot;author&quot;:[{&quot;family&quot;:&quot;Kim&quot;,&quot;given&quot;:&quot;Sun Young&quot;,&quot;parse-names&quot;:false,&quot;dropping-particle&quot;:&quot;&quot;,&quot;non-dropping-particle&quot;:&quot;&quot;},{&quot;family&quot;:&quot;Kim&quot;,&quot;given&quot;:&quot;Han Na&quot;,&quot;parse-names&quot;:false,&quot;dropping-particle&quot;:&quot;&quot;,&quot;non-dropping-particle&quot;:&quot;&quot;},{&quot;family&quot;:&quot;Jeon&quot;,&quot;given&quot;:&quot;Sang Won&quot;,&quot;parse-names&quot;:false,&quot;dropping-particle&quot;:&quot;&quot;,&quot;non-dropping-particle&quot;:&quot;&quot;},{&quot;family&quot;:&quot;Lim&quot;,&quot;given&quot;:&quot;Weon Jeong&quot;,&quot;parse-names&quot;:false,&quot;dropping-particle&quot;:&quot;&quot;,&quot;non-dropping-particle&quot;:&quot;&quot;},{&quot;family&quot;:&quot;Kim&quot;,&quot;given&quot;:&quot;Soo In&quot;,&quot;parse-names&quot;:false,&quot;dropping-particle&quot;:&quot;&quot;,&quot;non-dropping-particle&quot;:&quot;&quot;},{&quot;family&quot;:&quot;Lee&quot;,&quot;given&quot;:&quot;Youn Jung&quot;,&quot;parse-names&quot;:false,&quot;dropping-particle&quot;:&quot;&quot;,&quot;non-dropping-particle&quot;:&quot;&quot;},{&quot;family&quot;:&quot;Kim&quot;,&quot;given&quot;:&quot;Se Young&quot;,&quot;parse-names&quot;:false,&quot;dropping-particle&quot;:&quot;&quot;,&quot;non-dropping-particle&quot;:&quot;&quot;},{&quot;family&quot;:&quot;Kim&quot;,&quot;given&quot;:&quot;Yong Ku&quot;,&quot;parse-names&quot;:false,&quot;dropping-particle&quot;:&quot;&quot;,&quot;non-dropping-particle&quot;:&quot;&quot;}],&quot;container-title&quot;:&quot;Progress in Neuro-Psychopharmacology and Biological Psychiatry&quot;,&quot;DOI&quot;:&quot;10.1016/j.pnpbp.2020.110227&quot;,&quot;ISSN&quot;:&quot;18784216&quot;,&quot;PMID&quot;:&quot;33340618&quot;,&quot;issued&quot;:{&quot;date-parts&quot;:[[2021,4,20]]},&quot;abstract&quot;:&quot;We aimed to investigate the associations between genetic variants of the norepinephrine transporter gene (NET, also known as SLC6A2) and diagnosis of bipolar I disorder. In addition, we examined the relationship between the genetic variants and manic and psychotic symptoms in patients with bipolar I disorder. The three SNPs rs28386840, rs2242446, and rs5569 were genotyped in 326 patients: patients with bipolar I disorder (n = 160) and a control group (n = 166). Subsequently, multivariate logistic regression analysis adjusting for age and sex was conducted to identify independent influences of the SNPs on diagnosis of bipolar I disorder. A possible association between manic and psychotic symptoms and variants of SLC6A2 was also investigated in patients with bipolar I disorder. The rs28836840 SNP in the 5’-UTR of SLC6A2 was significantly associated with bipolar I disorder and with severity of manic and psychotic symptoms in this disorder. Individuals carrying a T allele in the rs28836840 SNP were likely to have a lower risk of bipolar I disorder or lower severity of manic and psychotic symptoms in patients with bipolar I disorder (bipolar I disorder diagnosis: OR = 0.643, 95% Cl = 0.468–0.883, p = 0.006; manic symptoms: β = −2.457, 95% Cl = −4.674 ~ −0.239, p = 0.031; psychotic symptoms: β = −2.501, 95% Cl = −4.700 ~ −0.301, p = 0.027). For the rs2242446 and rs5569 SNPs, there were no significant differences between patients with bipolar I disorder and those without. Our results revealed associations of the rs28386840 SNP with bipolar I disorder diagnosis and with severity of manic and psychotic symptoms. However, the findings reported here require replication in larger samples and various ethnic groups.&quot;,&quot;publisher&quot;:&quot;Elsevier Inc.&quot;,&quot;volume&quot;:&quot;107&quot;,&quot;expandedJournalTitle&quot;:&quot;Progress in Neuro-Psychopharmacology and Biological Psychiatry&quot;},&quot;isTemporary&quot;:false}],&quot;citationTag&quot;:&quot;MENDELEY_CITATION_v3_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&quot;},{&quot;citationID&quot;:&quot;MENDELEY_CITATION_d777b90d-a703-4211-887e-6373e8c4ef34&quot;,&quot;properties&quot;:{&quot;noteIndex&quot;:0},&quot;isEdited&quot;:false,&quot;manualOverride&quot;:{&quot;isManuallyOverridden&quot;:true,&quot;citeprocText&quot;:&quot;(Kim et al., 2021; Yang et al., 2021)&quot;,&quot;manualOverrideText&quot;:&quot;(Kim et al., 2021; Yang et al., 2021).&quot;},&quot;citationItems&quot;:[{&quot;id&quot;:&quot;16ca2dc1-0b15-3598-8924-343f537bdb36&quot;,&quot;itemData&quot;:{&quot;type&quot;:&quot;article-journal&quot;,&quot;id&quot;:&quot;16ca2dc1-0b15-3598-8924-343f537bdb36&quot;,&quot;title&quot;:&quot;SERINC2 increases the risk of bipolar disorder in the Chinese population&quot;,&quot;author&quot;:[{&quot;family&quot;:&quot;Yang&quot;,&quot;given&quot;:&quot;Dong&quot;,&quot;parse-names&quot;:false,&quot;dropping-particle&quot;:&quot;&quot;,&quot;non-dropping-particle&quot;:&quot;&quot;},{&quot;family&quot;:&quot;Chen&quot;,&quot;given&quot;:&quot;Jianshan&quot;,&quot;parse-names&quot;:false,&quot;dropping-particle&quot;:&quot;&quot;,&quot;non-dropping-particle&quot;:&quot;&quot;},{&quot;family&quot;:&quot;Cheng&quot;,&quot;given&quot;:&quot;Xiongchao&quot;,&quot;parse-names&quot;:false,&quot;dropping-particle&quot;:&quot;&quot;,&quot;non-dropping-particle&quot;:&quot;&quot;},{&quot;family&quot;:&quot;Cao&quot;,&quot;given&quot;:&quot;Bo&quot;,&quot;parse-names&quot;:false,&quot;dropping-particle&quot;:&quot;&quot;,&quot;non-dropping-particle&quot;:&quot;&quot;},{&quot;family&quot;:&quot;Chang&quot;,&quot;given&quot;:&quot;Hao&quot;,&quot;parse-names&quot;:false,&quot;dropping-particle&quot;:&quot;&quot;,&quot;non-dropping-particle&quot;:&quot;&quot;},{&quot;family&quot;:&quot;Li&quot;,&quot;given&quot;:&quot;Xuan&quot;,&quot;parse-names&quot;:false,&quot;dropping-particle&quot;:&quot;&quot;,&quot;non-dropping-particle&quot;:&quot;&quot;},{&quot;family&quot;:&quot;Yang&quot;,&quot;given&quot;:&quot;Chanjuan&quot;,&quot;parse-names&quot;:false,&quot;dropping-particle&quot;:&quot;&quot;,&quot;non-dropping-particle&quot;:&quot;&quot;},{&quot;family&quot;:&quot;Wu&quot;,&quot;given&quot;:&quot;Qiuxia&quot;,&quot;parse-names&quot;:false,&quot;dropping-particle&quot;:&quot;&quot;,&quot;non-dropping-particle&quot;:&quot;&quot;},{&quot;family&quot;:&quot;Sun&quot;,&quot;given&quot;:&quot;Jiaqi&quot;,&quot;parse-names&quot;:false,&quot;dropping-particle&quot;:&quot;&quot;,&quot;non-dropping-particle&quot;:&quot;&quot;},{&quot;family&quot;:&quot;Manry&quot;,&quot;given&quot;:&quot;Diane&quot;,&quot;parse-names&quot;:false,&quot;dropping-particle&quot;:&quot;&quot;,&quot;non-dropping-particle&quot;:&quot;&quot;},{&quot;family&quot;:&quot;Pan&quot;,&quot;given&quot;:&quot;Yukun&quot;,&quot;parse-names&quot;:false,&quot;dropping-particle&quot;:&quot;&quot;,&quot;non-dropping-particle&quot;:&quot;&quot;},{&quot;family&quot;:&quot;Dong&quot;,&quot;given&quot;:&quot;Yongli&quot;,&quot;parse-names&quot;:false,&quot;dropping-particle&quot;:&quot;&quot;,&quot;non-dropping-particle&quot;:&quot;&quot;},{&quot;family&quot;:&quot;Li&quot;,&quot;given&quot;:&quot;Jiaojiao&quot;,&quot;parse-names&quot;:false,&quot;dropping-particle&quot;:&quot;&quot;,&quot;non-dropping-particle&quot;:&quot;&quot;},{&quot;family&quot;:&quot;Xu&quot;,&quot;given&quot;:&quot;Tian&quot;,&quot;parse-names&quot;:false,&quot;dropping-particle&quot;:&quot;&quot;,&quot;non-dropping-particle&quot;:&quot;&quot;},{&quot;family&quot;:&quot;Cao&quot;,&quot;given&quot;:&quot;Liping&quot;,&quot;parse-names&quot;:false,&quot;dropping-particle&quot;:&quot;&quot;,&quot;non-dropping-particle&quot;:&quot;&quot;}],&quot;container-title&quot;:&quot;Depression and Anxiety&quot;,&quot;DOI&quot;:&quot;10.1002/da.23186&quot;,&quot;ISSN&quot;:&quot;15206394&quot;,&quot;PMID&quot;:&quot;34288243&quot;,&quot;issued&quot;:{&quot;date-parts&quot;:[[2021,9,1]]},&quot;page&quot;:&quot;985-995&quot;,&quot;abstract&quot;:&quot;Background: Although common variants in a large collection of patients are associated with increased risk for bipolar disorder (BD), studies have only been able to predict 25%-45% of risks, suggesting that lots of variants that contribute to the risk for BD haven't been identified. Our study aims to identify novel BD risk genes. Methods: We performed whole-exome sequencing of 27 individuals from 6 BD multi-affected Chinese families to identify candidate variants. Targeted sequencing of one of the novel risk genes, SERINC2, in additional sporadic 717 BD patients and 312 healthy controls (HC) validated the association. Magnetic resonance imaging (MRI) were performed to evaluate the effect of the variant to brain structures from 213 subjects (4 BD subjects from a multi-affected family, 130 sporadic BD subjects and 79 HC control). Results: BD pedigrees had an increased burden of uncommon variants in extracellular matrix (ECM) and calcium ion binding. By large-scale sequencing we identified a novel recessive BD risk gene, SERINC2, which plays a role in synthesis of sphingolipid and phosphatidylserine (PS). MRI image results show the homozygous nonsense variant in SERINC2 affects the volume of white matter in cerebellum. Conclusions: Our study identified SERINC2 as a risk gene of BD in the Chinese population.&quot;,&quot;publisher&quot;:&quot;John Wiley and Sons Inc&quot;,&quot;issue&quot;:&quot;9&quot;,&quot;volume&quot;:&quot;38&quot;,&quot;expandedJournalTitle&quot;:&quot;Depression and Anxiety&quot;},&quot;isTemporary&quot;:false},{&quot;id&quot;:&quot;7a0e2923-2d51-390c-b990-8c0fac1a279d&quot;,&quot;itemData&quot;:{&quot;type&quot;:&quot;article-journal&quot;,&quot;id&quot;:&quot;7a0e2923-2d51-390c-b990-8c0fac1a279d&quot;,&quot;title&quot;:&quot;Association between genetic variants of the norepinephrine transporter gene (SLC6A2) and bipolar I disorder&quot;,&quot;author&quot;:[{&quot;family&quot;:&quot;Kim&quot;,&quot;given&quot;:&quot;Sun Young&quot;,&quot;parse-names&quot;:false,&quot;dropping-particle&quot;:&quot;&quot;,&quot;non-dropping-particle&quot;:&quot;&quot;},{&quot;family&quot;:&quot;Kim&quot;,&quot;given&quot;:&quot;Han Na&quot;,&quot;parse-names&quot;:false,&quot;dropping-particle&quot;:&quot;&quot;,&quot;non-dropping-particle&quot;:&quot;&quot;},{&quot;family&quot;:&quot;Jeon&quot;,&quot;given&quot;:&quot;Sang Won&quot;,&quot;parse-names&quot;:false,&quot;dropping-particle&quot;:&quot;&quot;,&quot;non-dropping-particle&quot;:&quot;&quot;},{&quot;family&quot;:&quot;Lim&quot;,&quot;given&quot;:&quot;Weon Jeong&quot;,&quot;parse-names&quot;:false,&quot;dropping-particle&quot;:&quot;&quot;,&quot;non-dropping-particle&quot;:&quot;&quot;},{&quot;family&quot;:&quot;Kim&quot;,&quot;given&quot;:&quot;Soo In&quot;,&quot;parse-names&quot;:false,&quot;dropping-particle&quot;:&quot;&quot;,&quot;non-dropping-particle&quot;:&quot;&quot;},{&quot;family&quot;:&quot;Lee&quot;,&quot;given&quot;:&quot;Youn Jung&quot;,&quot;parse-names&quot;:false,&quot;dropping-particle&quot;:&quot;&quot;,&quot;non-dropping-particle&quot;:&quot;&quot;},{&quot;family&quot;:&quot;Kim&quot;,&quot;given&quot;:&quot;Se Young&quot;,&quot;parse-names&quot;:false,&quot;dropping-particle&quot;:&quot;&quot;,&quot;non-dropping-particle&quot;:&quot;&quot;},{&quot;family&quot;:&quot;Kim&quot;,&quot;given&quot;:&quot;Yong Ku&quot;,&quot;parse-names&quot;:false,&quot;dropping-particle&quot;:&quot;&quot;,&quot;non-dropping-particle&quot;:&quot;&quot;}],&quot;container-title&quot;:&quot;Progress in Neuro-Psychopharmacology and Biological Psychiatry&quot;,&quot;DOI&quot;:&quot;10.1016/j.pnpbp.2020.110227&quot;,&quot;ISSN&quot;:&quot;18784216&quot;,&quot;PMID&quot;:&quot;33340618&quot;,&quot;issued&quot;:{&quot;date-parts&quot;:[[2021,4,20]]},&quot;abstract&quot;:&quot;We aimed to investigate the associations between genetic variants of the norepinephrine transporter gene (NET, also known as SLC6A2) and diagnosis of bipolar I disorder. In addition, we examined the relationship between the genetic variants and manic and psychotic symptoms in patients with bipolar I disorder. The three SNPs rs28386840, rs2242446, and rs5569 were genotyped in 326 patients: patients with bipolar I disorder (n = 160) and a control group (n = 166). Subsequently, multivariate logistic regression analysis adjusting for age and sex was conducted to identify independent influences of the SNPs on diagnosis of bipolar I disorder. A possible association between manic and psychotic symptoms and variants of SLC6A2 was also investigated in patients with bipolar I disorder. The rs28836840 SNP in the 5’-UTR of SLC6A2 was significantly associated with bipolar I disorder and with severity of manic and psychotic symptoms in this disorder. Individuals carrying a T allele in the rs28836840 SNP were likely to have a lower risk of bipolar I disorder or lower severity of manic and psychotic symptoms in patients with bipolar I disorder (bipolar I disorder diagnosis: OR = 0.643, 95% Cl = 0.468–0.883, p = 0.006; manic symptoms: β = −2.457, 95% Cl = −4.674 ~ −0.239, p = 0.031; psychotic symptoms: β = −2.501, 95% Cl = −4.700 ~ −0.301, p = 0.027). For the rs2242446 and rs5569 SNPs, there were no significant differences between patients with bipolar I disorder and those without. Our results revealed associations of the rs28386840 SNP with bipolar I disorder diagnosis and with severity of manic and psychotic symptoms. However, the findings reported here require replication in larger samples and various ethnic groups.&quot;,&quot;publisher&quot;:&quot;Elsevier Inc.&quot;,&quot;volume&quot;:&quot;107&quot;,&quot;expandedJournalTitle&quot;:&quot;Progress in Neuro-Psychopharmacology and Biological Psychiatry&quot;},&quot;isTemporary&quot;:false}],&quot;citationTag&quot;:&quot;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&quot;},{&quot;citationID&quot;:&quot;MENDELEY_CITATION_1f8d903d-07e6-4a93-95a5-9a7df2d56728&quot;,&quot;properties&quot;:{&quot;noteIndex&quot;:0},&quot;isEdited&quot;:false,&quot;manualOverride&quot;:{&quot;isManuallyOverridden&quot;:true,&quot;citeprocText&quot;:&quot;(Oraki Kohshour et al., 2022)&quot;,&quot;manualOverrideText&quot;:&quot;(Oraki Kohshour et al., 2022).&quot;},&quot;citationItems&quot;:[{&quot;id&quot;:&quot;99ad4a58-234f-351a-9afa-68fd408ebff1&quot;,&quot;itemData&quot;:{&quot;type&quot;:&quot;article-journal&quot;,&quot;id&quot;:&quot;99ad4a58-234f-351a-9afa-68fd408ebff1&quot;,&quot;title&quot;:&quot;Genomic and neuroimaging approaches to bipolar disorder&quot;,&quot;author&quot;:[{&quot;family&quot;:&quot;Oraki Kohshour&quot;,&quot;given&quot;:&quot;Mojtaba&quot;,&quot;parse-names&quot;:false,&quot;dropping-particle&quot;:&quot;&quot;,&quot;non-dropping-particle&quot;:&quot;&quot;},{&quot;family&quot;:&quot;Papiol&quot;,&quot;given&quot;:&quot;Sergi&quot;,&quot;parse-names&quot;:false,&quot;dropping-particle&quot;:&quot;&quot;,&quot;non-dropping-particle&quot;:&quot;&quot;},{&quot;family&quot;:&quot;Ching&quot;,&quot;given&quot;:&quot;Christopher R. K.&quot;,&quot;parse-names&quot;:false,&quot;dropping-particle&quot;:&quot;&quot;,&quot;non-dropping-particle&quot;:&quot;&quot;},{&quot;family&quot;:&quot;Schulze&quot;,&quot;given&quot;:&quot;Thomas G.&quot;,&quot;parse-names&quot;:false,&quot;dropping-particle&quot;:&quot;&quot;,&quot;non-dropping-particle&quot;:&quot;&quot;}],&quot;container-title&quot;:&quot;BJPsych Open&quot;,&quot;DOI&quot;:&quot;10.1192/bjo.2021.1082&quot;,&quot;ISSN&quot;:&quot;2056-4724&quot;,&quot;URL&quot;:&quot;https://www.cambridge.org/core/product/identifier/S2056472421010826/type/journal_article&quot;,&quot;issued&quot;:{&quot;date-parts&quot;:[[2022,3,1]]},&quot;page&quot;:&quot;e36&quot;,&quot;issue&quot;:&quot;2&quot;,&quot;volume&quot;:&quot;8&quot;,&quot;expandedJournalTitle&quot;:&quot;BJPsych Open&quot;},&quot;isTemporary&quot;:false}],&quot;citationTag&quot;:&quot;MENDELEY_CITATION_v3_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&quot;},{&quot;citationID&quot;:&quot;MENDELEY_CITATION_2f2b6382-73f3-438e-ae93-23eb1afc0664&quot;,&quot;properties&quot;:{&quot;noteIndex&quot;:0},&quot;isEdited&quot;:false,&quot;manualOverride&quot;:{&quot;isManuallyOverridden&quot;:false,&quot;citeprocText&quot;:&quot;(Hu et al., 2016)&quot;,&quot;manualOverrideText&quot;:&quot;&quot;},&quot;citationItems&quot;:[{&quot;id&quot;:&quot;8b245fad-7221-3e47-824c-f6e026d90442&quot;,&quot;itemData&quot;:{&quot;type&quot;:&quot;article-journal&quot;,&quot;id&quot;:&quot;8b245fad-7221-3e47-824c-f6e026d90442&quot;,&quot;title&quot;:&quot;Systematically characterizing dysfunctional long intergenic non-coding RNAs in multiple brain regions of major psychosis&quot;,&quot;author&quot;:[{&quot;family&quot;:&quot;Hu&quot;,&quot;given&quot;:&quot;Jing&quot;,&quot;parse-names&quot;:false,&quot;dropping-particle&quot;:&quot;&quot;,&quot;non-dropping-particle&quot;:&quot;&quot;},{&quot;family&quot;:&quot;Xu&quot;,&quot;given&quot;:&quot;Jinyuan&quot;,&quot;parse-names&quot;:false,&quot;dropping-particle&quot;:&quot;&quot;,&quot;non-dropping-particle&quot;:&quot;&quot;},{&quot;family&quot;:&quot;Pang&quot;,&quot;given&quot;:&quot;Lin&quot;,&quot;parse-names&quot;:false,&quot;dropping-particle&quot;:&quot;&quot;,&quot;non-dropping-particle&quot;:&quot;&quot;},{&quot;family&quot;:&quot;Zhao&quot;,&quot;given&quot;:&quot;Hongying&quot;,&quot;parse-names&quot;:false,&quot;dropping-particle&quot;:&quot;&quot;,&quot;non-dropping-particle&quot;:&quot;&quot;},{&quot;family&quot;:&quot;Li&quot;,&quot;given&quot;:&quot;Feng&quot;,&quot;parse-names&quot;:false,&quot;dropping-particle&quot;:&quot;&quot;,&quot;non-dropping-particle&quot;:&quot;&quot;},{&quot;family&quot;:&quot;Deng&quot;,&quot;given&quot;:&quot;Yulan&quot;,&quot;parse-names&quot;:false,&quot;dropping-particle&quot;:&quot;&quot;,&quot;non-dropping-particle&quot;:&quot;&quot;},{&quot;family&quot;:&quot;Liu&quot;,&quot;given&quot;:&quot;Ling&quot;,&quot;parse-names&quot;:false,&quot;dropping-particle&quot;:&quot;&quot;,&quot;non-dropping-particle&quot;:&quot;&quot;},{&quot;family&quot;:&quot;Lan&quot;,&quot;given&quot;:&quot;Yujia&quot;,&quot;parse-names&quot;:false,&quot;dropping-particle&quot;:&quot;&quot;,&quot;non-dropping-particle&quot;:&quot;&quot;},{&quot;family&quot;:&quot;Zhang&quot;,&quot;given&quot;:&quot;Xinxin&quot;,&quot;parse-names&quot;:false,&quot;dropping-particle&quot;:&quot;&quot;,&quot;non-dropping-particle&quot;:&quot;&quot;},{&quot;family&quot;:&quot;Zhao&quot;,&quot;given&quot;:&quot;Tingting&quot;,&quot;parse-names&quot;:false,&quot;dropping-particle&quot;:&quot;&quot;,&quot;non-dropping-particle&quot;:&quot;&quot;},{&quot;family&quot;:&quot;Xu&quot;,&quot;given&quot;:&quot;Chaohan&quot;,&quot;parse-names&quot;:false,&quot;dropping-particle&quot;:&quot;&quot;,&quot;non-dropping-particle&quot;:&quot;&quot;},{&quot;family&quot;:&quot;Xu&quot;,&quot;given&quot;:&quot;Chun&quot;,&quot;parse-names&quot;:false,&quot;dropping-particle&quot;:&quot;&quot;,&quot;non-dropping-particle&quot;:&quot;&quot;},{&quot;family&quot;:&quot;Xiao&quot;,&quot;given&quot;:&quot;Yun&quot;,&quot;parse-names&quot;:false,&quot;dropping-particle&quot;:&quot;&quot;,&quot;non-dropping-particle&quot;:&quot;&quot;},{&quot;family&quot;:&quot;Li&quot;,&quot;given&quot;:&quot;Xia&quot;,&quot;parse-names&quot;:false,&quot;dropping-particle&quot;:&quot;&quot;,&quot;non-dropping-particle&quot;:&quot;&quot;}],&quot;container-title&quot;:&quot;Oncotarget&quot;,&quot;DOI&quot;:&quot;https://doi.org/10.18632/oncotarget.12122&quot;,&quot;ISSN&quot;:&quot;1949-2553&quot;,&quot;URL&quot;:&quot;https://www.oncotarget.com/article/12122/&quot;,&quot;issued&quot;:{&quot;date-parts&quot;:[[2016]]},&quot;page&quot;:&quot;71087-71098&quot;,&quot;publisher&quot;:&quot;Impact Journals, LLC&quot;,&quot;issue&quot;:&quot;44&quot;,&quot;volume&quot;:&quot;7&quot;,&quot;expandedJournalTitle&quot;:&quot;Oncotarget&quot;},&quot;isTemporary&quot;:false}],&quot;citationTag&quot;:&quot;MENDELEY_CITATION_v3_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&quot;},{&quot;citationID&quot;:&quot;MENDELEY_CITATION_9c44d549-27a1-42ab-bd2e-86bf4bc0c75b&quot;,&quot;properties&quot;:{&quot;noteIndex&quot;:0},&quot;isEdited&quot;:false,&quot;manualOverride&quot;:{&quot;isManuallyOverridden&quot;:false,&quot;citeprocText&quot;:&quot;(Akula et al., 2014)&quot;,&quot;manualOverrideText&quot;:&quot;&quot;},&quot;citationItems&quot;:[{&quot;id&quot;:&quot;43fa7c60-29ac-3e50-a50d-68199aa87301&quot;,&quot;itemData&quot;:{&quot;type&quot;:&quot;article-journal&quot;,&quot;id&quot;:&quot;43fa7c60-29ac-3e50-a50d-68199aa87301&quot;,&quot;title&quot;:&quot;RNA-sequencing of the brain transcriptome implicates dysregulation of neuroplasticity, circadian rhythms and GTPase binding in bipolar disorder&quot;,&quot;author&quot;:[{&quot;family&quot;:&quot;Akula&quot;,&quot;given&quot;:&quot;N&quot;,&quot;parse-names&quot;:false,&quot;dropping-particle&quot;:&quot;&quot;,&quot;non-dropping-particle&quot;:&quot;&quot;},{&quot;family&quot;:&quot;Barb&quot;,&quot;given&quot;:&quot;J&quot;,&quot;parse-names&quot;:false,&quot;dropping-particle&quot;:&quot;&quot;,&quot;non-dropping-particle&quot;:&quot;&quot;},{&quot;family&quot;:&quot;Jiang&quot;,&quot;given&quot;:&quot;X&quot;,&quot;parse-names&quot;:false,&quot;dropping-particle&quot;:&quot;&quot;,&quot;non-dropping-particle&quot;:&quot;&quot;},{&quot;family&quot;:&quot;Wendland&quot;,&quot;given&quot;:&quot;J R&quot;,&quot;parse-names&quot;:false,&quot;dropping-particle&quot;:&quot;&quot;,&quot;non-dropping-particle&quot;:&quot;&quot;},{&quot;family&quot;:&quot;Choi&quot;,&quot;given&quot;:&quot;K H&quot;,&quot;parse-names&quot;:false,&quot;dropping-particle&quot;:&quot;&quot;,&quot;non-dropping-particle&quot;:&quot;&quot;},{&quot;family&quot;:&quot;Sen&quot;,&quot;given&quot;:&quot;S K&quot;,&quot;parse-names&quot;:false,&quot;dropping-particle&quot;:&quot;&quot;,&quot;non-dropping-particle&quot;:&quot;&quot;},{&quot;family&quot;:&quot;Hou&quot;,&quot;given&quot;:&quot;L&quot;,&quot;parse-names&quot;:false,&quot;dropping-particle&quot;:&quot;&quot;,&quot;non-dropping-particle&quot;:&quot;&quot;},{&quot;family&quot;:&quot;Chen&quot;,&quot;given&quot;:&quot;D T W&quot;,&quot;parse-names&quot;:false,&quot;dropping-particle&quot;:&quot;&quot;,&quot;non-dropping-particle&quot;:&quot;&quot;},{&quot;family&quot;:&quot;Laje&quot;,&quot;given&quot;:&quot;G&quot;,&quot;parse-names&quot;:false,&quot;dropping-particle&quot;:&quot;&quot;,&quot;non-dropping-particle&quot;:&quot;&quot;},{&quot;family&quot;:&quot;Johnson&quot;,&quot;given&quot;:&quot;K&quot;,&quot;parse-names&quot;:false,&quot;dropping-particle&quot;:&quot;&quot;,&quot;non-dropping-particle&quot;:&quot;&quot;},{&quot;family&quot;:&quot;Lipska&quot;,&quot;given&quot;:&quot;B K&quot;,&quot;parse-names&quot;:false,&quot;dropping-particle&quot;:&quot;&quot;,&quot;non-dropping-particle&quot;:&quot;&quot;},{&quot;family&quot;:&quot;Kleinman&quot;,&quot;given&quot;:&quot;J E&quot;,&quot;parse-names&quot;:false,&quot;dropping-particle&quot;:&quot;&quot;,&quot;non-dropping-particle&quot;:&quot;&quot;},{&quot;family&quot;:&quot;Corrada-Bravo&quot;,&quot;given&quot;:&quot;H&quot;,&quot;parse-names&quot;:false,&quot;dropping-particle&quot;:&quot;&quot;,&quot;non-dropping-particle&quot;:&quot;&quot;},{&quot;family&quot;:&quot;Detera-Wadleigh&quot;,&quot;given&quot;:&quot;S&quot;,&quot;parse-names&quot;:false,&quot;dropping-particle&quot;:&quot;&quot;,&quot;non-dropping-particle&quot;:&quot;&quot;},{&quot;family&quot;:&quot;Munson&quot;,&quot;given&quot;:&quot;P J&quot;,&quot;parse-names&quot;:false,&quot;dropping-particle&quot;:&quot;&quot;,&quot;non-dropping-particle&quot;:&quot;&quot;},{&quot;family&quot;:&quot;McMahon&quot;,&quot;given&quot;:&quot;F J&quot;,&quot;parse-names&quot;:false,&quot;dropping-particle&quot;:&quot;&quot;,&quot;non-dropping-particle&quot;:&quot;&quot;}],&quot;container-title&quot;:&quot;Molecular Psychiatry&quot;,&quot;DOI&quot;:&quot;10.1038/mp.2013.170&quot;,&quot;ISSN&quot;:&quot;1476-5578&quot;,&quot;URL&quot;:&quot;https://doi.org/10.1038/mp.2013.170&quot;,&quot;issued&quot;:{&quot;date-parts&quot;:[[2014]]},&quot;page&quot;:&quot;1179-1185&quot;,&quot;abstract&quot;:&quot;RNA-sequencing (RNA-seq) is a powerful technique to investigate the complexity of gene expression in the human brain. We used RNA-seq to survey the brain transcriptome in high-quality postmortem dorsolateral prefrontal cortex from 11 individuals diagnosed with bipolar disorder (BD) and from 11 age- and gender-matched controls. Deep sequencing was performed, with over 350 million reads per specimen. At a false discovery rate of &lt;5%, we detected five differentially expressed (DE) genes and 12 DE transcripts, most of which have not been previously implicated in BD. Among these, Prominin 1/CD133 and ATP-binding cassette-sub-family G-member2 (ABCG2) have important roles in neuroplasticity. We also show for the first time differential expression of long noncoding RNAs (lncRNAs) in BD. DE transcripts include those of serine/arginine-rich splicing factor 5 (SRSF5) and regulatory factor X4 (RFX4), which along with lncRNAs have a role in mammalian circadian rhythms. The DE genes were significantly enriched for several Gene Ontology categories. Of these, genes involved with GTPase binding were also enriched for BD-associated SNPs from previous genome-wide association studies, suggesting that differential expression of these genes is not simply a consequence of BD or its treatment. Many of these findings were replicated by microarray in an independent sample of 60 cases and controls. These results highlight common pathways for inherited and non-inherited influences on disease risk that may constitute good targets for novel therapies.&quot;,&quot;issue&quot;:&quot;11&quot;,&quot;volume&quot;:&quot;19&quot;,&quot;expandedJournalTitle&quot;:&quot;Molecular Psychiatry&quot;},&quot;isTemporary&quot;:false}],&quot;citationTag&quot;:&quot;MENDELEY_CITATION_v3_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&quot;},{&quot;citationID&quot;:&quot;MENDELEY_CITATION_196a14e4-d742-41c8-b33c-2450c07b3653&quot;,&quot;properties&quot;:{&quot;noteIndex&quot;:0},&quot;isEdited&quot;:false,&quot;manualOverride&quot;:{&quot;isManuallyOverridden&quot;:false,&quot;citeprocText&quot;:&quot;(Brodmann, 1909)&quot;,&quot;manualOverrideText&quot;:&quot;&quot;},&quot;citationItems&quot;:[{&quot;id&quot;:&quot;c0c9cd97-9af2-3134-bca2-f0c02c2b63db&quot;,&quot;itemData&quot;:{&quot;type&quot;:&quot;chapter&quot;,&quot;id&quot;:&quot;c0c9cd97-9af2-3134-bca2-f0c02c2b63db&quot;,&quot;title&quot;:&quot;Vergleichende lokalisationslehre der grobhirnrinde&quot;,&quot;author&quot;:[{&quot;family&quot;:&quot;Brodmann&quot;,&quot;given&quot;:&quot;Korbinian&quot;,&quot;parse-names&quot;:false,&quot;dropping-particle&quot;:&quot;&quot;,&quot;non-dropping-particle&quot;:&quot;&quot;}],&quot;container-title&quot;:&quot;Vergleichende lokalisationslehre der grobhirnrinde&quot;,&quot;issued&quot;:{&quot;date-parts&quot;:[[1909]]},&quot;page&quot;:&quot;324&quot;},&quot;isTemporary&quot;:false}],&quot;citationTag&quot;:&quot;MENDELEY_CITATION_v3_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&quot;},{&quot;citationID&quot;:&quot;MENDELEY_CITATION_f9387efe-eedf-4851-bf29-0b66ce247319&quot;,&quot;properties&quot;:{&quot;noteIndex&quot;:0},&quot;isEdited&quot;:false,&quot;manualOverride&quot;:{&quot;isManuallyOverridden&quot;:false,&quot;citeprocText&quot;:&quot;(Hu et al., 2016)&quot;,&quot;manualOverrideText&quot;:&quot;&quot;},&quot;citationItems&quot;:[{&quot;id&quot;:&quot;8b245fad-7221-3e47-824c-f6e026d90442&quot;,&quot;itemData&quot;:{&quot;type&quot;:&quot;article-journal&quot;,&quot;id&quot;:&quot;8b245fad-7221-3e47-824c-f6e026d90442&quot;,&quot;title&quot;:&quot;Systematically characterizing dysfunctional long intergenic non-coding RNAs in multiple brain regions of major psychosis&quot;,&quot;author&quot;:[{&quot;family&quot;:&quot;Hu&quot;,&quot;given&quot;:&quot;Jing&quot;,&quot;parse-names&quot;:false,&quot;dropping-particle&quot;:&quot;&quot;,&quot;non-dropping-particle&quot;:&quot;&quot;},{&quot;family&quot;:&quot;Xu&quot;,&quot;given&quot;:&quot;Jinyuan&quot;,&quot;parse-names&quot;:false,&quot;dropping-particle&quot;:&quot;&quot;,&quot;non-dropping-particle&quot;:&quot;&quot;},{&quot;family&quot;:&quot;Pang&quot;,&quot;given&quot;:&quot;Lin&quot;,&quot;parse-names&quot;:false,&quot;dropping-particle&quot;:&quot;&quot;,&quot;non-dropping-particle&quot;:&quot;&quot;},{&quot;family&quot;:&quot;Zhao&quot;,&quot;given&quot;:&quot;Hongying&quot;,&quot;parse-names&quot;:false,&quot;dropping-particle&quot;:&quot;&quot;,&quot;non-dropping-particle&quot;:&quot;&quot;},{&quot;family&quot;:&quot;Li&quot;,&quot;given&quot;:&quot;Feng&quot;,&quot;parse-names&quot;:false,&quot;dropping-particle&quot;:&quot;&quot;,&quot;non-dropping-particle&quot;:&quot;&quot;},{&quot;family&quot;:&quot;Deng&quot;,&quot;given&quot;:&quot;Yulan&quot;,&quot;parse-names&quot;:false,&quot;dropping-particle&quot;:&quot;&quot;,&quot;non-dropping-particle&quot;:&quot;&quot;},{&quot;family&quot;:&quot;Liu&quot;,&quot;given&quot;:&quot;Ling&quot;,&quot;parse-names&quot;:false,&quot;dropping-particle&quot;:&quot;&quot;,&quot;non-dropping-particle&quot;:&quot;&quot;},{&quot;family&quot;:&quot;Lan&quot;,&quot;given&quot;:&quot;Yujia&quot;,&quot;parse-names&quot;:false,&quot;dropping-particle&quot;:&quot;&quot;,&quot;non-dropping-particle&quot;:&quot;&quot;},{&quot;family&quot;:&quot;Zhang&quot;,&quot;given&quot;:&quot;Xinxin&quot;,&quot;parse-names&quot;:false,&quot;dropping-particle&quot;:&quot;&quot;,&quot;non-dropping-particle&quot;:&quot;&quot;},{&quot;family&quot;:&quot;Zhao&quot;,&quot;given&quot;:&quot;Tingting&quot;,&quot;parse-names&quot;:false,&quot;dropping-particle&quot;:&quot;&quot;,&quot;non-dropping-particle&quot;:&quot;&quot;},{&quot;family&quot;:&quot;Xu&quot;,&quot;given&quot;:&quot;Chaohan&quot;,&quot;parse-names&quot;:false,&quot;dropping-particle&quot;:&quot;&quot;,&quot;non-dropping-particle&quot;:&quot;&quot;},{&quot;family&quot;:&quot;Xu&quot;,&quot;given&quot;:&quot;Chun&quot;,&quot;parse-names&quot;:false,&quot;dropping-particle&quot;:&quot;&quot;,&quot;non-dropping-particle&quot;:&quot;&quot;},{&quot;family&quot;:&quot;Xiao&quot;,&quot;given&quot;:&quot;Yun&quot;,&quot;parse-names&quot;:false,&quot;dropping-particle&quot;:&quot;&quot;,&quot;non-dropping-particle&quot;:&quot;&quot;},{&quot;family&quot;:&quot;Li&quot;,&quot;given&quot;:&quot;Xia&quot;,&quot;parse-names&quot;:false,&quot;dropping-particle&quot;:&quot;&quot;,&quot;non-dropping-particle&quot;:&quot;&quot;}],&quot;container-title&quot;:&quot;Oncotarget&quot;,&quot;DOI&quot;:&quot;https://doi.org/10.18632/oncotarget.12122&quot;,&quot;ISSN&quot;:&quot;1949-2553&quot;,&quot;URL&quot;:&quot;https://www.oncotarget.com/article/12122/&quot;,&quot;issued&quot;:{&quot;date-parts&quot;:[[2016]]},&quot;page&quot;:&quot;71087-71098&quot;,&quot;publisher&quot;:&quot;Impact Journals, LLC&quot;,&quot;issue&quot;:&quot;44&quot;,&quot;volume&quot;:&quot;7&quot;,&quot;expandedJournalTitle&quot;:&quot;Oncotarget&quot;},&quot;isTemporary&quot;:false}],&quot;citationTag&quot;:&quot;MENDELEY_CITATION_v3_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&quot;},{&quot;citationID&quot;:&quot;MENDELEY_CITATION_ce5a5479-e544-4631-8a55-f661d94769af&quot;,&quot;properties&quot;:{&quot;noteIndex&quot;:0},&quot;isEdited&quot;:false,&quot;manualOverride&quot;:{&quot;isManuallyOverridden&quot;:false,&quot;citeprocText&quot;:&quot;(Akula et al., 2014)&quot;,&quot;manualOverrideText&quot;:&quot;&quot;},&quot;citationItems&quot;:[{&quot;id&quot;:&quot;43fa7c60-29ac-3e50-a50d-68199aa87301&quot;,&quot;itemData&quot;:{&quot;type&quot;:&quot;article-journal&quot;,&quot;id&quot;:&quot;43fa7c60-29ac-3e50-a50d-68199aa87301&quot;,&quot;title&quot;:&quot;RNA-sequencing of the brain transcriptome implicates dysregulation of neuroplasticity, circadian rhythms and GTPase binding in bipolar disorder&quot;,&quot;author&quot;:[{&quot;family&quot;:&quot;Akula&quot;,&quot;given&quot;:&quot;N&quot;,&quot;parse-names&quot;:false,&quot;dropping-particle&quot;:&quot;&quot;,&quot;non-dropping-particle&quot;:&quot;&quot;},{&quot;family&quot;:&quot;Barb&quot;,&quot;given&quot;:&quot;J&quot;,&quot;parse-names&quot;:false,&quot;dropping-particle&quot;:&quot;&quot;,&quot;non-dropping-particle&quot;:&quot;&quot;},{&quot;family&quot;:&quot;Jiang&quot;,&quot;given&quot;:&quot;X&quot;,&quot;parse-names&quot;:false,&quot;dropping-particle&quot;:&quot;&quot;,&quot;non-dropping-particle&quot;:&quot;&quot;},{&quot;family&quot;:&quot;Wendland&quot;,&quot;given&quot;:&quot;J R&quot;,&quot;parse-names&quot;:false,&quot;dropping-particle&quot;:&quot;&quot;,&quot;non-dropping-particle&quot;:&quot;&quot;},{&quot;family&quot;:&quot;Choi&quot;,&quot;given&quot;:&quot;K H&quot;,&quot;parse-names&quot;:false,&quot;dropping-particle&quot;:&quot;&quot;,&quot;non-dropping-particle&quot;:&quot;&quot;},{&quot;family&quot;:&quot;Sen&quot;,&quot;given&quot;:&quot;S K&quot;,&quot;parse-names&quot;:false,&quot;dropping-particle&quot;:&quot;&quot;,&quot;non-dropping-particle&quot;:&quot;&quot;},{&quot;family&quot;:&quot;Hou&quot;,&quot;given&quot;:&quot;L&quot;,&quot;parse-names&quot;:false,&quot;dropping-particle&quot;:&quot;&quot;,&quot;non-dropping-particle&quot;:&quot;&quot;},{&quot;family&quot;:&quot;Chen&quot;,&quot;given&quot;:&quot;D T W&quot;,&quot;parse-names&quot;:false,&quot;dropping-particle&quot;:&quot;&quot;,&quot;non-dropping-particle&quot;:&quot;&quot;},{&quot;family&quot;:&quot;Laje&quot;,&quot;given&quot;:&quot;G&quot;,&quot;parse-names&quot;:false,&quot;dropping-particle&quot;:&quot;&quot;,&quot;non-dropping-particle&quot;:&quot;&quot;},{&quot;family&quot;:&quot;Johnson&quot;,&quot;given&quot;:&quot;K&quot;,&quot;parse-names&quot;:false,&quot;dropping-particle&quot;:&quot;&quot;,&quot;non-dropping-particle&quot;:&quot;&quot;},{&quot;family&quot;:&quot;Lipska&quot;,&quot;given&quot;:&quot;B K&quot;,&quot;parse-names&quot;:false,&quot;dropping-particle&quot;:&quot;&quot;,&quot;non-dropping-particle&quot;:&quot;&quot;},{&quot;family&quot;:&quot;Kleinman&quot;,&quot;given&quot;:&quot;J E&quot;,&quot;parse-names&quot;:false,&quot;dropping-particle&quot;:&quot;&quot;,&quot;non-dropping-particle&quot;:&quot;&quot;},{&quot;family&quot;:&quot;Corrada-Bravo&quot;,&quot;given&quot;:&quot;H&quot;,&quot;parse-names&quot;:false,&quot;dropping-particle&quot;:&quot;&quot;,&quot;non-dropping-particle&quot;:&quot;&quot;},{&quot;family&quot;:&quot;Detera-Wadleigh&quot;,&quot;given&quot;:&quot;S&quot;,&quot;parse-names&quot;:false,&quot;dropping-particle&quot;:&quot;&quot;,&quot;non-dropping-particle&quot;:&quot;&quot;},{&quot;family&quot;:&quot;Munson&quot;,&quot;given&quot;:&quot;P J&quot;,&quot;parse-names&quot;:false,&quot;dropping-particle&quot;:&quot;&quot;,&quot;non-dropping-particle&quot;:&quot;&quot;},{&quot;family&quot;:&quot;McMahon&quot;,&quot;given&quot;:&quot;F J&quot;,&quot;parse-names&quot;:false,&quot;dropping-particle&quot;:&quot;&quot;,&quot;non-dropping-particle&quot;:&quot;&quot;}],&quot;container-title&quot;:&quot;Molecular Psychiatry&quot;,&quot;DOI&quot;:&quot;10.1038/mp.2013.170&quot;,&quot;ISSN&quot;:&quot;1476-5578&quot;,&quot;URL&quot;:&quot;https://doi.org/10.1038/mp.2013.170&quot;,&quot;issued&quot;:{&quot;date-parts&quot;:[[2014]]},&quot;page&quot;:&quot;1179-1185&quot;,&quot;abstract&quot;:&quot;RNA-sequencing (RNA-seq) is a powerful technique to investigate the complexity of gene expression in the human brain. We used RNA-seq to survey the brain transcriptome in high-quality postmortem dorsolateral prefrontal cortex from 11 individuals diagnosed with bipolar disorder (BD) and from 11 age- and gender-matched controls. Deep sequencing was performed, with over 350 million reads per specimen. At a false discovery rate of &lt;5%, we detected five differentially expressed (DE) genes and 12 DE transcripts, most of which have not been previously implicated in BD. Among these, Prominin 1/CD133 and ATP-binding cassette-sub-family G-member2 (ABCG2) have important roles in neuroplasticity. We also show for the first time differential expression of long noncoding RNAs (lncRNAs) in BD. DE transcripts include those of serine/arginine-rich splicing factor 5 (SRSF5) and regulatory factor X4 (RFX4), which along with lncRNAs have a role in mammalian circadian rhythms. The DE genes were significantly enriched for several Gene Ontology categories. Of these, genes involved with GTPase binding were also enriched for BD-associated SNPs from previous genome-wide association studies, suggesting that differential expression of these genes is not simply a consequence of BD or its treatment. Many of these findings were replicated by microarray in an independent sample of 60 cases and controls. These results highlight common pathways for inherited and non-inherited influences on disease risk that may constitute good targets for novel therapies.&quot;,&quot;issue&quot;:&quot;11&quot;,&quot;volume&quot;:&quot;19&quot;,&quot;expandedJournalTitle&quot;:&quot;Molecular Psychiatry&quot;},&quot;isTemporary&quot;:false}],&quot;citationTag&quot;:&quot;MENDELEY_CITATION_v3_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&quot;},{&quot;citationID&quot;:&quot;MENDELEY_CITATION_cb3cdc5c-3eb3-4051-99fc-8df6a436252c&quot;,&quot;properties&quot;:{&quot;noteIndex&quot;:0},&quot;isEdited&quot;:false,&quot;manualOverride&quot;:{&quot;isManuallyOverridden&quot;:false,&quot;citeprocText&quot;:&quot;(Love et al., 2014)&quot;,&quot;manualOverrideText&quot;:&quot;&quot;},&quot;citationItems&quot;:[{&quot;id&quot;:&quot;6aef4b3f-dfd4-37be-a093-46ccd17de091&quot;,&quot;itemData&quot;:{&quot;type&quot;:&quot;article-journal&quot;,&quot;id&quot;:&quot;6aef4b3f-dfd4-37be-a093-46ccd17de091&quot;,&quot;title&quot;:&quot;Moderated estimation of fold change and dispersion for RNA-seq data with DESeq2&quot;,&quot;author&quot;:[{&quot;family&quot;:&quot;Love&quot;,&quot;given&quot;:&quot;Michael I&quot;,&quot;parse-names&quot;:false,&quot;dropping-particle&quot;:&quot;&quot;,&quot;non-dropping-particle&quot;:&quot;&quot;},{&quot;family&quot;:&quot;Huber&quot;,&quot;given&quot;:&quot;Wolfgang&quot;,&quot;parse-names&quot;:false,&quot;dropping-particle&quot;:&quot;&quot;,&quot;non-dropping-particle&quot;:&quot;&quot;},{&quot;family&quot;:&quot;Anders&quot;,&quot;given&quot;:&quot;Simon&quot;,&quot;parse-names&quot;:false,&quot;dropping-particle&quot;:&quot;&quot;,&quot;non-dropping-particle&quot;:&quot;&quot;}],&quot;container-title&quot;:&quot;Genome Biology&quot;,&quot;DOI&quot;:&quot;10.1186/s13059-014-0550-8&quot;,&quot;ISSN&quot;:&quot;1474-760X&quot;,&quot;URL&quot;:&quot;https://doi.org/10.1186/s13059-014-0550-8&quot;,&quot;issued&quot;:{&quot;date-parts&quot;:[[2014]]},&quot;page&quot;:&quot;550&quot;,&quot;abstract&quot;:&quot;In comparative high-throughput sequencing assays, a fundamental task is the analysis of count data, such as read counts per gene in RNA-seq, for evidence of systematic changes across experimental conditions. Small replicate numbers, discreteness, large dynamic range and the presence of outliers require a suitable statistical approach. We present DESeq2, a method for differential analysis of count data, using shrinkage estimation for dispersions and fold changes to improve stability and interpretability of estimates. This enables a more quantitative analysis focused on the strength rather than the mere presence of differential expression. The DESeq2 package is available at http://www.bioconductor.org/packages/release/bioc/html/DESeq2.html.&quot;,&quot;issue&quot;:&quot;12&quot;,&quot;volume&quot;:&quot;15&quot;,&quot;expandedJournalTitle&quot;:&quot;Genome Biology&quot;},&quot;isTemporary&quot;:false}],&quot;citationTag&quot;:&quot;MENDELEY_CITATION_v3_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&quot;},{&quot;citationID&quot;:&quot;MENDELEY_CITATION_a832345e-8b55-46bb-92b5-beee2945183f&quot;,&quot;properties&quot;:{&quot;noteIndex&quot;:0},&quot;isEdited&quot;:false,&quot;manualOverride&quot;:{&quot;isManuallyOverridden&quot;:false,&quot;citeprocText&quot;:&quot;(Aravind et al., 2005; Mootha et al., 2003)&quot;,&quot;manualOverrideText&quot;:&quot;&quot;},&quot;citationItems&quot;:[{&quot;id&quot;:&quot;c73d9b13-bf7d-3110-b9c2-35d5d6b416a3&quot;,&quot;itemData&quot;:{&quot;type&quot;:&quot;article-journal&quot;,&quot;id&quot;:&quot;c73d9b13-bf7d-3110-b9c2-35d5d6b416a3&quot;,&quot;title&quot;:&quot;Gene set enrichment analysis: A knowledge-based approach for interpreting genome-wide expression profiles&quot;,&quot;author&quot;:[{&quot;family&quot;:&quot;Aravind&quot;,&quot;given&quot;:&quot;Subramanian&quot;,&quot;parse-names&quot;:false,&quot;dropping-particle&quot;:&quot;&quot;,&quot;non-dropping-particle&quot;:&quot;&quot;},{&quot;family&quot;:&quot;Pablo&quot;,&quot;given&quot;:&quot;Tamayo&quot;,&quot;parse-names&quot;:false,&quot;dropping-particle&quot;:&quot;&quot;,&quot;non-dropping-particle&quot;:&quot;&quot;},{&quot;family&quot;:&quot;K&quot;,&quot;given&quot;:&quot;Mootha Vamsi&quot;,&quot;parse-names&quot;:false,&quot;dropping-particle&quot;:&quot;&quot;,&quot;non-dropping-particle&quot;:&quot;&quot;},{&quot;family&quot;:&quot;Sayan&quot;,&quot;given&quot;:&quot;Mukherjee&quot;,&quot;parse-names&quot;:false,&quot;dropping-particle&quot;:&quot;&quot;,&quot;non-dropping-particle&quot;:&quot;&quot;},{&quot;family&quot;:&quot;L&quot;,&quot;given&quot;:&quot;Ebert Benjamin&quot;,&quot;parse-names&quot;:false,&quot;dropping-particle&quot;:&quot;&quot;,&quot;non-dropping-particle&quot;:&quot;&quot;},{&quot;family&quot;:&quot;A&quot;,&quot;given&quot;:&quot;Gillette Michael&quot;,&quot;parse-names&quot;:false,&quot;dropping-particle&quot;:&quot;&quot;,&quot;non-dropping-particle&quot;:&quot;&quot;},{&quot;family&quot;:&quot;Amanda&quot;,&quot;given&quot;:&quot;Paulovich&quot;,&quot;parse-names&quot;:false,&quot;dropping-particle&quot;:&quot;&quot;,&quot;non-dropping-particle&quot;:&quot;&quot;},{&quot;family&quot;:&quot;L&quot;,&quot;given&quot;:&quot;Pomeroy Scott&quot;,&quot;parse-names&quot;:false,&quot;dropping-particle&quot;:&quot;&quot;,&quot;non-dropping-particle&quot;:&quot;&quot;},{&quot;family&quot;:&quot;R&quot;,&quot;given&quot;:&quot;Golub Todd&quot;,&quot;parse-names&quot;:false,&quot;dropping-particle&quot;:&quot;&quot;,&quot;non-dropping-particle&quot;:&quot;&quot;},{&quot;family&quot;:&quot;S&quot;,&quot;given&quot;:&quot;Lander Eric&quot;,&quot;parse-names&quot;:false,&quot;dropping-particle&quot;:&quot;&quot;,&quot;non-dropping-particle&quot;:&quot;&quot;},{&quot;family&quot;:&quot;P&quot;,&quot;given&quot;:&quot;Mesirov Jill&quot;,&quot;parse-names&quot;:false,&quot;dropping-particle&quot;:&quot;&quot;,&quot;non-dropping-particle&quot;:&quot;&quot;}],&quot;container-title&quot;:&quot;Proceedings of the National Academy of Sciences&quot;,&quot;DOI&quot;:&quot;10.1073/pnas.0506580102&quot;,&quot;URL&quot;:&quot;https://doi.org/10.1073/pnas.0506580102&quot;,&quot;issued&quot;:{&quot;date-parts&quot;:[[2005,10,25]]},&quot;page&quot;:&quot;15545-15550&quot;,&quot;publisher&quot;:&quot;Proceedings of the National Academy of Sciences&quot;,&quot;issue&quot;:&quot;43&quot;,&quot;volume&quot;:&quot;102&quot;,&quot;expandedJournalTitle&quot;:&quot;Proceedings of the National Academy of Sciences&quot;},&quot;isTemporary&quot;:false},{&quot;id&quot;:&quot;2ba81b17-67a0-36e0-abef-86ede2f5ca45&quot;,&quot;itemData&quot;:{&quot;type&quot;:&quot;article-journal&quot;,&quot;id&quot;:&quot;2ba81b17-67a0-36e0-abef-86ede2f5ca45&quot;,&quot;title&quot;:&quot;PGC-1α-responsive genes involved in oxidative phosphorylation are coordinately downregulated in human diabetes&quot;,&quot;author&quot;:[{&quot;family&quot;:&quot;Mootha&quot;,&quot;given&quot;:&quot;Vamsi K&quot;,&quot;parse-names&quot;:false,&quot;dropping-particle&quot;:&quot;&quot;,&quot;non-dropping-particle&quot;:&quot;&quot;},{&quot;family&quot;:&quot;Lindgren&quot;,&quot;given&quot;:&quot;Cecilia M&quot;,&quot;parse-names&quot;:false,&quot;dropping-particle&quot;:&quot;&quot;,&quot;non-dropping-particle&quot;:&quot;&quot;},{&quot;family&quot;:&quot;Eriksson&quot;,&quot;given&quot;:&quot;Karl-Fredrik&quot;,&quot;parse-names&quot;:false,&quot;dropping-particle&quot;:&quot;&quot;,&quot;non-dropping-particle&quot;:&quot;&quot;},{&quot;family&quot;:&quot;Subramanian&quot;,&quot;given&quot;:&quot;Aravind&quot;,&quot;parse-names&quot;:false,&quot;dropping-particle&quot;:&quot;&quot;,&quot;non-dropping-particle&quot;:&quot;&quot;},{&quot;family&quot;:&quot;Sihag&quot;,&quot;given&quot;:&quot;Smita&quot;,&quot;parse-names&quot;:false,&quot;dropping-particle&quot;:&quot;&quot;,&quot;non-dropping-particle&quot;:&quot;&quot;},{&quot;family&quot;:&quot;Lehar&quot;,&quot;given&quot;:&quot;Joseph&quot;,&quot;parse-names&quot;:false,&quot;dropping-particle&quot;:&quot;&quot;,&quot;non-dropping-particle&quot;:&quot;&quot;},{&quot;family&quot;:&quot;Puigserver&quot;,&quot;given&quot;:&quot;Pere&quot;,&quot;parse-names&quot;:false,&quot;dropping-particle&quot;:&quot;&quot;,&quot;non-dropping-particle&quot;:&quot;&quot;},{&quot;family&quot;:&quot;Carlsson&quot;,&quot;given&quot;:&quot;Emma&quot;,&quot;parse-names&quot;:false,&quot;dropping-particle&quot;:&quot;&quot;,&quot;non-dropping-particle&quot;:&quot;&quot;},{&quot;family&quot;:&quot;Ridderstråle&quot;,&quot;given&quot;:&quot;Martin&quot;,&quot;parse-names&quot;:false,&quot;dropping-particle&quot;:&quot;&quot;,&quot;non-dropping-particle&quot;:&quot;&quot;},{&quot;family&quot;:&quot;Laurila&quot;,&quot;given&quot;:&quot;Esa&quot;,&quot;parse-names&quot;:false,&quot;dropping-particle&quot;:&quot;&quot;,&quot;non-dropping-particle&quot;:&quot;&quot;},{&quot;family&quot;:&quot;Houstis&quot;,&quot;given&quot;:&quot;Nicholas&quot;,&quot;parse-names&quot;:false,&quot;dropping-particle&quot;:&quot;&quot;,&quot;non-dropping-particle&quot;:&quot;&quot;},{&quot;family&quot;:&quot;Daly&quot;,&quot;given&quot;:&quot;Mark J&quot;,&quot;parse-names&quot;:false,&quot;dropping-particle&quot;:&quot;&quot;,&quot;non-dropping-particle&quot;:&quot;&quot;},{&quot;family&quot;:&quot;Patterson&quot;,&quot;given&quot;:&quot;Nick&quot;,&quot;parse-names&quot;:false,&quot;dropping-particle&quot;:&quot;&quot;,&quot;non-dropping-particle&quot;:&quot;&quot;},{&quot;family&quot;:&quot;Mesirov&quot;,&quot;given&quot;:&quot;Jill P&quot;,&quot;parse-names&quot;:false,&quot;dropping-particle&quot;:&quot;&quot;,&quot;non-dropping-particle&quot;:&quot;&quot;},{&quot;family&quot;:&quot;Golub&quot;,&quot;given&quot;:&quot;Todd R&quot;,&quot;parse-names&quot;:false,&quot;dropping-particle&quot;:&quot;&quot;,&quot;non-dropping-particle&quot;:&quot;&quot;},{&quot;family&quot;:&quot;Tamayo&quot;,&quot;given&quot;:&quot;Pablo&quot;,&quot;parse-names&quot;:false,&quot;dropping-particle&quot;:&quot;&quot;,&quot;non-dropping-particle&quot;:&quot;&quot;},{&quot;family&quot;:&quot;Spiegelman&quot;,&quot;given&quot;:&quot;Bruce&quot;,&quot;parse-names&quot;:false,&quot;dropping-particle&quot;:&quot;&quot;,&quot;non-dropping-particle&quot;:&quot;&quot;},{&quot;family&quot;:&quot;Lander&quot;,&quot;given&quot;:&quot;Eric S&quot;,&quot;parse-names&quot;:false,&quot;dropping-particle&quot;:&quot;&quot;,&quot;non-dropping-particle&quot;:&quot;&quot;},{&quot;family&quot;:&quot;Hirschhorn&quot;,&quot;given&quot;:&quot;Joel N&quot;,&quot;parse-names&quot;:false,&quot;dropping-particle&quot;:&quot;&quot;,&quot;non-dropping-particle&quot;:&quot;&quot;},{&quot;family&quot;:&quot;Altshuler&quot;,&quot;given&quot;:&quot;David&quot;,&quot;parse-names&quot;:false,&quot;dropping-particle&quot;:&quot;&quot;,&quot;non-dropping-particle&quot;:&quot;&quot;},{&quot;family&quot;:&quot;Groop&quot;,&quot;given&quot;:&quot;Leif C&quot;,&quot;parse-names&quot;:false,&quot;dropping-particle&quot;:&quot;&quot;,&quot;non-dropping-particle&quot;:&quot;&quot;}],&quot;container-title&quot;:&quot;Nature Genetics&quot;,&quot;DOI&quot;:&quot;10.1038/ng1180&quot;,&quot;ISSN&quot;:&quot;1546-1718&quot;,&quot;URL&quot;:&quot;https://doi.org/10.1038/ng1180&quot;,&quot;issued&quot;:{&quot;date-parts&quot;:[[2003]]},&quot;page&quot;:&quot;267-273&quot;,&quot;abstract&quot;:&quot;DNA microarrays can be used to identify gene expression changes characteristic of human disease. This is challenging, however, when relevant differences are subtle at the level of individual genes. We introduce an analytical strategy, Gene Set Enrichment Analysis, designed to detect modest but coordinate changes in the expression of groups of functionally related genes. Using this approach, we identify a set of genes involved in oxidative phosphorylation whose expression is coordinately decreased in human diabetic muscle. Expression of these genes is high at sites of insulin-mediated glucose disposal, activated by PGC-1α and correlated with total-body aerobic capacity. Our results associate this gene set with clinically important variation in human metabolism and illustrate the value of pathway relationships in the analysis of genomic profiling experiments.&quot;,&quot;issue&quot;:&quot;3&quot;,&quot;volume&quot;:&quot;34&quot;,&quot;expandedJournalTitle&quot;:&quot;Nature Genetics&quot;},&quot;isTemporary&quot;:false}],&quot;citationTag&quot;:&quot;MENDELEY_CITATION_v3_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&quot;},{&quot;citationID&quot;:&quot;MENDELEY_CITATION_254f1626-0666-4e86-9381-f8b6b6afbbae&quot;,&quot;properties&quot;:{&quot;noteIndex&quot;:0},&quot;isEdited&quot;:false,&quot;manualOverride&quot;:{&quot;isManuallyOverridden&quot;:false,&quot;citeprocText&quot;:&quot;(Andrea et al., 2002)&quot;,&quot;manualOverrideText&quot;:&quot;&quot;},&quot;citationItems&quot;:[{&quot;id&quot;:&quot;727bfcf0-75f5-3b10-8cf6-b179cf3be6ed&quot;,&quot;itemData&quot;:{&quot;type&quot;:&quot;article-journal&quot;,&quot;id&quot;:&quot;727bfcf0-75f5-3b10-8cf6-b179cf3be6ed&quot;,&quot;title&quot;:&quot;The interferon system: an overview.&quot;,&quot;author&quot;:[{&quot;family&quot;:&quot;Andrea&quot;,&quot;given&quot;:&quot;Marco&quot;,&quot;parse-names&quot;:false,&quot;dropping-particle&quot;:&quot;de&quot;,&quot;non-dropping-particle&quot;:&quot;&quot;},{&quot;family&quot;:&quot;Ravera&quot;,&quot;given&quot;:&quot;Raffaella&quot;,&quot;parse-names&quot;:false,&quot;dropping-particle&quot;:&quot;&quot;,&quot;non-dropping-particle&quot;:&quot;&quot;},{&quot;family&quot;:&quot;Gioia&quot;,&quot;given&quot;:&quot;Daniela&quot;,&quot;parse-names&quot;:false,&quot;dropping-particle&quot;:&quot;&quot;,&quot;non-dropping-particle&quot;:&quot;&quot;},{&quot;family&quot;:&quot;Gariglio&quot;,&quot;given&quot;:&quot;Marisa&quot;,&quot;parse-names&quot;:false,&quot;dropping-particle&quot;:&quot;&quot;,&quot;non-dropping-particle&quot;:&quot;&quot;},{&quot;family&quot;:&quot;Landolfo&quot;,&quot;given&quot;:&quot;Santo&quot;,&quot;parse-names&quot;:false,&quot;dropping-particle&quot;:&quot;&quot;,&quot;non-dropping-particle&quot;:&quot;&quot;}],&quot;container-title&quot;:&quot;European journal of paediatric neurology : EJPN : official journal of the European Paediatric Neurology Society&quot;,&quot;issued&quot;:{&quot;date-parts&quot;:[[2002]]},&quot;page&quot;:&quot;\nA41-6; discussion A55-8\n&quot;,&quot;volume&quot;:&quot;6 Suppl A&quot;,&quot;expandedJournalTitle&quot;:&quot;European journal of paediatric neurology : EJPN : official journal of the European Paediatric Neurology Society&quot;},&quot;isTemporary&quot;:false}],&quot;citationTag&quot;:&quot;MENDELEY_CITATION_v3_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&quot;},{&quot;citationID&quot;:&quot;MENDELEY_CITATION_d1c4b15c-207a-4d25-a638-844ec97c18af&quot;,&quot;properties&quot;:{&quot;noteIndex&quot;:0},&quot;isEdited&quot;:false,&quot;manualOverride&quot;:{&quot;isManuallyOverridden&quot;:false,&quot;citeprocText&quot;:&quot;(Aran et al., 2017)&quot;,&quot;manualOverrideText&quot;:&quot;&quot;},&quot;citationItems&quot;:[{&quot;id&quot;:&quot;64298658-0b81-3f64-9c80-687878c7664c&quot;,&quot;itemData&quot;:{&quot;type&quot;:&quot;article-journal&quot;,&quot;id&quot;:&quot;64298658-0b81-3f64-9c80-687878c7664c&quot;,&quot;title&quot;:&quot;xCell: digitally portraying the tissue cellular heterogeneity landscape&quot;,&quot;author&quot;:[{&quot;family&quot;:&quot;Aran&quot;,&quot;given&quot;:&quot;Dvir&quot;,&quot;parse-names&quot;:false,&quot;dropping-particle&quot;:&quot;&quot;,&quot;non-dropping-particle&quot;:&quot;&quot;},{&quot;family&quot;:&quot;Hu&quot;,&quot;given&quot;:&quot;Zicheng&quot;,&quot;parse-names&quot;:false,&quot;dropping-particle&quot;:&quot;&quot;,&quot;non-dropping-particle&quot;:&quot;&quot;},{&quot;family&quot;:&quot;Butte&quot;,&quot;given&quot;:&quot;Atul J&quot;,&quot;parse-names&quot;:false,&quot;dropping-particle&quot;:&quot;&quot;,&quot;non-dropping-particle&quot;:&quot;&quot;}],&quot;container-title&quot;:&quot;Genome Biology&quot;,&quot;DOI&quot;:&quot;10.1186/s13059-017-1349-1&quot;,&quot;ISSN&quot;:&quot;1474-760X&quot;,&quot;URL&quot;:&quot;https://doi.org/10.1186/s13059-017-1349-1&quot;,&quot;issued&quot;:{&quot;date-parts&quot;:[[2017]]},&quot;page&quot;:&quot;220&quot;,&quot;abstract&quot;:&quot;Tissues are complex milieus consisting of numerous cell types. Several recent methods have attempted to enumerate cell subsets from transcriptomes. However, the available methods have used limited sources for training and give only a partial portrayal of the full cellular landscape. Here we present xCell, a novel gene signature-based method, and use it to infer 64 immune and stromal cell types. We harmonized 1822 pure human cell type transcriptomes from various sources and employed a curve fitting approach for linear comparison of cell types and introduced a novel spillover compensation technique for separating them. Using extensive in silico analyses and comparison to cytometry immunophenotyping, we show that xCell outperforms other methods. xCell is available at http://xCell.ucsf.edu/.&quot;,&quot;issue&quot;:&quot;1&quot;,&quot;volume&quot;:&quot;18&quot;,&quot;expandedJournalTitle&quot;:&quot;Genome Biology&quot;},&quot;isTemporary&quot;:false}],&quot;citationTag&quot;:&quot;MENDELEY_CITATION_v3_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&quot;},{&quot;citationID&quot;:&quot;MENDELEY_CITATION_1ef12b5d-4b29-4b7f-b3d3-91ac0ab47496&quot;,&quot;properties&quot;:{&quot;noteIndex&quot;:0},&quot;isEdited&quot;:false,&quot;manualOverride&quot;:{&quot;isManuallyOverridden&quot;:false,&quot;citeprocText&quot;:&quot;(Akula et al., 2014)&quot;,&quot;manualOverrideText&quot;:&quot;&quot;},&quot;citationItems&quot;:[{&quot;id&quot;:&quot;43fa7c60-29ac-3e50-a50d-68199aa87301&quot;,&quot;itemData&quot;:{&quot;type&quot;:&quot;article-journal&quot;,&quot;id&quot;:&quot;43fa7c60-29ac-3e50-a50d-68199aa87301&quot;,&quot;title&quot;:&quot;RNA-sequencing of the brain transcriptome implicates dysregulation of neuroplasticity, circadian rhythms and GTPase binding in bipolar disorder&quot;,&quot;author&quot;:[{&quot;family&quot;:&quot;Akula&quot;,&quot;given&quot;:&quot;N&quot;,&quot;parse-names&quot;:false,&quot;dropping-particle&quot;:&quot;&quot;,&quot;non-dropping-particle&quot;:&quot;&quot;},{&quot;family&quot;:&quot;Barb&quot;,&quot;given&quot;:&quot;J&quot;,&quot;parse-names&quot;:false,&quot;dropping-particle&quot;:&quot;&quot;,&quot;non-dropping-particle&quot;:&quot;&quot;},{&quot;family&quot;:&quot;Jiang&quot;,&quot;given&quot;:&quot;X&quot;,&quot;parse-names&quot;:false,&quot;dropping-particle&quot;:&quot;&quot;,&quot;non-dropping-particle&quot;:&quot;&quot;},{&quot;family&quot;:&quot;Wendland&quot;,&quot;given&quot;:&quot;J R&quot;,&quot;parse-names&quot;:false,&quot;dropping-particle&quot;:&quot;&quot;,&quot;non-dropping-particle&quot;:&quot;&quot;},{&quot;family&quot;:&quot;Choi&quot;,&quot;given&quot;:&quot;K H&quot;,&quot;parse-names&quot;:false,&quot;dropping-particle&quot;:&quot;&quot;,&quot;non-dropping-particle&quot;:&quot;&quot;},{&quot;family&quot;:&quot;Sen&quot;,&quot;given&quot;:&quot;S K&quot;,&quot;parse-names&quot;:false,&quot;dropping-particle&quot;:&quot;&quot;,&quot;non-dropping-particle&quot;:&quot;&quot;},{&quot;family&quot;:&quot;Hou&quot;,&quot;given&quot;:&quot;L&quot;,&quot;parse-names&quot;:false,&quot;dropping-particle&quot;:&quot;&quot;,&quot;non-dropping-particle&quot;:&quot;&quot;},{&quot;family&quot;:&quot;Chen&quot;,&quot;given&quot;:&quot;D T W&quot;,&quot;parse-names&quot;:false,&quot;dropping-particle&quot;:&quot;&quot;,&quot;non-dropping-particle&quot;:&quot;&quot;},{&quot;family&quot;:&quot;Laje&quot;,&quot;given&quot;:&quot;G&quot;,&quot;parse-names&quot;:false,&quot;dropping-particle&quot;:&quot;&quot;,&quot;non-dropping-particle&quot;:&quot;&quot;},{&quot;family&quot;:&quot;Johnson&quot;,&quot;given&quot;:&quot;K&quot;,&quot;parse-names&quot;:false,&quot;dropping-particle&quot;:&quot;&quot;,&quot;non-dropping-particle&quot;:&quot;&quot;},{&quot;family&quot;:&quot;Lipska&quot;,&quot;given&quot;:&quot;B K&quot;,&quot;parse-names&quot;:false,&quot;dropping-particle&quot;:&quot;&quot;,&quot;non-dropping-particle&quot;:&quot;&quot;},{&quot;family&quot;:&quot;Kleinman&quot;,&quot;given&quot;:&quot;J E&quot;,&quot;parse-names&quot;:false,&quot;dropping-particle&quot;:&quot;&quot;,&quot;non-dropping-particle&quot;:&quot;&quot;},{&quot;family&quot;:&quot;Corrada-Bravo&quot;,&quot;given&quot;:&quot;H&quot;,&quot;parse-names&quot;:false,&quot;dropping-particle&quot;:&quot;&quot;,&quot;non-dropping-particle&quot;:&quot;&quot;},{&quot;family&quot;:&quot;Detera-Wadleigh&quot;,&quot;given&quot;:&quot;S&quot;,&quot;parse-names&quot;:false,&quot;dropping-particle&quot;:&quot;&quot;,&quot;non-dropping-particle&quot;:&quot;&quot;},{&quot;family&quot;:&quot;Munson&quot;,&quot;given&quot;:&quot;P J&quot;,&quot;parse-names&quot;:false,&quot;dropping-particle&quot;:&quot;&quot;,&quot;non-dropping-particle&quot;:&quot;&quot;},{&quot;family&quot;:&quot;McMahon&quot;,&quot;given&quot;:&quot;F J&quot;,&quot;parse-names&quot;:false,&quot;dropping-particle&quot;:&quot;&quot;,&quot;non-dropping-particle&quot;:&quot;&quot;}],&quot;container-title&quot;:&quot;Molecular Psychiatry&quot;,&quot;DOI&quot;:&quot;10.1038/mp.2013.170&quot;,&quot;ISSN&quot;:&quot;1476-5578&quot;,&quot;URL&quot;:&quot;https://doi.org/10.1038/mp.2013.170&quot;,&quot;issued&quot;:{&quot;date-parts&quot;:[[2014]]},&quot;page&quot;:&quot;1179-1185&quot;,&quot;abstract&quot;:&quot;RNA-sequencing (RNA-seq) is a powerful technique to investigate the complexity of gene expression in the human brain. We used RNA-seq to survey the brain transcriptome in high-quality postmortem dorsolateral prefrontal cortex from 11 individuals diagnosed with bipolar disorder (BD) and from 11 age- and gender-matched controls. Deep sequencing was performed, with over 350 million reads per specimen. At a false discovery rate of &lt;5%, we detected five differentially expressed (DE) genes and 12 DE transcripts, most of which have not been previously implicated in BD. Among these, Prominin 1/CD133 and ATP-binding cassette-sub-family G-member2 (ABCG2) have important roles in neuroplasticity. We also show for the first time differential expression of long noncoding RNAs (lncRNAs) in BD. DE transcripts include those of serine/arginine-rich splicing factor 5 (SRSF5) and regulatory factor X4 (RFX4), which along with lncRNAs have a role in mammalian circadian rhythms. The DE genes were significantly enriched for several Gene Ontology categories. Of these, genes involved with GTPase binding were also enriched for BD-associated SNPs from previous genome-wide association studies, suggesting that differential expression of these genes is not simply a consequence of BD or its treatment. Many of these findings were replicated by microarray in an independent sample of 60 cases and controls. These results highlight common pathways for inherited and non-inherited influences on disease risk that may constitute good targets for novel therapies.&quot;,&quot;issue&quot;:&quot;11&quot;,&quot;volume&quot;:&quot;19&quot;,&quot;expandedJournalTitle&quot;:&quot;Molecular Psychiatry&quot;},&quot;isTemporary&quot;:false}],&quot;citationTag&quot;:&quot;MENDELEY_CITATION_v3_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&quot;},{&quot;citationID&quot;:&quot;MENDELEY_CITATION_5c543527-3cd1-4f1b-9fc3-bc9be8442c1d&quot;,&quot;properties&quot;:{&quot;noteIndex&quot;:0},&quot;isEdited&quot;:false,&quot;manualOverride&quot;:{&quot;isManuallyOverridden&quot;:false,&quot;citeprocText&quot;:&quot;(Logotheti et al., 2013)&quot;,&quot;manualOverrideText&quot;:&quot;&quot;},&quot;citationTag&quot;:&quot;MENDELEY_CITATION_v3_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&quot;,&quot;citationItems&quot;:[{&quot;id&quot;:&quot;8bd46b5e-e48c-3fc2-9161-576618d9d66f&quot;,&quot;itemData&quot;:{&quot;type&quot;:&quot;article-journal&quot;,&quot;id&quot;:&quot;8bd46b5e-e48c-3fc2-9161-576618d9d66f&quot;,&quot;title&quot;:&quot;A comparative genomic study in schizophrenic and in bipolar disorder patients, based on microarray expression profiling meta-analysis&quot;,&quot;author&quot;:[{&quot;family&quot;:&quot;Logotheti&quot;,&quot;given&quot;:&quot;Marianthi&quot;,&quot;parse-names&quot;:false,&quot;dropping-particle&quot;:&quot;&quot;,&quot;non-dropping-particle&quot;:&quot;&quot;},{&quot;family&quot;:&quot;Papadodima&quot;,&quot;given&quot;:&quot;Olga&quot;,&quot;parse-names&quot;:false,&quot;dropping-particle&quot;:&quot;&quot;,&quot;non-dropping-particle&quot;:&quot;&quot;},{&quot;family&quot;:&quot;Venizelos&quot;,&quot;given&quot;:&quot;Nikolaos&quot;,&quot;parse-names&quot;:false,&quot;dropping-particle&quot;:&quot;&quot;,&quot;non-dropping-particle&quot;:&quot;&quot;},{&quot;family&quot;:&quot;Chatziioannou&quot;,&quot;given&quot;:&quot;Aristotelis&quot;,&quot;parse-names&quot;:false,&quot;dropping-particle&quot;:&quot;&quot;,&quot;non-dropping-particle&quot;:&quot;&quot;},{&quot;family&quot;:&quot;Kolisis&quot;,&quot;given&quot;:&quot;Fragiskos&quot;,&quot;parse-names&quot;:false,&quot;dropping-particle&quot;:&quot;&quot;,&quot;non-dropping-particle&quot;:&quot;&quot;}],&quot;container-title&quot;:&quot;TheScientificWorldJournal&quot;,&quot;DOI&quot;:&quot;10.1155/2013/685917&quot;,&quot;ISSN&quot;:&quot;1537-744X&quot;,&quot;PMID&quot;:&quot;23554570&quot;,&quot;URL&quot;:&quot;https://pubmed.ncbi.nlm.nih.gov/23554570&quot;,&quot;issued&quot;:{&quot;date-parts&quot;:[[2013]]},&quot;page&quot;:&quot;685917&quot;,&quot;language&quot;:&quot;eng&quot;,&quot;abstract&quot;:&quot;Schizophrenia affecting almost 1% and bipolar disorder affecting almost 3%-5% of the global population constitute two severe mental disorders. The catecholaminergic and the serotonergic pathways have been proved to play an important role in the development of schizophrenia, bipolar disorder, and other related psychiatric disorders. The aim of the study was to perform and interpret the results of a comparative genomic profiling study in schizophrenic patients as well as in healthy controls and in patients with bipolar disorder and try to relate and integrate our results with an aberrant amino acid transport through cell membranes. In particular we have focused on genes and mechanisms involved in amino acid transport through cell membranes from whole genome expression profiling data. We performed bioinformatic analysis on raw data derived from four different published studies. In two studies postmortem samples from prefrontal cortices, derived from patients with bipolar disorder, schizophrenia, and control subjects, have been used. In another study we used samples from postmortem orbitofrontal cortex of bipolar subjects while the final study was performed based on raw data from a gene expression profiling dataset in the postmortem superior temporal cortex of schizophrenics. The data were downloaded from NCBI's GEO datasets.&quot;,&quot;edition&quot;:&quot;2013/03/10&quot;,&quot;publisher&quot;:&quot;Hindawi Publishing Corporation&quot;,&quot;volume&quot;:&quot;2013&quot;,&quot;expandedJournalTitle&quot;:&quot;TheScientificWorldJournal&quot;},&quot;isTemporary&quot;:false}]},{&quot;citationID&quot;:&quot;MENDELEY_CITATION_d9931258-9110-4d86-9e28-ac083f481693&quot;,&quot;properties&quot;:{&quot;noteIndex&quot;:0},&quot;isEdited&quot;:false,&quot;manualOverride&quot;:{&quot;isManuallyOverridden&quot;:false,&quot;citeprocText&quot;:&quot;(Yoon and Kim, 2012)&quot;,&quot;manualOverrideText&quot;:&quot;&quot;},&quot;citationItems&quot;:[{&quot;id&quot;:&quot;86347e24-b8f7-3645-bd79-06e088c17fe2&quot;,&quot;itemData&quot;:{&quot;type&quot;:&quot;article-journal&quot;,&quot;id&quot;:&quot;86347e24-b8f7-3645-bd79-06e088c17fe2&quot;,&quot;title&quot;:&quot;The T allele of the interferon-gamma +874A/T polymorphism is associated with bipolar disorder&quot;,&quot;author&quot;:[{&quot;family&quot;:&quot;Yoon&quot;,&quot;given&quot;:&quot;Ho-Kyoung&quot;,&quot;parse-names&quot;:false,&quot;dropping-particle&quot;:&quot;&quot;,&quot;non-dropping-particle&quot;:&quot;&quot;},{&quot;family&quot;:&quot;Kim&quot;,&quot;given&quot;:&quot;Yong-Ku&quot;,&quot;parse-names&quot;:false,&quot;dropping-particle&quot;:&quot;&quot;,&quot;non-dropping-particle&quot;:&quot;&quot;}],&quot;container-title&quot;:&quot;Nordic Journal of Psychiatry&quot;,&quot;DOI&quot;:&quot;10.3109/08039488.2011.593045&quot;,&quot;ISSN&quot;:&quot;0803-9488&quot;,&quot;URL&quot;:&quot;https://doi.org/10.3109/08039488.2011.593045&quot;,&quot;issued&quot;:{&quot;date-parts&quot;:[[2012,2,1]]},&quot;page&quot;:&quot;14-18&quot;,&quot;abstract&quot;:&quot;Background: Previous studies have shown that patients with bipolar disorder (BD) tend to have altered immune system function. Several studies have reported that changes in interferon-gamma (IFN-?) may play an important role in the development of BD. Aims: To investigate the relationship between IFN-? and BD, 156 patients with BD and 175 control subjects were genotyped for the IFN-? +874A/T single nucleotide polymorphism. Results: We detected significant differences in the genotype distributions and allele frequencies of the IFN-? +874A/T single nucleotide polymorphism (rs2430561) between patients with BD and normal controls. The T allele was found to be significantly more common among patients with BD than in controls. Additionally, significant differences in scores on the Young Mania Rating Scale (YMRS) were found between the three genotypes of this polymorphism. Conclusions: Our results suggest that the IFN-? +874A/T polymorphism may have important effects related to susceptibility to BD and that the T allele may be associated with an increased risk of developing BD.&quot;,&quot;publisher&quot;:&quot;Taylor &amp; Francis&quot;,&quot;issue&quot;:&quot;1&quot;,&quot;volume&quot;:&quot;66&quot;,&quot;expandedJournalTitle&quot;:&quot;Nordic Journal of Psychiatry&quot;},&quot;isTemporary&quot;:false}],&quot;citationTag&quot;:&quot;MENDELEY_CITATION_v3_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&quot;},{&quot;citationID&quot;:&quot;MENDELEY_CITATION_4a75a386-8f64-4ccd-9c4d-7290a92757cd&quot;,&quot;properties&quot;:{&quot;noteIndex&quot;:0},&quot;isEdited&quot;:false,&quot;manualOverride&quot;:{&quot;isManuallyOverridden&quot;:false,&quot;citeprocText&quot;:&quot;(Haukvik et al., 2014)&quot;,&quot;manualOverrideText&quot;:&quot;&quot;},&quot;citationItems&quot;:[{&quot;id&quot;:&quot;bf6797dc-2aaf-38c6-899f-a835e5c27c53&quot;,&quot;itemData&quot;:{&quot;type&quot;:&quot;article-journal&quot;,&quot;id&quot;:&quot;bf6797dc-2aaf-38c6-899f-a835e5c27c53&quot;,&quot;title&quot;:&quot;Pre- and perinatal hypoxia associated with hippocampus/amygdala volume in bipolar disorder&quot;,&quot;author&quot;:[{&quot;family&quot;:&quot;Haukvik&quot;,&quot;given&quot;:&quot;U K&quot;,&quot;parse-names&quot;:false,&quot;dropping-particle&quot;:&quot;&quot;,&quot;non-dropping-particle&quot;:&quot;&quot;},{&quot;family&quot;:&quot;McNeil&quot;,&quot;given&quot;:&quot;T&quot;,&quot;parse-names&quot;:false,&quot;dropping-particle&quot;:&quot;&quot;,&quot;non-dropping-particle&quot;:&quot;&quot;},{&quot;family&quot;:&quot;Lange&quot;,&quot;given&quot;:&quot;E H&quot;,&quot;parse-names&quot;:false,&quot;dropping-particle&quot;:&quot;&quot;,&quot;non-dropping-particle&quot;:&quot;&quot;},{&quot;family&quot;:&quot;Melle&quot;,&quot;given&quot;:&quot;I&quot;,&quot;parse-names&quot;:false,&quot;dropping-particle&quot;:&quot;&quot;,&quot;non-dropping-particle&quot;:&quot;&quot;},{&quot;family&quot;:&quot;Dale&quot;,&quot;given&quot;:&quot;A M&quot;,&quot;parse-names&quot;:false,&quot;dropping-particle&quot;:&quot;&quot;,&quot;non-dropping-particle&quot;:&quot;&quot;},{&quot;family&quot;:&quot;Andreassen&quot;,&quot;given&quot;:&quot;O A&quot;,&quot;parse-names&quot;:false,&quot;dropping-particle&quot;:&quot;&quot;,&quot;non-dropping-particle&quot;:&quot;&quot;},{&quot;family&quot;:&quot;Agartz&quot;,&quot;given&quot;:&quot;I&quot;,&quot;parse-names&quot;:false,&quot;dropping-particle&quot;:&quot;&quot;,&quot;non-dropping-particle&quot;:&quot;&quot;}],&quot;container-title&quot;:&quot;Psychological medicine&quot;,&quot;DOI&quot;:&quot;10.1017/S0033291713001529&quot;,&quot;ISSN&quot;:&quot;1469-8978&quot;,&quot;PMID&quot;:&quot;23803260&quot;,&quot;URL&quot;:&quot;https://pubmed.ncbi.nlm.nih.gov/23803260&quot;,&quot;issued&quot;:{&quot;date-parts&quot;:[[2014,4]]},&quot;page&quot;:&quot;975-985&quot;,&quot;language&quot;:&quot;eng&quot;,&quot;abstract&quot;:&quot;BACKGROUND: Pre- and perinatal adversities may increase the risk for schizophrenia and bipolar disorder. Hypoxia-related obstetric complications (OCs) are associated with brain anatomical abnormalities in schizophrenia, but their association with brain anatomy variation in bipolar disorder is unknown. METHOD: Magnetic resonance imaging brain scans, clinical examinations and data from the Medical Birth Registry of Norway were obtained for 219 adults, including 79 patients with a DSM-IV diagnosis of bipolar disorder (age 29.4 years, s.d. = 11.8 years, 39% male) and 140 healthy controls (age 30.8 years, s.d. = 12.0 years, 53% male). Severe hypoxia-related OCs throughout pregnancy/birth and perinatal asphyxia were each studied in relation to a priori selected brain volumes (hippocampus, lateral ventricles and amygdala, obtained with FreeSurfer), using linear regression models covarying for age, sex, medication use and intracranial volume. Multiple comparison adjustment was applied. RESULTS: Perinatal asphyxia was associated with smaller left amygdala volume (t = -2.59, p = 0.012) in bipolar disorder patients, but not in healthy controls. Patients with psychotic bipolar disorder showed distinct associations between perinatal asphyxia and smaller left amygdala volume (t = -2.69, p = 0.010), whereas patients with non-psychotic bipolar disorder showed smaller right hippocampal volumes related to both perinatal asphyxia (t = -2.60, p = 0.015) and severe OCs (t = -3.25, p = 0.003). No associations between asphyxia or severe OCs and the lateral ventricles were found. CONCLUSIONS: Pre- and perinatal hypoxia-related OCs are related to brain morphometry in bipolar disorder in adulthood, with specific patterns in patients with psychotic versus non-psychotic illness.&quot;,&quot;edition&quot;:&quot;2013/06/27&quot;,&quot;publisher&quot;:&quot;Cambridge University Press&quot;,&quot;issue&quot;:&quot;5&quot;,&quot;volume&quot;:&quot;44&quot;,&quot;expandedJournalTitle&quot;:&quot;Psychological medicine&quot;},&quot;isTemporary&quot;:false}],&quot;citationTag&quot;:&quot;MENDELEY_CITATION_v3_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&quot;},{&quot;citationID&quot;:&quot;MENDELEY_CITATION_e09e5a5f-60de-42d4-8427-a8e182923be0&quot;,&quot;properties&quot;:{&quot;noteIndex&quot;:0},&quot;isEdited&quot;:false,&quot;manualOverride&quot;:{&quot;isManuallyOverridden&quot;:false,&quot;citeprocText&quot;:&quot;(Iancu et al., 1997)&quot;,&quot;manualOverrideText&quot;:&quot;&quot;},&quot;citationItems&quot;:[{&quot;id&quot;:&quot;bc40b7b2-cae5-3f42-a605-0115be092fda&quot;,&quot;itemData&quot;:{&quot;type&quot;:&quot;article-journal&quot;,&quot;id&quot;:&quot;bc40b7b2-cae5-3f42-a605-0115be092fda&quot;,&quot;title&quot;:&quot;Bipolar disorder associated with interferon-alpha treatment&quot;,&quot;author&quot;:[{&quot;family&quot;:&quot;Iancu&quot;,&quot;given&quot;:&quot;I&quot;,&quot;parse-names&quot;:false,&quot;dropping-particle&quot;:&quot;&quot;,&quot;non-dropping-particle&quot;:&quot;&quot;},{&quot;family&quot;:&quot;Sverdlik&quot;,&quot;given&quot;:&quot;A&quot;,&quot;parse-names&quot;:false,&quot;dropping-particle&quot;:&quot;&quot;,&quot;non-dropping-particle&quot;:&quot;&quot;},{&quot;family&quot;:&quot;Dannon&quot;,&quot;given&quot;:&quot;P N&quot;,&quot;parse-names&quot;:false,&quot;dropping-particle&quot;:&quot;&quot;,&quot;non-dropping-particle&quot;:&quot;&quot;},{&quot;family&quot;:&quot;Lepkifker&quot;,&quot;given&quot;:&quot;E&quot;,&quot;parse-names&quot;:false,&quot;dropping-particle&quot;:&quot;&quot;,&quot;non-dropping-particle&quot;:&quot;&quot;}],&quot;container-title&quot;:&quot;Postgraduate medical journal&quot;,&quot;DOI&quot;:&quot;10.1136/pgmj.73.866.834&quot;,&quot;ISSN&quot;:&quot;0032-5473&quot;,&quot;PMID&quot;:&quot;9497963&quot;,&quot;URL&quot;:&quot;https://pubmed.ncbi.nlm.nih.gov/9497963&quot;,&quot;issued&quot;:{&quot;date-parts&quot;:[[1997,12]]},&quot;page&quot;:&quot;834-835&quot;,&quot;language&quot;:&quot;eng&quot;,&quot;publisher&quot;:&quot;BMJ Group&quot;,&quot;issue&quot;:&quot;866&quot;,&quot;volume&quot;:&quot;73&quot;,&quot;expandedJournalTitle&quot;:&quot;Postgraduate medical journal&quot;},&quot;isTemporary&quot;:false}],&quot;citationTag&quot;:&quot;MENDELEY_CITATION_v3_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&quot;}]"/>
+    <we:property name="MENDELEY_CITATIONS" value="[{&quot;citationID&quot;:&quot;MENDELEY_CITATION_72d01c90-5461-487c-8a5f-57d7e8cc3068&quot;,&quot;properties&quot;:{&quot;noteIndex&quot;:0},&quot;isEdited&quot;:false,&quot;manualOverride&quot;:{&quot;isManuallyOverridden&quot;:false,&quot;citeprocText&quot;:&quot;(Rowland and Marwaha, 2018)&quot;,&quot;manualOverrideText&quot;:&quot;&quot;},&quot;citationItems&quot;:[{&quot;id&quot;:&quot;a53bfb83-c4ca-3219-9e58-5b76a98ae36f&quot;,&quot;itemData&quot;:{&quot;type&quot;:&quot;article-journal&quot;,&quot;id&quot;:&quot;a53bfb83-c4ca-3219-9e58-5b76a98ae36f&quot;,&quot;title&quot;:&quot;Epidemiology and risk factors for bipolar disorder&quot;,&quot;author&quot;:[{&quot;family&quot;:&quot;Rowland&quot;,&quot;given&quot;:&quot;Tobias A.&quot;,&quot;parse-names&quot;:false,&quot;dropping-particle&quot;:&quot;&quot;,&quot;non-dropping-particle&quot;:&quot;&quot;},{&quot;family&quot;:&quot;Marwaha&quot;,&quot;given&quot;:&quot;Steven&quot;,&quot;parse-names&quot;:false,&quot;dropping-particle&quot;:&quot;&quot;,&quot;non-dropping-particle&quot;:&quot;&quot;}],&quot;container-title&quot;:&quot;Therapeutic Advances in Psychopharmacology&quot;,&quot;DOI&quot;:&quot;10.1177/2045125318769235&quot;,&quot;ISSN&quot;:&quot;2045-1253&quot;,&quot;PMID&quot;:&quot;30181867&quot;,&quot;issued&quot;:{&quot;date-parts&quot;:[[2018,9]]},&quot;page&quot;:&quot;251-269&quot;,&quot;abstract&quot;:&quot;Bipolar disorder is a multifactorial illness with uncertain aetiology. Knowledge of potential risk factors enables clinicians to identify patients who are more likely to develop bipolar disorder, which directs further investigation, follow up and caution when prescribing. Ideally, identifying directly causative factors for bipolar disorder would enable intervention on an individual or population level to prevent the development of the illness, and improve outcomes through earlier treatment. This article reviews the epidemiology of bipolar disorder, along with putative demographic, genetic and environmental risk factors, while assessing the strength of these associations and to what extent they might be said to be ‘causative’. While numerous genetic and environmental risk factors have been identified, the attributable risk of individual factors is often small, and most are not specific to bipolar disorder but are associated with several mental illnesses. Therefore, while some genetic and environmental factors have strong evidence supporting their association with bipolar disorder, fewer have sufficient evidence to establish causality. There is increasing interest in the role of specific gene–environment interactions, as well as the mechanisms by which risk factors interact to lead to bipolar disorder.&quot;,&quot;publisher&quot;:&quot;SAGE Publications&quot;,&quot;issue&quot;:&quot;9&quot;,&quot;volume&quot;:&quot;8&quot;,&quot;expandedJournalTitle&quot;:&quot;Therapeutic Advances in Psychopharmacology&quot;},&quot;isTemporary&quot;:false}],&quot;citationTag&quot;:&quot;MENDELEY_CITATION_v3_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&quot;},{&quot;citationID&quot;:&quot;MENDELEY_CITATION_ccb25ed9-f534-4094-a8e4-7a80761a7997&quot;,&quot;properties&quot;:{&quot;noteIndex&quot;:0},&quot;isEdited&quot;:false,&quot;manualOverride&quot;:{&quot;isManuallyOverridden&quot;:false,&quot;citeprocText&quot;:&quot;(Phillips and Kupfer, 2013)&quot;,&quot;manualOverrideText&quot;:&quot;&quot;},&quot;citationItems&quot;:[{&quot;id&quot;:&quot;ab66b894-eeb2-3edf-8223-9d7ac4fabe51&quot;,&quot;itemData&quot;:{&quot;type&quot;:&quot;article-journal&quot;,&quot;id&quot;:&quot;ab66b894-eeb2-3edf-8223-9d7ac4fabe51&quot;,&quot;title&quot;:&quot;Bipolar disorder diagnosis: challenges and future directions&quot;,&quot;author&quot;:[{&quot;family&quot;:&quot;Phillips&quot;,&quot;given&quot;:&quot;Mary L&quot;,&quot;parse-names&quot;:false,&quot;dropping-particle&quot;:&quot;&quot;,&quot;non-dropping-particle&quot;:&quot;&quot;},{&quot;family&quot;:&quot;Kupfer&quot;,&quot;given&quot;:&quot;David J&quot;,&quot;parse-names&quot;:false,&quot;dropping-particle&quot;:&quot;&quot;,&quot;non-dropping-particle&quot;:&quot;&quot;}],&quot;container-title&quot;:&quot;The Lancet&quot;,&quot;DOI&quot;:&quot;https://doi.org/10.1016/S0140-6736(13)60989-7&quot;,&quot;ISSN&quot;:&quot;0140-6736&quot;,&quot;URL&quot;:&quot;https://www.sciencedirect.com/science/article/pii/S0140673613609897&quot;,&quot;issued&quot;:{&quot;date-parts&quot;:[[2013]]},&quot;page&quot;:&quot;1663-1671&quot;,&quot;abstract&quot;:&quot;Summary\nBipolar disorder refers to a group of affective disorders, which together are characterised by depressive and manic or hypomanic episodes. These disorders include: bipolar disorder type I (depressive and manic episodes: this disorder can be diagnosed on the basis of one manic episode); bipolar disorder type II (depressive and hypomanic episodes); cyclothymic disorder (hypomanic and depressive symptoms that do not meet criteria for depressive episodes); and bipolar disorder not otherwise specified (depressive and hypomanic-like symptoms that do not meet the diagnostic criteria for any of the aforementioned disorders). Bipolar disorder type II is especially difficult to diagnose accurately because of the difficulty in differentiation of this disorder from recurrent unipolar depression (recurrent depressive episodes) in depressed patients. The identification of objective biomarkers that represent pathophysiologic processes that differ between bipolar disorder and unipolar depression can both inform bipolar disorder diagnosis and provide biological targets for the development of new and personalised treatments. Neuroimaging studies could help the identification of biomarkers that differentiate bipolar disorder from unipolar depression, but the problem in detection of a clear boundary between these disorders suggests that they might be better represented as a continuum of affective disorders. Innovative combinations of neuroimaging and pattern recognition approaches can identify individual patterns of neural structure and function that accurately ascertain where a patient might lie on a behavioural scale. Ultimately, an integrative approach, with several biological measurements using different scales, could yield patterns of biomarkers (biosignatures) to help identify biological targets for personalised and new treatments for all affective disorders.&quot;,&quot;issue&quot;:&quot;9878&quot;,&quot;volume&quot;:&quot;381&quot;,&quot;expandedJournalTitle&quot;:&quot;The Lancet&quot;},&quot;isTemporary&quot;:false}],&quot;citationTag&quot;:&quot;MENDELEY_CITATION_v3_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&quot;},{&quot;citationID&quot;:&quot;MENDELEY_CITATION_49e1b28a-92b1-4f7d-8e90-84d292ec08bd&quot;,&quot;properties&quot;:{&quot;noteIndex&quot;:0},&quot;isEdited&quot;:false,&quot;manualOverride&quot;:{&quot;isManuallyOverridden&quot;:true,&quot;citeprocText&quot;:&quot;(Miklowitz, 2008; Müller-Oerlinghausen et al., 2002)&quot;,&quot;manualOverrideText&quot;:&quot;(Miklowitz, 2008; Müller-Oerlinghausen et al., 2002).&quot;},&quot;citationItems&quot;:[{&quot;id&quot;:&quot;e0c70d93-24a3-36e7-8fea-4fea59a661bd&quot;,&quot;itemData&quot;:{&quot;type&quot;:&quot;book&quot;,&quot;id&quot;:&quot;e0c70d93-24a3-36e7-8fea-4fea59a661bd&quot;,&quot;title&quot;:&quot;Bipolar disorder : a family-focused treatment approach&quot;,&quot;author&quot;:[{&quot;family&quot;:&quot;Miklowitz&quot;,&quot;given&quot;:&quot;David Jay&quot;,&quot;parse-names&quot;:false,&quot;dropping-particle&quot;:&quot;&quot;,&quot;non-dropping-particle&quot;:&quot;&quot;}],&quot;ISBN&quot;:&quot;9781593856557&quot;,&quot;issued&quot;:{&quot;date-parts&quot;:[[2008]]},&quot;number-of-pages&quot;:&quot;348&quot;,&quot;abstract&quot;:&quot;2nd ed. Family-focused psychoeducational treatment (FFT) is among a very small number of psychosocial treatments that have been found to be effective in multiple studies to improve the course of bipolar disorder. This indispensable guide describes how to implement FFT with adult and adolescent patients and their family members. Provided are practical procedures for helping families understand the nature of bipolar disorder, strengthen their communication skills, solve day-to-day problems, and reduce the risk and severity of relapse. The book incorporates state-of-the-art knowledge on the illness and its biological and psychosocial management. More than a dozen reproducible handouts are included. -- from back cover. Bipolar disorder and families : clinical and research background. Bipolar disorder : why family treatment? ; The nature of bipolar disorder and its impact on the family ; Family and social factors in the course of bipolar disorder -- Conducting family-focused treatment. Planning the first encounter ; The functional assessment ; Family psychoeducation : the initial sessions ; Family psychoeducation : etiology, treatment, and self-management ; Family psychoeducation : dealing with resistances ; Communication enhancement training : rationale and mechanics ; Communication enhancement training : clinical issues ; Dealing with family problems ; Managing crises in family-focused treatment ; Termination.&quot;,&quot;publisher&quot;:&quot;Guilford Press&quot;},&quot;isTemporary&quot;:false},{&quot;id&quot;:&quot;7d82634e-c10d-39a2-b683-8d1c2d81a5d0&quot;,&quot;itemData&quot;:{&quot;type&quot;:&quot;article-journal&quot;,&quot;id&quot;:&quot;7d82634e-c10d-39a2-b683-8d1c2d81a5d0&quot;,&quot;title&quot;:&quot;Bipolar disorder&quot;,&quot;author&quot;:[{&quot;family&quot;:&quot;Müller-Oerlinghausen&quot;,&quot;given&quot;:&quot;Bruno&quot;,&quot;parse-names&quot;:false,&quot;dropping-particle&quot;:&quot;&quot;,&quot;non-dropping-particle&quot;:&quot;&quot;},{&quot;family&quot;:&quot;Berghöfer&quot;,&quot;given&quot;:&quot;Anne&quot;,&quot;parse-names&quot;:false,&quot;dropping-particle&quot;:&quot;&quot;,&quot;non-dropping-particle&quot;:&quot;&quot;},{&quot;family&quot;:&quot;Bauer&quot;,&quot;given&quot;:&quot;Michael&quot;,&quot;parse-names&quot;:false,&quot;dropping-particle&quot;:&quot;&quot;,&quot;non-dropping-particle&quot;:&quot;&quot;}],&quot;container-title&quot;:&quot;The Lancet&quot;,&quot;DOI&quot;:&quot;https://doi.org/10.1016/S0140-6736(02)07450-0&quot;,&quot;ISSN&quot;:&quot;0140-6736&quot;,&quot;URL&quot;:&quot;https://www.sciencedirect.com/science/article/pii/S0140673602074500&quot;,&quot;issued&quot;:{&quot;date-parts&quot;:[[2002]]},&quot;page&quot;:&quot;241-247&quot;,&quot;abstract&quot;:&quot;Summary\nBipolar, or manic-depressive, disorder is a frequent, severe, mostly recurrent mood disorder associated with great morbidity. The lifetime prevalence of bipolar disorder is 1·3 to 1·6%. The mortality rate of the disease is two to three times higher than that of the general population. About 10–20% of individuals with bipolar disorder take their own life, and nearly one third of patients admit to at least one suicide attempt. The clinical manifestations of the disease are exceptionally diverse. They range from mild hypomania or mild depression to severe forms of mania or depression accompanied by profound psychosis. Bipolar disorder is equally prevalent across sexes, with the exception of rapid cycling, a severe and difficult to treat variant of the disorder, which arises mostly in women. Because of the high risk of recurrence and suicide, long-term prophylactic pharmacological treatment is indicated. Lithium salts are the first choice long-term preventive treatment for bipolar disorder. They also possess well documented antisuicidal effects. Second choice prophylactic treatments are carbamazepine and valproate, although evidence of their effectiveness is weaker.&quot;,&quot;issue&quot;:&quot;9302&quot;,&quot;volume&quot;:&quot;359&quot;,&quot;expandedJournalTitle&quot;:&quot;The Lancet&quot;},&quot;isTemporary&quot;:false}],&quot;citationTag&quot;:&quot;MENDELEY_CITATION_v3_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&quot;},{&quot;citationID&quot;:&quot;MENDELEY_CITATION_1aeb9a67-37d8-422e-8ac8-9cc63d8418e6&quot;,&quot;properties&quot;:{&quot;noteIndex&quot;:0},&quot;isEdited&quot;:false,&quot;manualOverride&quot;:{&quot;isManuallyOverridden&quot;:true,&quot;citeprocText&quot;:&quot;(Cerimele et al., 2014)&quot;,&quot;manualOverrideText&quot;:&quot;(Cerimele et al., 2014).&quot;},&quot;citationItems&quot;:[{&quot;id&quot;:&quot;615a2d29-ffdf-3311-8de1-200cb9a66faa&quot;,&quot;itemData&quot;:{&quot;type&quot;:&quot;article-journal&quot;,&quot;id&quot;:&quot;615a2d29-ffdf-3311-8de1-200cb9a66faa&quot;,&quot;title&quot;:&quot;The prevalence of bipolar disorder in general primary care samples: a systematic review&quot;,&quot;author&quot;:[{&quot;family&quot;:&quot;Cerimele&quot;,&quot;given&quot;:&quot;Joseph M&quot;,&quot;parse-names&quot;:false,&quot;dropping-particle&quot;:&quot;&quot;,&quot;non-dropping-particle&quot;:&quot;&quot;},{&quot;family&quot;:&quot;Chwastiak&quot;,&quot;given&quot;:&quot;Lydia A&quot;,&quot;parse-names&quot;:false,&quot;dropping-particle&quot;:&quot;&quot;,&quot;non-dropping-particle&quot;:&quot;&quot;},{&quot;family&quot;:&quot;Dodson&quot;,&quot;given&quot;:&quot;Sherry&quot;,&quot;parse-names&quot;:false,&quot;dropping-particle&quot;:&quot;&quot;,&quot;non-dropping-particle&quot;:&quot;&quot;},{&quot;family&quot;:&quot;Katon&quot;,&quot;given&quot;:&quot;Wayne J&quot;,&quot;parse-names&quot;:false,&quot;dropping-particle&quot;:&quot;&quot;,&quot;non-dropping-particle&quot;:&quot;&quot;}],&quot;container-title&quot;:&quot;General Hospital Psychiatry&quot;,&quot;DOI&quot;:&quot;https://doi.org/10.1016/j.genhosppsych.2013.09.008&quot;,&quot;ISSN&quot;:&quot;0163-8343&quot;,&quot;URL&quot;:&quot;https://www.sciencedirect.com/science/article/pii/S0163834313002557&quot;,&quot;issued&quot;:{&quot;date-parts&quot;:[[2014]]},&quot;page&quot;:&quot;19-25&quot;,&quot;abstract&quot;:&quot;Objective\nTo obtain an estimate of the prevalence of bipolar disorder in primary care.\nMethods\nWe used the Preferred Reporting Items for Systematic Reviews and Meta-Analyses method to conduct a systematic review in January 2013. We searched seven databases with a comprehensive list of search terms. Included articles had a sample size of 200 patients or more and assessed bipolar disorder using a structured clinical interview or bipolar screening questionnaire in random adult primary care patients. Risk of bias in each study was also assessed.\nResults\nWe found 5595 unique records in our search. Fifteen studies met our inclusion criteria. The percentage of patients with bipolar disorder found on structured psychiatric interviews in 10 of 12 studies ranged from 0.5% to 4.3%, and a positive screen for bipolar disorder using a bipolar disorder questionnaire was found in 7.6% to 9.8% of patients.\nConclusion\nIn 10 of 12 studies using a structured psychiatric interview, approximately 0.5% to 4.3% of primary care patients were found to have bipolar disorder, with as many as 9.3% having bipolar spectrum illness in some settings. Prevalence estimates from studies using screening measures that have been found to have low positive predictive value were generally higher than those found using structured interviews.&quot;,&quot;issue&quot;:&quot;1&quot;,&quot;volume&quot;:&quot;36&quot;,&quot;expandedJournalTitle&quot;:&quot;General Hospital Psychiatry&quot;},&quot;isTemporary&quot;:false}],&quot;citationTag&quot;:&quot;MENDELEY_CITATION_v3_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&quot;},{&quot;citationID&quot;:&quot;MENDELEY_CITATION_0434bcb0-d98a-4ae2-8fd3-a05774622333&quot;,&quot;properties&quot;:{&quot;noteIndex&quot;:0},&quot;isEdited&quot;:false,&quot;manualOverride&quot;:{&quot;isManuallyOverridden&quot;:true,&quot;citeprocText&quot;:&quot;(Moreno et al., 2007)&quot;,&quot;manualOverrideText&quot;:&quot;(Moreno et al., 2007).&quot;},&quot;citationItems&quot;:[{&quot;id&quot;:&quot;2ef57bba-13a2-311b-9552-52a515c993fe&quot;,&quot;itemData&quot;:{&quot;type&quot;:&quot;article-journal&quot;,&quot;id&quot;:&quot;2ef57bba-13a2-311b-9552-52a515c993fe&quot;,&quot;title&quot;:&quot;National Trends in the Outpatient Diagnosis and Treatment of Bipolar Disorder in Youth&quot;,&quot;author&quot;:[{&quot;family&quot;:&quot;Moreno&quot;,&quot;given&quot;:&quot;Carmen&quot;,&quot;parse-names&quot;:false,&quot;dropping-particle&quot;:&quot;&quot;,&quot;non-dropping-particle&quot;:&quot;&quot;},{&quot;family&quot;:&quot;Laje&quot;,&quot;given&quot;:&quot;Gonzalo&quot;,&quot;parse-names&quot;:false,&quot;dropping-particle&quot;:&quot;&quot;,&quot;non-dropping-particle&quot;:&quot;&quot;},{&quot;family&quot;:&quot;Blanco&quot;,&quot;given&quot;:&quot;Carlos&quot;,&quot;parse-names&quot;:false,&quot;dropping-particle&quot;:&quot;&quot;,&quot;non-dropping-particle&quot;:&quot;&quot;},{&quot;family&quot;:&quot;Jiang&quot;,&quot;given&quot;:&quot;Huiping&quot;,&quot;parse-names&quot;:false,&quot;dropping-particle&quot;:&quot;&quot;,&quot;non-dropping-particle&quot;:&quot;&quot;},{&quot;family&quot;:&quot;Schmidt&quot;,&quot;given&quot;:&quot;Andrew B&quot;,&quot;parse-names&quot;:false,&quot;dropping-particle&quot;:&quot;&quot;,&quot;non-dropping-particle&quot;:&quot;&quot;},{&quot;family&quot;:&quot;Olfson&quot;,&quot;given&quot;:&quot;Mark&quot;,&quot;parse-names&quot;:false,&quot;dropping-particle&quot;:&quot;&quot;,&quot;non-dropping-particle&quot;:&quot;&quot;}],&quot;container-title&quot;:&quot;Archives of General Psychiatry&quot;,&quot;DOI&quot;:&quot;10.1001/archpsyc.64.9.1032&quot;,&quot;ISSN&quot;:&quot;0003-990X&quot;,&quot;URL&quot;:&quot;https://doi.org/10.1001/archpsyc.64.9.1032&quot;,&quot;issued&quot;:{&quot;date-parts&quot;:[[2007,9,1]]},&quot;page&quot;:&quot;1032-1039&quot;,&quot;abstract&quot;:&quot;Although bipolar disorder may have its onset during childhood, little is known about national trends in the diagnosis and management of bipolar disorder in young people.To present national trends in outpatient visits with a diagnosis of bipolar disorder and to compare the treatment provided to youth and adults during those visits.We compare rates of growth between 1994-1995 and 2002-2003 in visits with a bipolar disorder diagnosis by individuals aged 0 to 19 years vs those aged 20 years or older. For the period of 1999 to 2003, we also compare demographic, clinical, and treatment characteristics of youth and adult bipolar disorder visits.Outpatient visits to physicians in office-based practice.Patient visits from the National Ambulatory Medical Care Survey (1999-2003) with a bipolar disorder diagnosis (n = 962).Visits with a diagnosis of bipolar disorder by youth (aged 0-19 years) and by adults (aged ≥ 20 years).The estimated annual number of youth office-based visits with a diagnosis of bipolar disorder increased from 25 (1994-1995) to 1003 (2002-2003) visits per 100 000 population, and adult visits with a diagnosis of bipolar disorder increased from 905 to 1679 visits per 100 000 population during this period. In 1999 to 2003, most youth bipolar disorder visits were by males (66.5%), whereas most adult bipolar disorder visits were by females (67.6%); youth were more likely than adults to receive a comorbid diagnosis of attention-deficit/hyperactivity disorder (32.2% vs 3.0%, respectively; P &amp;lt; .001); and most youth (90.6%) and adults (86.4%) received a psychotropic medication during bipolar disorder visits, with comparable rates of mood stabilizers, antipsychotics, and antidepressants prescribed for both age groups.There has been a recent rapid increase in the diagnosis of youth bipolar disorder in office-based medical settings. This increase highlights a need for clinical epidemiological reliability studies to determine the accuracy of clinical diagnoses of child and adolescent bipolar disorder in community practice.Arch Gen Psychiatry. 2007;64(9):1032-1039--&gt;&quot;,&quot;issue&quot;:&quot;9&quot;,&quot;volume&quot;:&quot;64&quot;,&quot;expandedJournalTitle&quot;:&quot;Archives of General Psychiatry&quot;},&quot;isTemporary&quot;:false}],&quot;citationTag&quot;:&quot;MENDELEY_CITATION_v3_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&quot;},{&quot;citationID&quot;:&quot;MENDELEY_CITATION_9eb232c8-25a2-480e-8348-6ff34f3f345b&quot;,&quot;properties&quot;:{&quot;noteIndex&quot;:0},&quot;isEdited&quot;:false,&quot;manualOverride&quot;:{&quot;isManuallyOverridden&quot;:true,&quot;citeprocText&quot;:&quot;(Aziz et al., 2006)&quot;,&quot;manualOverrideText&quot;:&quot;(Aziz et al., 2006).&quot;},&quot;citationItems&quot;:[{&quot;id&quot;:&quot;9e225db9-5c0c-3ba9-8a87-78a9eec09cdd&quot;,&quot;itemData&quot;:{&quot;type&quot;:&quot;article-journal&quot;,&quot;id&quot;:&quot;9e225db9-5c0c-3ba9-8a87-78a9eec09cdd&quot;,&quot;title&quot;:&quot;Treatments for late-life bipolar disorder&quot;,&quot;author&quot;:[{&quot;family&quot;:&quot;Aziz&quot;,&quot;given&quot;:&quot;Rehan&quot;,&quot;parse-names&quot;:false,&quot;dropping-particle&quot;:&quot;&quot;,&quot;non-dropping-particle&quot;:&quot;&quot;},{&quot;family&quot;:&quot;Lorberg&quot;,&quot;given&quot;:&quot;Boris&quot;,&quot;parse-names&quot;:false,&quot;dropping-particle&quot;:&quot;&quot;,&quot;non-dropping-particle&quot;:&quot;&quot;},{&quot;family&quot;:&quot;Tampi&quot;,&quot;given&quot;:&quot;Rajesh R&quot;,&quot;parse-names&quot;:false,&quot;dropping-particle&quot;:&quot;&quot;,&quot;non-dropping-particle&quot;:&quot;&quot;}],&quot;container-title&quot;:&quot;The American Journal of Geriatric Pharmacotherapy&quot;,&quot;DOI&quot;:&quot;https://doi.org/10.1016/j.amjopharm.2006.12.007&quot;,&quot;ISSN&quot;:&quot;1543-5946&quot;,&quot;URL&quot;:&quot;https://www.sciencedirect.com/science/article/pii/S154359460600081X&quot;,&quot;issued&quot;:{&quot;date-parts&quot;:[[2006]]},&quot;page&quot;:&quot;347-364&quot;,&quot;abstract&quot;:&quot;Background:\nBipolar affective disorder is not uncommon in the elderly; prevalence rates in the United States range from 0.1% to 0.4%. However, it accounts for 10% to 25% of all geriatric patients with mood disorders and 5% of patients admitted to geropsychiatric inpatient units. These patients often present a tremendous treatment challenge to clinicians. They frequently have differing treatment needs compared with their younger counterparts because of substantial medical comorbidity and age-related variations in response to therapy. Unfortunately, the management of geriatric bipolar disorder has been relatively neglected compared with the younger population. There continues to be a scarcity of published, controlled trials in the elderly, and no treatment algorithms specific to bipolar disorder in the elderly have been devised.\nObjective:\nThe goal of this article was to review the current literature on both the pharmacologic and nonpharmacologic management of late-life bipolar disorder.\nMethods:\nEnglish-language articles written on the treatment of bipolar disorder in the elderly were identified. The first step in data collection involved a search for evidence-based clinical practice guidelines in the Cochrane Database of Systematic Reviews (up until the third quarter of 2006). Systematic reviews were then located in the following databases: MEDLINE (1966-September 2006), EMBASE (1980-2006 [week 36]), and PsycINFO (1967–September 2006 [week 1]). Additional use was made of these 3 databases in searching for single randomized controlled trials, meta-analyses, cohort studies, case-control studies, case series, and case reports. “Elderly,” used synonymously with “geriatric,” was defined as individuals aged ≥60 years. However, to take into account ambiguity in the nomenclature, the key words aged, geriatric, elderly, and older were combined with words indicating pharmacologic treatments such as pharmacotherapy; classes of medications (eg, lithium, antidepressants, antipsychotics, anticonvulsants, benzodiazepines); and names of selected individual medications (eg, lithium, valproic acid, lamotrigine, carbamazepine, oxcarbazepine, topiramate, gabapentin, zonisamide, clozapine, risperidone, olanzapine, quetiapine, ziprasidone, aripiprazole). These terms were then combined with the diagnostic terms bipolar disorder, mania, hypomania, depression, or bipolar depression. Finally, the terms ECT and psychotherapy were also queried in combination with indicators for age and diagnosis. A few articles on “older adults,” usually defined as individuals aged 50 to 55 years, were also included. They may allow for possible extrapolation of data to the geriatric population. Additionally, several mixed-age studies were included for similar considerations. Case reports and case series were described for their potential heuristic value.\nResults:\nUnfortunately, there is a considerable dearth of literature involving evidence-based clinical practice guidelines and even randomized controlled trials in elderly individuals with bipolar disorder. Available options for the treatment of bipolar disorder (including those for mania, hypomania, depression, or maintenance) in the elderly include lithium, antiepileptics, antipsychotics, benzodiazepines, antidepressants, electroconvulsive therapy (ECT), and psychotherapy.\nConclusions:\nThe data for the treatment of late-life bipolar disorder are limited, but the available evidence shows efficacy for some commonly used treatments. Lithium, divalproex sodium, carbamazepine, lamotrigine, atypical antipsychotics, and antidepressants have all been found to be beneficial in the treatment of elderly patients with bipolar disorder. Although there are no specific guidelines for the treatment of these patients, monotherapy followed by combination therapy of the various classes of drugs may help with the resolution of symptoms. ECT and psychotherapy may be useful in the treatment of refractory disease. There is a need for more controlled studies in this age group before definitive treatment strategies can be enumerated.&quot;,&quot;issue&quot;:&quot;4&quot;,&quot;volume&quot;:&quot;4&quot;,&quot;expandedJournalTitle&quot;:&quot;The American Journal of Geriatric Pharmacotherapy&quot;},&quot;isTemporary&quot;:false}],&quot;citationTag&quot;:&quot;MENDELEY_CITATION_v3_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&quot;},{&quot;citationID&quot;:&quot;MENDELEY_CITATION_00ed290e-e82a-4fb2-9252-270b1553de16&quot;,&quot;properties&quot;:{&quot;noteIndex&quot;:0},&quot;isEdited&quot;:false,&quot;manualOverride&quot;:{&quot;isManuallyOverridden&quot;:true,&quot;citeprocText&quot;:&quot;(Miller and Black, 2020)&quot;,&quot;manualOverrideText&quot;:&quot;(Miller and Black, 2020).&quot;},&quot;citationItems&quot;:[{&quot;id&quot;:&quot;d4230a43-68ab-314d-8b23-fe28ccc288fe&quot;,&quot;itemData&quot;:{&quot;type&quot;:&quot;article-journal&quot;,&quot;id&quot;:&quot;d4230a43-68ab-314d-8b23-fe28ccc288fe&quot;,&quot;title&quot;:&quot;Bipolar Disorder and Suicide: a Review&quot;,&quot;author&quot;:[{&quot;family&quot;:&quot;Miller&quot;,&quot;given&quot;:&quot;Jacob&quot;,&quot;parse-names&quot;:false,&quot;dropping-particle&quot;:&quot;&quot;,&quot;non-dropping-particle&quot;:&quot;&quot;},{&quot;family&quot;:&quot;Black&quot;,&quot;given&quot;:&quot;Donald&quot;,&quot;parse-names&quot;:false,&quot;dropping-particle&quot;:&quot;&quot;,&quot;non-dropping-particle&quot;:&quot;&quot;}],&quot;container-title&quot;:&quot;Current Psychiatry Reports&quot;,&quot;DOI&quot;:&quot;10.1007/s11920-020-1130-0&quot;,&quot;issued&quot;:{&quot;date-parts&quot;:[[2020,1,18]]},&quot;abstract&quot;:&quot;Purpose of Review\nBipolar disorder has the highest rate of suicide of all psychiatric conditions and is approximately 20–30 times that of the general population. The purpose of this review is to discuss findings relevant to bipolar disorder and suicide.\n\nRecent Findings\nRisk factors include male gender, living alone, divorced, no children, Caucasian, younger age (&lt; 35 years), elderly age (&gt; 75 years), unemployment, and a personal history of suicide attempt and family history of suicide attempt or suicide completion, as well as predominant depressive polarity. Suicide is associated with the depressed or mixed subtypes, not mania. Although there are emerging treatments for bipolar depression, such as ketamine and TMS, lithium remains the only medication associated with lowered suicide rates in bipolar disorder.\n\nSummary\nUnderstanding clinical and demographic risk factors for suicide in bipolar disorder remains the best way to prevent suicidal behavior. Early intervention and treatment with anti-suicidal medications, such as lithium, along with close observation and follow-up is the best way to mitigate suicide in patients with bipolar disorder.&quot;,&quot;volume&quot;:&quot;22&quot;,&quot;expandedJournalTitle&quot;:&quot;Current Psychiatry Reports&quot;},&quot;isTemporary&quot;:false}],&quot;citationTag&quot;:&quot;MENDELEY_CITATION_v3_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&quot;},{&quot;citationID&quot;:&quot;MENDELEY_CITATION_d29164f5-5549-4b53-9cb2-748efce02a39&quot;,&quot;properties&quot;:{&quot;noteIndex&quot;:0},&quot;isEdited&quot;:false,&quot;manualOverride&quot;:{&quot;isManuallyOverridden&quot;:true,&quot;citeprocText&quot;:&quot;(Cerimele et al., 2014)&quot;,&quot;manualOverrideText&quot;:&quot;(Cerimele et al., 2014).&quot;},&quot;citationItems&quot;:[{&quot;id&quot;:&quot;615a2d29-ffdf-3311-8de1-200cb9a66faa&quot;,&quot;itemData&quot;:{&quot;type&quot;:&quot;article-journal&quot;,&quot;id&quot;:&quot;615a2d29-ffdf-3311-8de1-200cb9a66faa&quot;,&quot;title&quot;:&quot;The prevalence of bipolar disorder in general primary care samples: a systematic review&quot;,&quot;author&quot;:[{&quot;family&quot;:&quot;Cerimele&quot;,&quot;given&quot;:&quot;Joseph M&quot;,&quot;parse-names&quot;:false,&quot;dropping-particle&quot;:&quot;&quot;,&quot;non-dropping-particle&quot;:&quot;&quot;},{&quot;family&quot;:&quot;Chwastiak&quot;,&quot;given&quot;:&quot;Lydia A&quot;,&quot;parse-names&quot;:false,&quot;dropping-particle&quot;:&quot;&quot;,&quot;non-dropping-particle&quot;:&quot;&quot;},{&quot;family&quot;:&quot;Dodson&quot;,&quot;given&quot;:&quot;Sherry&quot;,&quot;parse-names&quot;:false,&quot;dropping-particle&quot;:&quot;&quot;,&quot;non-dropping-particle&quot;:&quot;&quot;},{&quot;family&quot;:&quot;Katon&quot;,&quot;given&quot;:&quot;Wayne J&quot;,&quot;parse-names&quot;:false,&quot;dropping-particle&quot;:&quot;&quot;,&quot;non-dropping-particle&quot;:&quot;&quot;}],&quot;container-title&quot;:&quot;General Hospital Psychiatry&quot;,&quot;DOI&quot;:&quot;https://doi.org/10.1016/j.genhosppsych.2013.09.008&quot;,&quot;ISSN&quot;:&quot;0163-8343&quot;,&quot;URL&quot;:&quot;https://www.sciencedirect.com/science/article/pii/S0163834313002557&quot;,&quot;issued&quot;:{&quot;date-parts&quot;:[[2014]]},&quot;page&quot;:&quot;19-25&quot;,&quot;abstract&quot;:&quot;Objective\nTo obtain an estimate of the prevalence of bipolar disorder in primary care.\nMethods\nWe used the Preferred Reporting Items for Systematic Reviews and Meta-Analyses method to conduct a systematic review in January 2013. We searched seven databases with a comprehensive list of search terms. Included articles had a sample size of 200 patients or more and assessed bipolar disorder using a structured clinical interview or bipolar screening questionnaire in random adult primary care patients. Risk of bias in each study was also assessed.\nResults\nWe found 5595 unique records in our search. Fifteen studies met our inclusion criteria. The percentage of patients with bipolar disorder found on structured psychiatric interviews in 10 of 12 studies ranged from 0.5% to 4.3%, and a positive screen for bipolar disorder using a bipolar disorder questionnaire was found in 7.6% to 9.8% of patients.\nConclusion\nIn 10 of 12 studies using a structured psychiatric interview, approximately 0.5% to 4.3% of primary care patients were found to have bipolar disorder, with as many as 9.3% having bipolar spectrum illness in some settings. Prevalence estimates from studies using screening measures that have been found to have low positive predictive value were generally higher than those found using structured interviews.&quot;,&quot;issue&quot;:&quot;1&quot;,&quot;volume&quot;:&quot;36&quot;,&quot;expandedJournalTitle&quot;:&quot;General Hospital Psychiatry&quot;},&quot;isTemporary&quot;:false}],&quot;citationTag&quot;:&quot;MENDELEY_CITATION_v3_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&quot;},{&quot;citationID&quot;:&quot;MENDELEY_CITATION_52e05b6f-2c06-422f-9bf9-b6fa8dbc0715&quot;,&quot;properties&quot;:{&quot;noteIndex&quot;:0},&quot;isEdited&quot;:false,&quot;manualOverride&quot;:{&quot;isManuallyOverridden&quot;:false,&quot;citeprocText&quot;:&quot;(Müller-Oerlinghausen et al., 2002)&quot;,&quot;manualOverrideText&quot;:&quot;&quot;},&quot;citationItems&quot;:[{&quot;id&quot;:&quot;7d82634e-c10d-39a2-b683-8d1c2d81a5d0&quot;,&quot;itemData&quot;:{&quot;type&quot;:&quot;article-journal&quot;,&quot;id&quot;:&quot;7d82634e-c10d-39a2-b683-8d1c2d81a5d0&quot;,&quot;title&quot;:&quot;Bipolar disorder&quot;,&quot;author&quot;:[{&quot;family&quot;:&quot;Müller-Oerlinghausen&quot;,&quot;given&quot;:&quot;Bruno&quot;,&quot;parse-names&quot;:false,&quot;dropping-particle&quot;:&quot;&quot;,&quot;non-dropping-particle&quot;:&quot;&quot;},{&quot;family&quot;:&quot;Berghöfer&quot;,&quot;given&quot;:&quot;Anne&quot;,&quot;parse-names&quot;:false,&quot;dropping-particle&quot;:&quot;&quot;,&quot;non-dropping-particle&quot;:&quot;&quot;},{&quot;family&quot;:&quot;Bauer&quot;,&quot;given&quot;:&quot;Michael&quot;,&quot;parse-names&quot;:false,&quot;dropping-particle&quot;:&quot;&quot;,&quot;non-dropping-particle&quot;:&quot;&quot;}],&quot;container-title&quot;:&quot;The Lancet&quot;,&quot;DOI&quot;:&quot;https://doi.org/10.1016/S0140-6736(02)07450-0&quot;,&quot;ISSN&quot;:&quot;0140-6736&quot;,&quot;URL&quot;:&quot;https://www.sciencedirect.com/science/article/pii/S0140673602074500&quot;,&quot;issued&quot;:{&quot;date-parts&quot;:[[2002]]},&quot;page&quot;:&quot;241-247&quot;,&quot;abstract&quot;:&quot;Summary\nBipolar, or manic-depressive, disorder is a frequent, severe, mostly recurrent mood disorder associated with great morbidity. The lifetime prevalence of bipolar disorder is 1·3 to 1·6%. The mortality rate of the disease is two to three times higher than that of the general population. About 10–20% of individuals with bipolar disorder take their own life, and nearly one third of patients admit to at least one suicide attempt. The clinical manifestations of the disease are exceptionally diverse. They range from mild hypomania or mild depression to severe forms of mania or depression accompanied by profound psychosis. Bipolar disorder is equally prevalent across sexes, with the exception of rapid cycling, a severe and difficult to treat variant of the disorder, which arises mostly in women. Because of the high risk of recurrence and suicide, long-term prophylactic pharmacological treatment is indicated. Lithium salts are the first choice long-term preventive treatment for bipolar disorder. They also possess well documented antisuicidal effects. Second choice prophylactic treatments are carbamazepine and valproate, although evidence of their effectiveness is weaker.&quot;,&quot;issue&quot;:&quot;9302&quot;,&quot;volume&quot;:&quot;359&quot;,&quot;expandedJournalTitle&quot;:&quot;The Lancet&quot;},&quot;isTemporary&quot;:false}],&quot;citationTag&quot;:&quot;MENDELEY_CITATION_v3_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&quot;},{&quot;citationID&quot;:&quot;MENDELEY_CITATION_ad49911d-a2ae-476c-b436-7b51374ade05&quot;,&quot;properties&quot;:{&quot;noteIndex&quot;:0},&quot;isEdited&quot;:false,&quot;manualOverride&quot;:{&quot;isManuallyOverridden&quot;:true,&quot;citeprocText&quot;:&quot;(Phillips and Kupfer, 2013)&quot;,&quot;manualOverrideText&quot;:&quot;(Phillips and Kupfer, 2013).&quot;},&quot;citationItems&quot;:[{&quot;id&quot;:&quot;ab66b894-eeb2-3edf-8223-9d7ac4fabe51&quot;,&quot;itemData&quot;:{&quot;type&quot;:&quot;article-journal&quot;,&quot;id&quot;:&quot;ab66b894-eeb2-3edf-8223-9d7ac4fabe51&quot;,&quot;title&quot;:&quot;Bipolar disorder diagnosis: challenges and future directions&quot;,&quot;author&quot;:[{&quot;family&quot;:&quot;Phillips&quot;,&quot;given&quot;:&quot;Mary L&quot;,&quot;parse-names&quot;:false,&quot;dropping-particle&quot;:&quot;&quot;,&quot;non-dropping-particle&quot;:&quot;&quot;},{&quot;family&quot;:&quot;Kupfer&quot;,&quot;given&quot;:&quot;David J&quot;,&quot;parse-names&quot;:false,&quot;dropping-particle&quot;:&quot;&quot;,&quot;non-dropping-particle&quot;:&quot;&quot;}],&quot;container-title&quot;:&quot;The Lancet&quot;,&quot;DOI&quot;:&quot;https://doi.org/10.1016/S0140-6736(13)60989-7&quot;,&quot;ISSN&quot;:&quot;0140-6736&quot;,&quot;URL&quot;:&quot;https://www.sciencedirect.com/science/article/pii/S0140673613609897&quot;,&quot;issued&quot;:{&quot;date-parts&quot;:[[2013]]},&quot;page&quot;:&quot;1663-1671&quot;,&quot;abstract&quot;:&quot;Summary\nBipolar disorder refers to a group of affective disorders, which together are characterised by depressive and manic or hypomanic episodes. These disorders include: bipolar disorder type I (depressive and manic episodes: this disorder can be diagnosed on the basis of one manic episode); bipolar disorder type II (depressive and hypomanic episodes); cyclothymic disorder (hypomanic and depressive symptoms that do not meet criteria for depressive episodes); and bipolar disorder not otherwise specified (depressive and hypomanic-like symptoms that do not meet the diagnostic criteria for any of the aforementioned disorders). Bipolar disorder type II is especially difficult to diagnose accurately because of the difficulty in differentiation of this disorder from recurrent unipolar depression (recurrent depressive episodes) in depressed patients. The identification of objective biomarkers that represent pathophysiologic processes that differ between bipolar disorder and unipolar depression can both inform bipolar disorder diagnosis and provide biological targets for the development of new and personalised treatments. Neuroimaging studies could help the identification of biomarkers that differentiate bipolar disorder from unipolar depression, but the problem in detection of a clear boundary between these disorders suggests that they might be better represented as a continuum of affective disorders. Innovative combinations of neuroimaging and pattern recognition approaches can identify individual patterns of neural structure and function that accurately ascertain where a patient might lie on a behavioural scale. Ultimately, an integrative approach, with several biological measurements using different scales, could yield patterns of biomarkers (biosignatures) to help identify biological targets for personalised and new treatments for all affective disorders.&quot;,&quot;issue&quot;:&quot;9878&quot;,&quot;volume&quot;:&quot;381&quot;,&quot;expandedJournalTitle&quot;:&quot;The Lancet&quot;},&quot;isTemporary&quot;:false}],&quot;citationTag&quot;:&quot;MENDELEY_CITATION_v3_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&quot;},{&quot;citationID&quot;:&quot;MENDELEY_CITATION_99569f9c-6dc5-4474-95b5-8ade6d70bd2a&quot;,&quot;properties&quot;:{&quot;noteIndex&quot;:0},&quot;isEdited&quot;:false,&quot;manualOverride&quot;:{&quot;isManuallyOverridden&quot;:true,&quot;citeprocText&quot;:&quot;(Medeiros and Goes, 2022)&quot;,&quot;manualOverrideText&quot;:&quot;(Medeiros and Goes, 2022).&quot;},&quot;citationItems&quot;:[{&quot;id&quot;:&quot;606168e7-8d41-3f55-ace1-7d59668e2b5c&quot;,&quot;itemData&quot;:{&quot;type&quot;:&quot;chapter&quot;,&quot;id&quot;:&quot;606168e7-8d41-3f55-ace1-7d59668e2b5c&quot;,&quot;title&quot;:&quot;Genome-wide association study biomarkers in bipolar disorder&quot;,&quot;author&quot;:[{&quot;family&quot;:&quot;Medeiros&quot;,&quot;given&quot;:&quot;Gustavo C.&quot;,&quot;parse-names&quot;:false,&quot;dropping-particle&quot;:&quot;&quot;,&quot;non-dropping-particle&quot;:&quot;&quot;},{&quot;family&quot;:&quot;Goes&quot;,&quot;given&quot;:&quot;Fernando S.&quot;,&quot;parse-names&quot;:false,&quot;dropping-particle&quot;:&quot;&quot;,&quot;non-dropping-particle&quot;:&quot;&quot;}],&quot;container-title&quot;:&quot;Biomarkers in Bipolar Disorders&quot;,&quot;DOI&quot;:&quot;10.1016/b978-0-12-821398-8.00016-3&quot;,&quot;issued&quot;:{&quot;date-parts&quot;:[[2022]]},&quot;page&quot;:&quot;125-139&quot;,&quot;publisher&quot;:&quot;Elsevier&quot;},&quot;isTemporary&quot;:false}],&quot;citationTag&quot;:&quot;MENDELEY_CITATION_v3_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&quot;},{&quot;citationID&quot;:&quot;MENDELEY_CITATION_521f48f2-c6fe-4443-836a-59149d30a533&quot;,&quot;properties&quot;:{&quot;noteIndex&quot;:0},&quot;isEdited&quot;:false,&quot;manualOverride&quot;:{&quot;isManuallyOverridden&quot;:false,&quot;citeprocText&quot;:&quot;(Frey et al., 2013; Salagre and Vieta, 2022)&quot;,&quot;manualOverrideText&quot;:&quot;&quot;},&quot;citationItems&quot;:[{&quot;id&quot;:&quot;09784c4a-4b8e-3fa4-baca-423c0eee557b&quot;,&quot;itemData&quot;:{&quot;type&quot;:&quot;article&quot;,&quot;id&quot;:&quot;09784c4a-4b8e-3fa4-baca-423c0eee557b&quot;,&quot;title&quot;:&quot;Biomarkers in bipolar disorder: A positional paper from the International Society for Bipolar Disorders Biomarkers Task Force&quot;,&quot;author&quot;:[{&quot;family&quot;:&quot;Frey&quot;,&quot;given&quot;:&quot;Benicio N.&quot;,&quot;parse-names&quot;:false,&quot;dropping-particle&quot;:&quot;&quot;,&quot;non-dropping-particle&quot;:&quot;&quot;},{&quot;family&quot;:&quot;Andreazza&quot;,&quot;given&quot;:&quot;Ana C.&quot;,&quot;parse-names&quot;:false,&quot;dropping-particle&quot;:&quot;&quot;,&quot;non-dropping-particle&quot;:&quot;&quot;},{&quot;family&quot;:&quot;Houenou&quot;,&quot;given&quot;:&quot;Josselin&quot;,&quot;parse-names&quot;:false,&quot;dropping-particle&quot;:&quot;&quot;,&quot;non-dropping-particle&quot;:&quot;&quot;},{&quot;family&quot;:&quot;Jamain&quot;,&quot;given&quot;:&quot;Stéphane&quot;,&quot;parse-names&quot;:false,&quot;dropping-particle&quot;:&quot;&quot;,&quot;non-dropping-particle&quot;:&quot;&quot;},{&quot;family&quot;:&quot;Goldstein&quot;,&quot;given&quot;:&quot;Benjamin I.&quot;,&quot;parse-names&quot;:false,&quot;dropping-particle&quot;:&quot;&quot;,&quot;non-dropping-particle&quot;:&quot;&quot;},{&quot;family&quot;:&quot;Frye&quot;,&quot;given&quot;:&quot;Mark A.&quot;,&quot;parse-names&quot;:false,&quot;dropping-particle&quot;:&quot;&quot;,&quot;non-dropping-particle&quot;:&quot;&quot;},{&quot;family&quot;:&quot;Leboyer&quot;,&quot;given&quot;:&quot;Marion&quot;,&quot;parse-names&quot;:false,&quot;dropping-particle&quot;:&quot;&quot;,&quot;non-dropping-particle&quot;:&quot;&quot;},{&quot;family&quot;:&quot;Berk&quot;,&quot;given&quot;:&quot;Michael&quot;,&quot;parse-names&quot;:false,&quot;dropping-particle&quot;:&quot;&quot;,&quot;non-dropping-particle&quot;:&quot;&quot;},{&quot;family&quot;:&quot;Malhi&quot;,&quot;given&quot;:&quot;Gin S.&quot;,&quot;parse-names&quot;:false,&quot;dropping-particle&quot;:&quot;&quot;,&quot;non-dropping-particle&quot;:&quot;&quot;},{&quot;family&quot;:&quot;Lopez-Jaramillo&quot;,&quot;given&quot;:&quot;Carlos&quot;,&quot;parse-names&quot;:false,&quot;dropping-particle&quot;:&quot;&quot;,&quot;non-dropping-particle&quot;:&quot;&quot;},{&quot;family&quot;:&quot;Taylor&quot;,&quot;given&quot;:&quot;Valerie H.&quot;,&quot;parse-names&quot;:false,&quot;dropping-particle&quot;:&quot;&quot;,&quot;non-dropping-particle&quot;:&quot;&quot;},{&quot;family&quot;:&quot;Dodd&quot;,&quot;given&quot;:&quot;Seetal&quot;,&quot;parse-names&quot;:false,&quot;dropping-particle&quot;:&quot;&quot;,&quot;non-dropping-particle&quot;:&quot;&quot;},{&quot;family&quot;:&quot;Frangou&quot;,&quot;given&quot;:&quot;Sophia&quot;,&quot;parse-names&quot;:false,&quot;dropping-particle&quot;:&quot;&quot;,&quot;non-dropping-particle&quot;:&quot;&quot;},{&quot;family&quot;:&quot;Hall&quot;,&quot;given&quot;:&quot;Geoffrey B.&quot;,&quot;parse-names&quot;:false,&quot;dropping-particle&quot;:&quot;&quot;,&quot;non-dropping-particle&quot;:&quot;&quot;},{&quot;family&quot;:&quot;Fernandes&quot;,&quot;given&quot;:&quot;Brisa S.&quot;,&quot;parse-names&quot;:false,&quot;dropping-particle&quot;:&quot;&quot;,&quot;non-dropping-particle&quot;:&quot;&quot;},{&quot;family&quot;:&quot;Kauer-Sant'Anna&quot;,&quot;given&quot;:&quot;Marcia&quot;,&quot;parse-names&quot;:false,&quot;dropping-particle&quot;:&quot;&quot;,&quot;non-dropping-particle&quot;:&quot;&quot;},{&quot;family&quot;:&quot;Yatham&quot;,&quot;given&quot;:&quot;Lakshmi N.&quot;,&quot;parse-names&quot;:false,&quot;dropping-particle&quot;:&quot;&quot;,&quot;non-dropping-particle&quot;:&quot;&quot;},{&quot;family&quot;:&quot;Kapczinski&quot;,&quot;given&quot;:&quot;Flavio&quot;,&quot;parse-names&quot;:false,&quot;dropping-particle&quot;:&quot;&quot;,&quot;non-dropping-particle&quot;:&quot;&quot;},{&quot;family&quot;:&quot;Young&quot;,&quot;given&quot;:&quot;L. Trevor&quot;,&quot;parse-names&quot;:false,&quot;dropping-particle&quot;:&quot;&quot;,&quot;non-dropping-particle&quot;:&quot;&quot;}],&quot;container-title&quot;:&quot;Australian and New Zealand Journal of Psychiatry&quot;,&quot;DOI&quot;:&quot;10.1177/0004867413478217&quot;,&quot;ISSN&quot;:&quot;00048674&quot;,&quot;PMID&quot;:&quot;23411094&quot;,&quot;issued&quot;:{&quot;date-parts&quot;:[[2013,4]]},&quot;page&quot;:&quot;321-332&quot;,&quot;abstract&quot;:&quot;Although the etiology of bipolar disorder remains uncertain, multiple studies examining neuroimaging, peripheral markers and genetics have provided important insights into the pathophysiologic processes underlying bipolar disorder. Neuroimaging studies have consistently demonstrated loss of gray matter, as well as altered activation of subcortical, anterior temporal and ventral prefrontal regions in response to emotional stimuli in bipolar disorder. Genetics studies have identified several potential candidate genes associated with increased risk for developing bipolar disorder that involve circadian rhythm, neuronal development and calcium metabolism. Notably, several groups have found decreased levels of neurotrophic factors and increased pro-inflammatory cytokines and oxidative stress markers. Together these findings provide the background for the identification of potential biomarkers for vulnerability, disease expression and to help understand the course of illness and treatment response. In other areas of medicine, validated biomarkers now inform clinical decision-making. Although the findings reviewed herein hold promise, further research involving large collaborative studies is needed to validate these potential biomarkers prior to employing them for clinical purposes. Therefore, in this positional paper from the ISBD-BIONET (biomarkers network from the International Society for Bipolar Disorders), we will discuss our view of biomarkers for these three areas: neuroimaging, peripheral measurements and genetics; and conclude the paper with our position for the next steps in the search for biomarkers for bipolar disorder. © 2013 The Royal Australian and New Zealand College of Psychiatrists .&quot;,&quot;issue&quot;:&quot;4&quot;,&quot;volume&quot;:&quot;47&quot;},&quot;isTemporary&quot;:false},{&quot;id&quot;:&quot;dbdd5cbd-2894-3abd-a7f7-3675f53cbf49&quot;,&quot;itemData&quot;:{&quot;type&quot;:&quot;chapter&quot;,&quot;id&quot;:&quot;dbdd5cbd-2894-3abd-a7f7-3675f53cbf49&quot;,&quot;title&quot;:&quot;Biomarkers in bipolar disorder: an overview&quot;,&quot;author&quot;:[{&quot;family&quot;:&quot;Salagre&quot;,&quot;given&quot;:&quot;Estela&quot;,&quot;parse-names&quot;:false,&quot;dropping-particle&quot;:&quot;&quot;,&quot;non-dropping-particle&quot;:&quot;&quot;},{&quot;family&quot;:&quot;Vieta&quot;,&quot;given&quot;:&quot;Eduard&quot;,&quot;parse-names&quot;:false,&quot;dropping-particle&quot;:&quot;&quot;,&quot;non-dropping-particle&quot;:&quot;&quot;}],&quot;container-title&quot;:&quot;Biomarkers in Bipolar Disorders&quot;,&quot;DOI&quot;:&quot;10.1016/b978-0-12-821398-8.00012-6&quot;,&quot;issued&quot;:{&quot;date-parts&quot;:[[2022]]},&quot;page&quot;:&quot;1-18&quot;,&quot;publisher&quot;:&quot;Elsevier&quot;},&quot;isTemporary&quot;:false}],&quot;citationTag&quot;:&quot;MENDELEY_CITATION_v3_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&quot;},{&quot;citationID&quot;:&quot;MENDELEY_CITATION_2f4e1ade-6980-416b-9668-b5258db29801&quot;,&quot;properties&quot;:{&quot;noteIndex&quot;:0},&quot;isEdited&quot;:false,&quot;manualOverride&quot;:{&quot;isManuallyOverridden&quot;:false,&quot;citeprocText&quot;:&quot;(Salagre and Vieta, 2022)&quot;,&quot;manualOverrideText&quot;:&quot;&quot;},&quot;citationItems&quot;:[{&quot;id&quot;:&quot;dbdd5cbd-2894-3abd-a7f7-3675f53cbf49&quot;,&quot;itemData&quot;:{&quot;type&quot;:&quot;chapter&quot;,&quot;id&quot;:&quot;dbdd5cbd-2894-3abd-a7f7-3675f53cbf49&quot;,&quot;title&quot;:&quot;Biomarkers in bipolar disorder: an overview&quot;,&quot;author&quot;:[{&quot;family&quot;:&quot;Salagre&quot;,&quot;given&quot;:&quot;Estela&quot;,&quot;parse-names&quot;:false,&quot;dropping-particle&quot;:&quot;&quot;,&quot;non-dropping-particle&quot;:&quot;&quot;},{&quot;family&quot;:&quot;Vieta&quot;,&quot;given&quot;:&quot;Eduard&quot;,&quot;parse-names&quot;:false,&quot;dropping-particle&quot;:&quot;&quot;,&quot;non-dropping-particle&quot;:&quot;&quot;}],&quot;container-title&quot;:&quot;Biomarkers in Bipolar Disorders&quot;,&quot;DOI&quot;:&quot;10.1016/b978-0-12-821398-8.00012-6&quot;,&quot;issued&quot;:{&quot;date-parts&quot;:[[2022]]},&quot;page&quot;:&quot;1-18&quot;,&quot;publisher&quot;:&quot;Elsevier&quot;},&quot;isTemporary&quot;:false}],&quot;citationTag&quot;:&quot;MENDELEY_CITATION_v3_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&quot;},{&quot;citationID&quot;:&quot;MENDELEY_CITATION_f0209ccb-1ee8-4aa2-aab8-10e870c40081&quot;,&quot;properties&quot;:{&quot;noteIndex&quot;:0},&quot;isEdited&quot;:false,&quot;manualOverride&quot;:{&quot;isManuallyOverridden&quot;:false,&quot;citeprocText&quot;:&quot;(Rowland and Marwaha, 2018)&quot;,&quot;manualOverrideText&quot;:&quot;&quot;},&quot;citationItems&quot;:[{&quot;id&quot;:&quot;a53bfb83-c4ca-3219-9e58-5b76a98ae36f&quot;,&quot;itemData&quot;:{&quot;type&quot;:&quot;article-journal&quot;,&quot;id&quot;:&quot;a53bfb83-c4ca-3219-9e58-5b76a98ae36f&quot;,&quot;title&quot;:&quot;Epidemiology and risk factors for bipolar disorder&quot;,&quot;author&quot;:[{&quot;family&quot;:&quot;Rowland&quot;,&quot;given&quot;:&quot;Tobias A.&quot;,&quot;parse-names&quot;:false,&quot;dropping-particle&quot;:&quot;&quot;,&quot;non-dropping-particle&quot;:&quot;&quot;},{&quot;family&quot;:&quot;Marwaha&quot;,&quot;given&quot;:&quot;Steven&quot;,&quot;parse-names&quot;:false,&quot;dropping-particle&quot;:&quot;&quot;,&quot;non-dropping-particle&quot;:&quot;&quot;}],&quot;container-title&quot;:&quot;Therapeutic Advances in Psychopharmacology&quot;,&quot;DOI&quot;:&quot;10.1177/2045125318769235&quot;,&quot;ISSN&quot;:&quot;2045-1253&quot;,&quot;PMID&quot;:&quot;30181867&quot;,&quot;issued&quot;:{&quot;date-parts&quot;:[[2018,9]]},&quot;page&quot;:&quot;251-269&quot;,&quot;abstract&quot;:&quot;Bipolar disorder is a multifactorial illness with uncertain aetiology. Knowledge of potential risk factors enables clinicians to identify patients who are more likely to develop bipolar disorder, which directs further investigation, follow up and caution when prescribing. Ideally, identifying directly causative factors for bipolar disorder would enable intervention on an individual or population level to prevent the development of the illness, and improve outcomes through earlier treatment. This article reviews the epidemiology of bipolar disorder, along with putative demographic, genetic and environmental risk factors, while assessing the strength of these associations and to what extent they might be said to be ‘causative’. While numerous genetic and environmental risk factors have been identified, the attributable risk of individual factors is often small, and most are not specific to bipolar disorder but are associated with several mental illnesses. Therefore, while some genetic and environmental factors have strong evidence supporting their association with bipolar disorder, fewer have sufficient evidence to establish causality. There is increasing interest in the role of specific gene–environment interactions, as well as the mechanisms by which risk factors interact to lead to bipolar disorder.&quot;,&quot;publisher&quot;:&quot;SAGE Publications&quot;,&quot;issue&quot;:&quot;9&quot;,&quot;volume&quot;:&quot;8&quot;,&quot;expandedJournalTitle&quot;:&quot;Therapeutic Advances in Psychopharmacology&quot;},&quot;isTemporary&quot;:false}],&quot;citationTag&quot;:&quot;MENDELEY_CITATION_v3_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&quot;},{&quot;citationID&quot;:&quot;MENDELEY_CITATION_0ea97366-c537-4513-9e23-d731c36b5114&quot;,&quot;properties&quot;:{&quot;noteIndex&quot;:0},&quot;isEdited&quot;:false,&quot;manualOverride&quot;:{&quot;isManuallyOverridden&quot;:true,&quot;citeprocText&quot;:&quot;(Kim et al., 2021)&quot;,&quot;manualOverrideText&quot;:&quot;(Kim et al., 2021).&quot;},&quot;citationItems&quot;:[{&quot;id&quot;:&quot;7a0e2923-2d51-390c-b990-8c0fac1a279d&quot;,&quot;itemData&quot;:{&quot;type&quot;:&quot;article-journal&quot;,&quot;id&quot;:&quot;7a0e2923-2d51-390c-b990-8c0fac1a279d&quot;,&quot;title&quot;:&quot;Association between genetic variants of the norepinephrine transporter gene (SLC6A2) and bipolar I disorder&quot;,&quot;author&quot;:[{&quot;family&quot;:&quot;Kim&quot;,&quot;given&quot;:&quot;Sun Young&quot;,&quot;parse-names&quot;:false,&quot;dropping-particle&quot;:&quot;&quot;,&quot;non-dropping-particle&quot;:&quot;&quot;},{&quot;family&quot;:&quot;Kim&quot;,&quot;given&quot;:&quot;Han Na&quot;,&quot;parse-names&quot;:false,&quot;dropping-particle&quot;:&quot;&quot;,&quot;non-dropping-particle&quot;:&quot;&quot;},{&quot;family&quot;:&quot;Jeon&quot;,&quot;given&quot;:&quot;Sang Won&quot;,&quot;parse-names&quot;:false,&quot;dropping-particle&quot;:&quot;&quot;,&quot;non-dropping-particle&quot;:&quot;&quot;},{&quot;family&quot;:&quot;Lim&quot;,&quot;given&quot;:&quot;Weon Jeong&quot;,&quot;parse-names&quot;:false,&quot;dropping-particle&quot;:&quot;&quot;,&quot;non-dropping-particle&quot;:&quot;&quot;},{&quot;family&quot;:&quot;Kim&quot;,&quot;given&quot;:&quot;Soo In&quot;,&quot;parse-names&quot;:false,&quot;dropping-particle&quot;:&quot;&quot;,&quot;non-dropping-particle&quot;:&quot;&quot;},{&quot;family&quot;:&quot;Lee&quot;,&quot;given&quot;:&quot;Youn Jung&quot;,&quot;parse-names&quot;:false,&quot;dropping-particle&quot;:&quot;&quot;,&quot;non-dropping-particle&quot;:&quot;&quot;},{&quot;family&quot;:&quot;Kim&quot;,&quot;given&quot;:&quot;Se Young&quot;,&quot;parse-names&quot;:false,&quot;dropping-particle&quot;:&quot;&quot;,&quot;non-dropping-particle&quot;:&quot;&quot;},{&quot;family&quot;:&quot;Kim&quot;,&quot;given&quot;:&quot;Yong Ku&quot;,&quot;parse-names&quot;:false,&quot;dropping-particle&quot;:&quot;&quot;,&quot;non-dropping-particle&quot;:&quot;&quot;}],&quot;container-title&quot;:&quot;Progress in Neuro-Psychopharmacology and Biological Psychiatry&quot;,&quot;DOI&quot;:&quot;10.1016/j.pnpbp.2020.110227&quot;,&quot;ISSN&quot;:&quot;18784216&quot;,&quot;PMID&quot;:&quot;33340618&quot;,&quot;issued&quot;:{&quot;date-parts&quot;:[[2021,4,20]]},&quot;abstract&quot;:&quot;We aimed to investigate the associations between genetic variants of the norepinephrine transporter gene (NET, also known as SLC6A2) and diagnosis of bipolar I disorder. In addition, we examined the relationship between the genetic variants and manic and psychotic symptoms in patients with bipolar I disorder. The three SNPs rs28386840, rs2242446, and rs5569 were genotyped in 326 patients: patients with bipolar I disorder (n = 160) and a control group (n = 166). Subsequently, multivariate logistic regression analysis adjusting for age and sex was conducted to identify independent influences of the SNPs on diagnosis of bipolar I disorder. A possible association between manic and psychotic symptoms and variants of SLC6A2 was also investigated in patients with bipolar I disorder. The rs28836840 SNP in the 5’-UTR of SLC6A2 was significantly associated with bipolar I disorder and with severity of manic and psychotic symptoms in this disorder. Individuals carrying a T allele in the rs28836840 SNP were likely to have a lower risk of bipolar I disorder or lower severity of manic and psychotic symptoms in patients with bipolar I disorder (bipolar I disorder diagnosis: OR = 0.643, 95% Cl = 0.468–0.883, p = 0.006; manic symptoms: β = −2.457, 95% Cl = −4.674 ~ −0.239, p = 0.031; psychotic symptoms: β = −2.501, 95% Cl = −4.700 ~ −0.301, p = 0.027). For the rs2242446 and rs5569 SNPs, there were no significant differences between patients with bipolar I disorder and those without. Our results revealed associations of the rs28386840 SNP with bipolar I disorder diagnosis and with severity of manic and psychotic symptoms. However, the findings reported here require replication in larger samples and various ethnic groups.&quot;,&quot;publisher&quot;:&quot;Elsevier Inc.&quot;,&quot;volume&quot;:&quot;107&quot;,&quot;expandedJournalTitle&quot;:&quot;Progress in Neuro-Psychopharmacology and Biological Psychiatry&quot;},&quot;isTemporary&quot;:false}],&quot;citationTag&quot;:&quot;MENDELEY_CITATION_v3_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&quot;},{&quot;citationID&quot;:&quot;MENDELEY_CITATION_d777b90d-a703-4211-887e-6373e8c4ef34&quot;,&quot;properties&quot;:{&quot;noteIndex&quot;:0},&quot;isEdited&quot;:false,&quot;manualOverride&quot;:{&quot;isManuallyOverridden&quot;:true,&quot;citeprocText&quot;:&quot;(Kim et al., 2021; Yang et al., 2021)&quot;,&quot;manualOverrideText&quot;:&quot;(Kim et al., 2021; Yang et al., 2021).&quot;},&quot;citationItems&quot;:[{&quot;id&quot;:&quot;16ca2dc1-0b15-3598-8924-343f537bdb36&quot;,&quot;itemData&quot;:{&quot;type&quot;:&quot;article-journal&quot;,&quot;id&quot;:&quot;16ca2dc1-0b15-3598-8924-343f537bdb36&quot;,&quot;title&quot;:&quot;SERINC2 increases the risk of bipolar disorder in the Chinese population&quot;,&quot;author&quot;:[{&quot;family&quot;:&quot;Yang&quot;,&quot;given&quot;:&quot;Dong&quot;,&quot;parse-names&quot;:false,&quot;dropping-particle&quot;:&quot;&quot;,&quot;non-dropping-particle&quot;:&quot;&quot;},{&quot;family&quot;:&quot;Chen&quot;,&quot;given&quot;:&quot;Jianshan&quot;,&quot;parse-names&quot;:false,&quot;dropping-particle&quot;:&quot;&quot;,&quot;non-dropping-particle&quot;:&quot;&quot;},{&quot;family&quot;:&quot;Cheng&quot;,&quot;given&quot;:&quot;Xiongchao&quot;,&quot;parse-names&quot;:false,&quot;dropping-particle&quot;:&quot;&quot;,&quot;non-dropping-particle&quot;:&quot;&quot;},{&quot;family&quot;:&quot;Cao&quot;,&quot;given&quot;:&quot;Bo&quot;,&quot;parse-names&quot;:false,&quot;dropping-particle&quot;:&quot;&quot;,&quot;non-dropping-particle&quot;:&quot;&quot;},{&quot;family&quot;:&quot;Chang&quot;,&quot;given&quot;:&quot;Hao&quot;,&quot;parse-names&quot;:false,&quot;dropping-particle&quot;:&quot;&quot;,&quot;non-dropping-particle&quot;:&quot;&quot;},{&quot;family&quot;:&quot;Li&quot;,&quot;given&quot;:&quot;Xuan&quot;,&quot;parse-names&quot;:false,&quot;dropping-particle&quot;:&quot;&quot;,&quot;non-dropping-particle&quot;:&quot;&quot;},{&quot;family&quot;:&quot;Yang&quot;,&quot;given&quot;:&quot;Chanjuan&quot;,&quot;parse-names&quot;:false,&quot;dropping-particle&quot;:&quot;&quot;,&quot;non-dropping-particle&quot;:&quot;&quot;},{&quot;family&quot;:&quot;Wu&quot;,&quot;given&quot;:&quot;Qiuxia&quot;,&quot;parse-names&quot;:false,&quot;dropping-particle&quot;:&quot;&quot;,&quot;non-dropping-particle&quot;:&quot;&quot;},{&quot;family&quot;:&quot;Sun&quot;,&quot;given&quot;:&quot;Jiaqi&quot;,&quot;parse-names&quot;:false,&quot;dropping-particle&quot;:&quot;&quot;,&quot;non-dropping-particle&quot;:&quot;&quot;},{&quot;family&quot;:&quot;Manry&quot;,&quot;given&quot;:&quot;Diane&quot;,&quot;parse-names&quot;:false,&quot;dropping-particle&quot;:&quot;&quot;,&quot;non-dropping-particle&quot;:&quot;&quot;},{&quot;family&quot;:&quot;Pan&quot;,&quot;given&quot;:&quot;Yukun&quot;,&quot;parse-names&quot;:false,&quot;dropping-particle&quot;:&quot;&quot;,&quot;non-dropping-particle&quot;:&quot;&quot;},{&quot;family&quot;:&quot;Dong&quot;,&quot;given&quot;:&quot;Yongli&quot;,&quot;parse-names&quot;:false,&quot;dropping-particle&quot;:&quot;&quot;,&quot;non-dropping-particle&quot;:&quot;&quot;},{&quot;family&quot;:&quot;Li&quot;,&quot;given&quot;:&quot;Jiaojiao&quot;,&quot;parse-names&quot;:false,&quot;dropping-particle&quot;:&quot;&quot;,&quot;non-dropping-particle&quot;:&quot;&quot;},{&quot;family&quot;:&quot;Xu&quot;,&quot;given&quot;:&quot;Tian&quot;,&quot;parse-names&quot;:false,&quot;dropping-particle&quot;:&quot;&quot;,&quot;non-dropping-particle&quot;:&quot;&quot;},{&quot;family&quot;:&quot;Cao&quot;,&quot;given&quot;:&quot;Liping&quot;,&quot;parse-names&quot;:false,&quot;dropping-particle&quot;:&quot;&quot;,&quot;non-dropping-particle&quot;:&quot;&quot;}],&quot;container-title&quot;:&quot;Depression and Anxiety&quot;,&quot;DOI&quot;:&quot;10.1002/da.23186&quot;,&quot;ISSN&quot;:&quot;15206394&quot;,&quot;PMID&quot;:&quot;34288243&quot;,&quot;issued&quot;:{&quot;date-parts&quot;:[[2021,9,1]]},&quot;page&quot;:&quot;985-995&quot;,&quot;abstract&quot;:&quot;Background: Although common variants in a large collection of patients are associated with increased risk for bipolar disorder (BD), studies have only been able to predict 25%-45% of risks, suggesting that lots of variants that contribute to the risk for BD haven't been identified. Our study aims to identify novel BD risk genes. Methods: We performed whole-exome sequencing of 27 individuals from 6 BD multi-affected Chinese families to identify candidate variants. Targeted sequencing of one of the novel risk genes, SERINC2, in additional sporadic 717 BD patients and 312 healthy controls (HC) validated the association. Magnetic resonance imaging (MRI) were performed to evaluate the effect of the variant to brain structures from 213 subjects (4 BD subjects from a multi-affected family, 130 sporadic BD subjects and 79 HC control). Results: BD pedigrees had an increased burden of uncommon variants in extracellular matrix (ECM) and calcium ion binding. By large-scale sequencing we identified a novel recessive BD risk gene, SERINC2, which plays a role in synthesis of sphingolipid and phosphatidylserine (PS). MRI image results show the homozygous nonsense variant in SERINC2 affects the volume of white matter in cerebellum. Conclusions: Our study identified SERINC2 as a risk gene of BD in the Chinese population.&quot;,&quot;publisher&quot;:&quot;John Wiley and Sons Inc&quot;,&quot;issue&quot;:&quot;9&quot;,&quot;volume&quot;:&quot;38&quot;,&quot;expandedJournalTitle&quot;:&quot;Depression and Anxiety&quot;},&quot;isTemporary&quot;:false},{&quot;id&quot;:&quot;7a0e2923-2d51-390c-b990-8c0fac1a279d&quot;,&quot;itemData&quot;:{&quot;type&quot;:&quot;article-journal&quot;,&quot;id&quot;:&quot;7a0e2923-2d51-390c-b990-8c0fac1a279d&quot;,&quot;title&quot;:&quot;Association between genetic variants of the norepinephrine transporter gene (SLC6A2) and bipolar I disorder&quot;,&quot;author&quot;:[{&quot;family&quot;:&quot;Kim&quot;,&quot;given&quot;:&quot;Sun Young&quot;,&quot;parse-names&quot;:false,&quot;dropping-particle&quot;:&quot;&quot;,&quot;non-dropping-particle&quot;:&quot;&quot;},{&quot;family&quot;:&quot;Kim&quot;,&quot;given&quot;:&quot;Han Na&quot;,&quot;parse-names&quot;:false,&quot;dropping-particle&quot;:&quot;&quot;,&quot;non-dropping-particle&quot;:&quot;&quot;},{&quot;family&quot;:&quot;Jeon&quot;,&quot;given&quot;:&quot;Sang Won&quot;,&quot;parse-names&quot;:false,&quot;dropping-particle&quot;:&quot;&quot;,&quot;non-dropping-particle&quot;:&quot;&quot;},{&quot;family&quot;:&quot;Lim&quot;,&quot;given&quot;:&quot;Weon Jeong&quot;,&quot;parse-names&quot;:false,&quot;dropping-particle&quot;:&quot;&quot;,&quot;non-dropping-particle&quot;:&quot;&quot;},{&quot;family&quot;:&quot;Kim&quot;,&quot;given&quot;:&quot;Soo In&quot;,&quot;parse-names&quot;:false,&quot;dropping-particle&quot;:&quot;&quot;,&quot;non-dropping-particle&quot;:&quot;&quot;},{&quot;family&quot;:&quot;Lee&quot;,&quot;given&quot;:&quot;Youn Jung&quot;,&quot;parse-names&quot;:false,&quot;dropping-particle&quot;:&quot;&quot;,&quot;non-dropping-particle&quot;:&quot;&quot;},{&quot;family&quot;:&quot;Kim&quot;,&quot;given&quot;:&quot;Se Young&quot;,&quot;parse-names&quot;:false,&quot;dropping-particle&quot;:&quot;&quot;,&quot;non-dropping-particle&quot;:&quot;&quot;},{&quot;family&quot;:&quot;Kim&quot;,&quot;given&quot;:&quot;Yong Ku&quot;,&quot;parse-names&quot;:false,&quot;dropping-particle&quot;:&quot;&quot;,&quot;non-dropping-particle&quot;:&quot;&quot;}],&quot;container-title&quot;:&quot;Progress in Neuro-Psychopharmacology and Biological Psychiatry&quot;,&quot;DOI&quot;:&quot;10.1016/j.pnpbp.2020.110227&quot;,&quot;ISSN&quot;:&quot;18784216&quot;,&quot;PMID&quot;:&quot;33340618&quot;,&quot;issued&quot;:{&quot;date-parts&quot;:[[2021,4,20]]},&quot;abstract&quot;:&quot;We aimed to investigate the associations between genetic variants of the norepinephrine transporter gene (NET, also known as SLC6A2) and diagnosis of bipolar I disorder. In addition, we examined the relationship between the genetic variants and manic and psychotic symptoms in patients with bipolar I disorder. The three SNPs rs28386840, rs2242446, and rs5569 were genotyped in 326 patients: patients with bipolar I disorder (n = 160) and a control group (n = 166). Subsequently, multivariate logistic regression analysis adjusting for age and sex was conducted to identify independent influences of the SNPs on diagnosis of bipolar I disorder. A possible association between manic and psychotic symptoms and variants of SLC6A2 was also investigated in patients with bipolar I disorder. The rs28836840 SNP in the 5’-UTR of SLC6A2 was significantly associated with bipolar I disorder and with severity of manic and psychotic symptoms in this disorder. Individuals carrying a T allele in the rs28836840 SNP were likely to have a lower risk of bipolar I disorder or lower severity of manic and psychotic symptoms in patients with bipolar I disorder (bipolar I disorder diagnosis: OR = 0.643, 95% Cl = 0.468–0.883, p = 0.006; manic symptoms: β = −2.457, 95% Cl = −4.674 ~ −0.239, p = 0.031; psychotic symptoms: β = −2.501, 95% Cl = −4.700 ~ −0.301, p = 0.027). For the rs2242446 and rs5569 SNPs, there were no significant differences between patients with bipolar I disorder and those without. Our results revealed associations of the rs28386840 SNP with bipolar I disorder diagnosis and with severity of manic and psychotic symptoms. However, the findings reported here require replication in larger samples and various ethnic groups.&quot;,&quot;publisher&quot;:&quot;Elsevier Inc.&quot;,&quot;volume&quot;:&quot;107&quot;,&quot;expandedJournalTitle&quot;:&quot;Progress in Neuro-Psychopharmacology and Biological Psychiatry&quot;},&quot;isTemporary&quot;:false}],&quot;citationTag&quot;:&quot;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&quot;},{&quot;citationID&quot;:&quot;MENDELEY_CITATION_1f8d903d-07e6-4a93-95a5-9a7df2d56728&quot;,&quot;properties&quot;:{&quot;noteIndex&quot;:0},&quot;isEdited&quot;:false,&quot;manualOverride&quot;:{&quot;isManuallyOverridden&quot;:true,&quot;citeprocText&quot;:&quot;(Oraki Kohshour et al., 2022)&quot;,&quot;manualOverrideText&quot;:&quot;(Oraki Kohshour et al., 2022).&quot;},&quot;citationItems&quot;:[{&quot;id&quot;:&quot;99ad4a58-234f-351a-9afa-68fd408ebff1&quot;,&quot;itemData&quot;:{&quot;type&quot;:&quot;article-journal&quot;,&quot;id&quot;:&quot;99ad4a58-234f-351a-9afa-68fd408ebff1&quot;,&quot;title&quot;:&quot;Genomic and neuroimaging approaches to bipolar disorder&quot;,&quot;author&quot;:[{&quot;family&quot;:&quot;Oraki Kohshour&quot;,&quot;given&quot;:&quot;Mojtaba&quot;,&quot;parse-names&quot;:false,&quot;dropping-particle&quot;:&quot;&quot;,&quot;non-dropping-particle&quot;:&quot;&quot;},{&quot;family&quot;:&quot;Papiol&quot;,&quot;given&quot;:&quot;Sergi&quot;,&quot;parse-names&quot;:false,&quot;dropping-particle&quot;:&quot;&quot;,&quot;non-dropping-particle&quot;:&quot;&quot;},{&quot;family&quot;:&quot;Ching&quot;,&quot;given&quot;:&quot;Christopher R. K.&quot;,&quot;parse-names&quot;:false,&quot;dropping-particle&quot;:&quot;&quot;,&quot;non-dropping-particle&quot;:&quot;&quot;},{&quot;family&quot;:&quot;Schulze&quot;,&quot;given&quot;:&quot;Thomas G.&quot;,&quot;parse-names&quot;:false,&quot;dropping-particle&quot;:&quot;&quot;,&quot;non-dropping-particle&quot;:&quot;&quot;}],&quot;container-title&quot;:&quot;BJPsych Open&quot;,&quot;DOI&quot;:&quot;10.1192/bjo.2021.1082&quot;,&quot;ISSN&quot;:&quot;2056-4724&quot;,&quot;URL&quot;:&quot;https://www.cambridge.org/core/product/identifier/S2056472421010826/type/journal_article&quot;,&quot;issued&quot;:{&quot;date-parts&quot;:[[2022,3,1]]},&quot;page&quot;:&quot;e36&quot;,&quot;issue&quot;:&quot;2&quot;,&quot;volume&quot;:&quot;8&quot;,&quot;expandedJournalTitle&quot;:&quot;BJPsych Open&quot;},&quot;isTemporary&quot;:false}],&quot;citationTag&quot;:&quot;MENDELEY_CITATION_v3_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&quot;},{&quot;citationID&quot;:&quot;MENDELEY_CITATION_2f2b6382-73f3-438e-ae93-23eb1afc0664&quot;,&quot;properties&quot;:{&quot;noteIndex&quot;:0},&quot;isEdited&quot;:false,&quot;manualOverride&quot;:{&quot;isManuallyOverridden&quot;:false,&quot;citeprocText&quot;:&quot;(Hu et al., 2016)&quot;,&quot;manualOverrideText&quot;:&quot;&quot;},&quot;citationItems&quot;:[{&quot;id&quot;:&quot;8b245fad-7221-3e47-824c-f6e026d90442&quot;,&quot;itemData&quot;:{&quot;type&quot;:&quot;article-journal&quot;,&quot;id&quot;:&quot;8b245fad-7221-3e47-824c-f6e026d90442&quot;,&quot;title&quot;:&quot;Systematically characterizing dysfunctional long intergenic non-coding RNAs in multiple brain regions of major psychosis&quot;,&quot;author&quot;:[{&quot;family&quot;:&quot;Hu&quot;,&quot;given&quot;:&quot;Jing&quot;,&quot;parse-names&quot;:false,&quot;dropping-particle&quot;:&quot;&quot;,&quot;non-dropping-particle&quot;:&quot;&quot;},{&quot;family&quot;:&quot;Xu&quot;,&quot;given&quot;:&quot;Jinyuan&quot;,&quot;parse-names&quot;:false,&quot;dropping-particle&quot;:&quot;&quot;,&quot;non-dropping-particle&quot;:&quot;&quot;},{&quot;family&quot;:&quot;Pang&quot;,&quot;given&quot;:&quot;Lin&quot;,&quot;parse-names&quot;:false,&quot;dropping-particle&quot;:&quot;&quot;,&quot;non-dropping-particle&quot;:&quot;&quot;},{&quot;family&quot;:&quot;Zhao&quot;,&quot;given&quot;:&quot;Hongying&quot;,&quot;parse-names&quot;:false,&quot;dropping-particle&quot;:&quot;&quot;,&quot;non-dropping-particle&quot;:&quot;&quot;},{&quot;family&quot;:&quot;Li&quot;,&quot;given&quot;:&quot;Feng&quot;,&quot;parse-names&quot;:false,&quot;dropping-particle&quot;:&quot;&quot;,&quot;non-dropping-particle&quot;:&quot;&quot;},{&quot;family&quot;:&quot;Deng&quot;,&quot;given&quot;:&quot;Yulan&quot;,&quot;parse-names&quot;:false,&quot;dropping-particle&quot;:&quot;&quot;,&quot;non-dropping-particle&quot;:&quot;&quot;},{&quot;family&quot;:&quot;Liu&quot;,&quot;given&quot;:&quot;Ling&quot;,&quot;parse-names&quot;:false,&quot;dropping-particle&quot;:&quot;&quot;,&quot;non-dropping-particle&quot;:&quot;&quot;},{&quot;family&quot;:&quot;Lan&quot;,&quot;given&quot;:&quot;Yujia&quot;,&quot;parse-names&quot;:false,&quot;dropping-particle&quot;:&quot;&quot;,&quot;non-dropping-particle&quot;:&quot;&quot;},{&quot;family&quot;:&quot;Zhang&quot;,&quot;given&quot;:&quot;Xinxin&quot;,&quot;parse-names&quot;:false,&quot;dropping-particle&quot;:&quot;&quot;,&quot;non-dropping-particle&quot;:&quot;&quot;},{&quot;family&quot;:&quot;Zhao&quot;,&quot;given&quot;:&quot;Tingting&quot;,&quot;parse-names&quot;:false,&quot;dropping-particle&quot;:&quot;&quot;,&quot;non-dropping-particle&quot;:&quot;&quot;},{&quot;family&quot;:&quot;Xu&quot;,&quot;given&quot;:&quot;Chaohan&quot;,&quot;parse-names&quot;:false,&quot;dropping-particle&quot;:&quot;&quot;,&quot;non-dropping-particle&quot;:&quot;&quot;},{&quot;family&quot;:&quot;Xu&quot;,&quot;given&quot;:&quot;Chun&quot;,&quot;parse-names&quot;:false,&quot;dropping-particle&quot;:&quot;&quot;,&quot;non-dropping-particle&quot;:&quot;&quot;},{&quot;family&quot;:&quot;Xiao&quot;,&quot;given&quot;:&quot;Yun&quot;,&quot;parse-names&quot;:false,&quot;dropping-particle&quot;:&quot;&quot;,&quot;non-dropping-particle&quot;:&quot;&quot;},{&quot;family&quot;:&quot;Li&quot;,&quot;given&quot;:&quot;Xia&quot;,&quot;parse-names&quot;:false,&quot;dropping-particle&quot;:&quot;&quot;,&quot;non-dropping-particle&quot;:&quot;&quot;}],&quot;container-title&quot;:&quot;Oncotarget&quot;,&quot;DOI&quot;:&quot;https://doi.org/10.18632/oncotarget.12122&quot;,&quot;ISSN&quot;:&quot;1949-2553&quot;,&quot;URL&quot;:&quot;https://www.oncotarget.com/article/12122/&quot;,&quot;issued&quot;:{&quot;date-parts&quot;:[[2016]]},&quot;page&quot;:&quot;71087-71098&quot;,&quot;publisher&quot;:&quot;Impact Journals, LLC&quot;,&quot;issue&quot;:&quot;44&quot;,&quot;volume&quot;:&quot;7&quot;,&quot;expandedJournalTitle&quot;:&quot;Oncotarget&quot;},&quot;isTemporary&quot;:false}],&quot;citationTag&quot;:&quot;MENDELEY_CITATION_v3_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&quot;},{&quot;citationID&quot;:&quot;MENDELEY_CITATION_9c44d549-27a1-42ab-bd2e-86bf4bc0c75b&quot;,&quot;properties&quot;:{&quot;noteIndex&quot;:0},&quot;isEdited&quot;:false,&quot;manualOverride&quot;:{&quot;isManuallyOverridden&quot;:false,&quot;citeprocText&quot;:&quot;(Akula et al., 2014)&quot;,&quot;manualOverrideText&quot;:&quot;&quot;},&quot;citationItems&quot;:[{&quot;id&quot;:&quot;43fa7c60-29ac-3e50-a50d-68199aa87301&quot;,&quot;itemData&quot;:{&quot;type&quot;:&quot;article-journal&quot;,&quot;id&quot;:&quot;43fa7c60-29ac-3e50-a50d-68199aa87301&quot;,&quot;title&quot;:&quot;RNA-sequencing of the brain transcriptome implicates dysregulation of neuroplasticity, circadian rhythms and GTPase binding in bipolar disorder&quot;,&quot;author&quot;:[{&quot;family&quot;:&quot;Akula&quot;,&quot;given&quot;:&quot;N&quot;,&quot;parse-names&quot;:false,&quot;dropping-particle&quot;:&quot;&quot;,&quot;non-dropping-particle&quot;:&quot;&quot;},{&quot;family&quot;:&quot;Barb&quot;,&quot;given&quot;:&quot;J&quot;,&quot;parse-names&quot;:false,&quot;dropping-particle&quot;:&quot;&quot;,&quot;non-dropping-particle&quot;:&quot;&quot;},{&quot;family&quot;:&quot;Jiang&quot;,&quot;given&quot;:&quot;X&quot;,&quot;parse-names&quot;:false,&quot;dropping-particle&quot;:&quot;&quot;,&quot;non-dropping-particle&quot;:&quot;&quot;},{&quot;family&quot;:&quot;Wendland&quot;,&quot;given&quot;:&quot;J R&quot;,&quot;parse-names&quot;:false,&quot;dropping-particle&quot;:&quot;&quot;,&quot;non-dropping-particle&quot;:&quot;&quot;},{&quot;family&quot;:&quot;Choi&quot;,&quot;given&quot;:&quot;K H&quot;,&quot;parse-names&quot;:false,&quot;dropping-particle&quot;:&quot;&quot;,&quot;non-dropping-particle&quot;:&quot;&quot;},{&quot;family&quot;:&quot;Sen&quot;,&quot;given&quot;:&quot;S K&quot;,&quot;parse-names&quot;:false,&quot;dropping-particle&quot;:&quot;&quot;,&quot;non-dropping-particle&quot;:&quot;&quot;},{&quot;family&quot;:&quot;Hou&quot;,&quot;given&quot;:&quot;L&quot;,&quot;parse-names&quot;:false,&quot;dropping-particle&quot;:&quot;&quot;,&quot;non-dropping-particle&quot;:&quot;&quot;},{&quot;family&quot;:&quot;Chen&quot;,&quot;given&quot;:&quot;D T W&quot;,&quot;parse-names&quot;:false,&quot;dropping-particle&quot;:&quot;&quot;,&quot;non-dropping-particle&quot;:&quot;&quot;},{&quot;family&quot;:&quot;Laje&quot;,&quot;given&quot;:&quot;G&quot;,&quot;parse-names&quot;:false,&quot;dropping-particle&quot;:&quot;&quot;,&quot;non-dropping-particle&quot;:&quot;&quot;},{&quot;family&quot;:&quot;Johnson&quot;,&quot;given&quot;:&quot;K&quot;,&quot;parse-names&quot;:false,&quot;dropping-particle&quot;:&quot;&quot;,&quot;non-dropping-particle&quot;:&quot;&quot;},{&quot;family&quot;:&quot;Lipska&quot;,&quot;given&quot;:&quot;B K&quot;,&quot;parse-names&quot;:false,&quot;dropping-particle&quot;:&quot;&quot;,&quot;non-dropping-particle&quot;:&quot;&quot;},{&quot;family&quot;:&quot;Kleinman&quot;,&quot;given&quot;:&quot;J E&quot;,&quot;parse-names&quot;:false,&quot;dropping-particle&quot;:&quot;&quot;,&quot;non-dropping-particle&quot;:&quot;&quot;},{&quot;family&quot;:&quot;Corrada-Bravo&quot;,&quot;given&quot;:&quot;H&quot;,&quot;parse-names&quot;:false,&quot;dropping-particle&quot;:&quot;&quot;,&quot;non-dropping-particle&quot;:&quot;&quot;},{&quot;family&quot;:&quot;Detera-Wadleigh&quot;,&quot;given&quot;:&quot;S&quot;,&quot;parse-names&quot;:false,&quot;dropping-particle&quot;:&quot;&quot;,&quot;non-dropping-particle&quot;:&quot;&quot;},{&quot;family&quot;:&quot;Munson&quot;,&quot;given&quot;:&quot;P J&quot;,&quot;parse-names&quot;:false,&quot;dropping-particle&quot;:&quot;&quot;,&quot;non-dropping-particle&quot;:&quot;&quot;},{&quot;family&quot;:&quot;McMahon&quot;,&quot;given&quot;:&quot;F J&quot;,&quot;parse-names&quot;:false,&quot;dropping-particle&quot;:&quot;&quot;,&quot;non-dropping-particle&quot;:&quot;&quot;}],&quot;container-title&quot;:&quot;Molecular Psychiatry&quot;,&quot;DOI&quot;:&quot;10.1038/mp.2013.170&quot;,&quot;ISSN&quot;:&quot;1476-5578&quot;,&quot;URL&quot;:&quot;https://doi.org/10.1038/mp.2013.170&quot;,&quot;issued&quot;:{&quot;date-parts&quot;:[[2014]]},&quot;page&quot;:&quot;1179-1185&quot;,&quot;abstract&quot;:&quot;RNA-sequencing (RNA-seq) is a powerful technique to investigate the complexity of gene expression in the human brain. We used RNA-seq to survey the brain transcriptome in high-quality postmortem dorsolateral prefrontal cortex from 11 individuals diagnosed with bipolar disorder (BD) and from 11 age- and gender-matched controls. Deep sequencing was performed, with over 350 million reads per specimen. At a false discovery rate of &lt;5%, we detected five differentially expressed (DE) genes and 12 DE transcripts, most of which have not been previously implicated in BD. Among these, Prominin 1/CD133 and ATP-binding cassette-sub-family G-member2 (ABCG2) have important roles in neuroplasticity. We also show for the first time differential expression of long noncoding RNAs (lncRNAs) in BD. DE transcripts include those of serine/arginine-rich splicing factor 5 (SRSF5) and regulatory factor X4 (RFX4), which along with lncRNAs have a role in mammalian circadian rhythms. The DE genes were significantly enriched for several Gene Ontology categories. Of these, genes involved with GTPase binding were also enriched for BD-associated SNPs from previous genome-wide association studies, suggesting that differential expression of these genes is not simply a consequence of BD or its treatment. Many of these findings were replicated by microarray in an independent sample of 60 cases and controls. These results highlight common pathways for inherited and non-inherited influences on disease risk that may constitute good targets for novel therapies.&quot;,&quot;issue&quot;:&quot;11&quot;,&quot;volume&quot;:&quot;19&quot;,&quot;expandedJournalTitle&quot;:&quot;Molecular Psychiatry&quot;},&quot;isTemporary&quot;:false}],&quot;citationTag&quot;:&quot;MENDELEY_CITATION_v3_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&quot;},{&quot;citationID&quot;:&quot;MENDELEY_CITATION_196a14e4-d742-41c8-b33c-2450c07b3653&quot;,&quot;properties&quot;:{&quot;noteIndex&quot;:0},&quot;isEdited&quot;:false,&quot;manualOverride&quot;:{&quot;isManuallyOverridden&quot;:false,&quot;citeprocText&quot;:&quot;(Brodmann, 1909)&quot;,&quot;manualOverrideText&quot;:&quot;&quot;},&quot;citationItems&quot;:[{&quot;id&quot;:&quot;c0c9cd97-9af2-3134-bca2-f0c02c2b63db&quot;,&quot;itemData&quot;:{&quot;type&quot;:&quot;chapter&quot;,&quot;id&quot;:&quot;c0c9cd97-9af2-3134-bca2-f0c02c2b63db&quot;,&quot;title&quot;:&quot;Vergleichende lokalisationslehre der grobhirnrinde&quot;,&quot;author&quot;:[{&quot;family&quot;:&quot;Brodmann&quot;,&quot;given&quot;:&quot;Korbinian&quot;,&quot;parse-names&quot;:false,&quot;dropping-particle&quot;:&quot;&quot;,&quot;non-dropping-particle&quot;:&quot;&quot;}],&quot;container-title&quot;:&quot;Vergleichende lokalisationslehre der grobhirnrinde&quot;,&quot;issued&quot;:{&quot;date-parts&quot;:[[1909]]},&quot;page&quot;:&quot;324&quot;},&quot;isTemporary&quot;:false}],&quot;citationTag&quot;:&quot;MENDELEY_CITATION_v3_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&quot;},{&quot;citationID&quot;:&quot;MENDELEY_CITATION_f9387efe-eedf-4851-bf29-0b66ce247319&quot;,&quot;properties&quot;:{&quot;noteIndex&quot;:0},&quot;isEdited&quot;:false,&quot;manualOverride&quot;:{&quot;isManuallyOverridden&quot;:false,&quot;citeprocText&quot;:&quot;(Hu et al., 2016)&quot;,&quot;manualOverrideText&quot;:&quot;&quot;},&quot;citationItems&quot;:[{&quot;id&quot;:&quot;8b245fad-7221-3e47-824c-f6e026d90442&quot;,&quot;itemData&quot;:{&quot;type&quot;:&quot;article-journal&quot;,&quot;id&quot;:&quot;8b245fad-7221-3e47-824c-f6e026d90442&quot;,&quot;title&quot;:&quot;Systematically characterizing dysfunctional long intergenic non-coding RNAs in multiple brain regions of major psychosis&quot;,&quot;author&quot;:[{&quot;family&quot;:&quot;Hu&quot;,&quot;given&quot;:&quot;Jing&quot;,&quot;parse-names&quot;:false,&quot;dropping-particle&quot;:&quot;&quot;,&quot;non-dropping-particle&quot;:&quot;&quot;},{&quot;family&quot;:&quot;Xu&quot;,&quot;given&quot;:&quot;Jinyuan&quot;,&quot;parse-names&quot;:false,&quot;dropping-particle&quot;:&quot;&quot;,&quot;non-dropping-particle&quot;:&quot;&quot;},{&quot;family&quot;:&quot;Pang&quot;,&quot;given&quot;:&quot;Lin&quot;,&quot;parse-names&quot;:false,&quot;dropping-particle&quot;:&quot;&quot;,&quot;non-dropping-particle&quot;:&quot;&quot;},{&quot;family&quot;:&quot;Zhao&quot;,&quot;given&quot;:&quot;Hongying&quot;,&quot;parse-names&quot;:false,&quot;dropping-particle&quot;:&quot;&quot;,&quot;non-dropping-particle&quot;:&quot;&quot;},{&quot;family&quot;:&quot;Li&quot;,&quot;given&quot;:&quot;Feng&quot;,&quot;parse-names&quot;:false,&quot;dropping-particle&quot;:&quot;&quot;,&quot;non-dropping-particle&quot;:&quot;&quot;},{&quot;family&quot;:&quot;Deng&quot;,&quot;given&quot;:&quot;Yulan&quot;,&quot;parse-names&quot;:false,&quot;dropping-particle&quot;:&quot;&quot;,&quot;non-dropping-particle&quot;:&quot;&quot;},{&quot;family&quot;:&quot;Liu&quot;,&quot;given&quot;:&quot;Ling&quot;,&quot;parse-names&quot;:false,&quot;dropping-particle&quot;:&quot;&quot;,&quot;non-dropping-particle&quot;:&quot;&quot;},{&quot;family&quot;:&quot;Lan&quot;,&quot;given&quot;:&quot;Yujia&quot;,&quot;parse-names&quot;:false,&quot;dropping-particle&quot;:&quot;&quot;,&quot;non-dropping-particle&quot;:&quot;&quot;},{&quot;family&quot;:&quot;Zhang&quot;,&quot;given&quot;:&quot;Xinxin&quot;,&quot;parse-names&quot;:false,&quot;dropping-particle&quot;:&quot;&quot;,&quot;non-dropping-particle&quot;:&quot;&quot;},{&quot;family&quot;:&quot;Zhao&quot;,&quot;given&quot;:&quot;Tingting&quot;,&quot;parse-names&quot;:false,&quot;dropping-particle&quot;:&quot;&quot;,&quot;non-dropping-particle&quot;:&quot;&quot;},{&quot;family&quot;:&quot;Xu&quot;,&quot;given&quot;:&quot;Chaohan&quot;,&quot;parse-names&quot;:false,&quot;dropping-particle&quot;:&quot;&quot;,&quot;non-dropping-particle&quot;:&quot;&quot;},{&quot;family&quot;:&quot;Xu&quot;,&quot;given&quot;:&quot;Chun&quot;,&quot;parse-names&quot;:false,&quot;dropping-particle&quot;:&quot;&quot;,&quot;non-dropping-particle&quot;:&quot;&quot;},{&quot;family&quot;:&quot;Xiao&quot;,&quot;given&quot;:&quot;Yun&quot;,&quot;parse-names&quot;:false,&quot;dropping-particle&quot;:&quot;&quot;,&quot;non-dropping-particle&quot;:&quot;&quot;},{&quot;family&quot;:&quot;Li&quot;,&quot;given&quot;:&quot;Xia&quot;,&quot;parse-names&quot;:false,&quot;dropping-particle&quot;:&quot;&quot;,&quot;non-dropping-particle&quot;:&quot;&quot;}],&quot;container-title&quot;:&quot;Oncotarget&quot;,&quot;DOI&quot;:&quot;https://doi.org/10.18632/oncotarget.12122&quot;,&quot;ISSN&quot;:&quot;1949-2553&quot;,&quot;URL&quot;:&quot;https://www.oncotarget.com/article/12122/&quot;,&quot;issued&quot;:{&quot;date-parts&quot;:[[2016]]},&quot;page&quot;:&quot;71087-71098&quot;,&quot;publisher&quot;:&quot;Impact Journals, LLC&quot;,&quot;issue&quot;:&quot;44&quot;,&quot;volume&quot;:&quot;7&quot;,&quot;expandedJournalTitle&quot;:&quot;Oncotarget&quot;},&quot;isTemporary&quot;:false}],&quot;citationTag&quot;:&quot;MENDELEY_CITATION_v3_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&quot;},{&quot;citationID&quot;:&quot;MENDELEY_CITATION_ce5a5479-e544-4631-8a55-f661d94769af&quot;,&quot;properties&quot;:{&quot;noteIndex&quot;:0},&quot;isEdited&quot;:false,&quot;manualOverride&quot;:{&quot;isManuallyOverridden&quot;:false,&quot;citeprocText&quot;:&quot;(Akula et al., 2014)&quot;,&quot;manualOverrideText&quot;:&quot;&quot;},&quot;citationItems&quot;:[{&quot;id&quot;:&quot;43fa7c60-29ac-3e50-a50d-68199aa87301&quot;,&quot;itemData&quot;:{&quot;type&quot;:&quot;article-journal&quot;,&quot;id&quot;:&quot;43fa7c60-29ac-3e50-a50d-68199aa87301&quot;,&quot;title&quot;:&quot;RNA-sequencing of the brain transcriptome implicates dysregulation of neuroplasticity, circadian rhythms and GTPase binding in bipolar disorder&quot;,&quot;author&quot;:[{&quot;family&quot;:&quot;Akula&quot;,&quot;given&quot;:&quot;N&quot;,&quot;parse-names&quot;:false,&quot;dropping-particle&quot;:&quot;&quot;,&quot;non-dropping-particle&quot;:&quot;&quot;},{&quot;family&quot;:&quot;Barb&quot;,&quot;given&quot;:&quot;J&quot;,&quot;parse-names&quot;:false,&quot;dropping-particle&quot;:&quot;&quot;,&quot;non-dropping-particle&quot;:&quot;&quot;},{&quot;family&quot;:&quot;Jiang&quot;,&quot;given&quot;:&quot;X&quot;,&quot;parse-names&quot;:false,&quot;dropping-particle&quot;:&quot;&quot;,&quot;non-dropping-particle&quot;:&quot;&quot;},{&quot;family&quot;:&quot;Wendland&quot;,&quot;given&quot;:&quot;J R&quot;,&quot;parse-names&quot;:false,&quot;dropping-particle&quot;:&quot;&quot;,&quot;non-dropping-particle&quot;:&quot;&quot;},{&quot;family&quot;:&quot;Choi&quot;,&quot;given&quot;:&quot;K H&quot;,&quot;parse-names&quot;:false,&quot;dropping-particle&quot;:&quot;&quot;,&quot;non-dropping-particle&quot;:&quot;&quot;},{&quot;family&quot;:&quot;Sen&quot;,&quot;given&quot;:&quot;S K&quot;,&quot;parse-names&quot;:false,&quot;dropping-particle&quot;:&quot;&quot;,&quot;non-dropping-particle&quot;:&quot;&quot;},{&quot;family&quot;:&quot;Hou&quot;,&quot;given&quot;:&quot;L&quot;,&quot;parse-names&quot;:false,&quot;dropping-particle&quot;:&quot;&quot;,&quot;non-dropping-particle&quot;:&quot;&quot;},{&quot;family&quot;:&quot;Chen&quot;,&quot;given&quot;:&quot;D T W&quot;,&quot;parse-names&quot;:false,&quot;dropping-particle&quot;:&quot;&quot;,&quot;non-dropping-particle&quot;:&quot;&quot;},{&quot;family&quot;:&quot;Laje&quot;,&quot;given&quot;:&quot;G&quot;,&quot;parse-names&quot;:false,&quot;dropping-particle&quot;:&quot;&quot;,&quot;non-dropping-particle&quot;:&quot;&quot;},{&quot;family&quot;:&quot;Johnson&quot;,&quot;given&quot;:&quot;K&quot;,&quot;parse-names&quot;:false,&quot;dropping-particle&quot;:&quot;&quot;,&quot;non-dropping-particle&quot;:&quot;&quot;},{&quot;family&quot;:&quot;Lipska&quot;,&quot;given&quot;:&quot;B K&quot;,&quot;parse-names&quot;:false,&quot;dropping-particle&quot;:&quot;&quot;,&quot;non-dropping-particle&quot;:&quot;&quot;},{&quot;family&quot;:&quot;Kleinman&quot;,&quot;given&quot;:&quot;J E&quot;,&quot;parse-names&quot;:false,&quot;dropping-particle&quot;:&quot;&quot;,&quot;non-dropping-particle&quot;:&quot;&quot;},{&quot;family&quot;:&quot;Corrada-Bravo&quot;,&quot;given&quot;:&quot;H&quot;,&quot;parse-names&quot;:false,&quot;dropping-particle&quot;:&quot;&quot;,&quot;non-dropping-particle&quot;:&quot;&quot;},{&quot;family&quot;:&quot;Detera-Wadleigh&quot;,&quot;given&quot;:&quot;S&quot;,&quot;parse-names&quot;:false,&quot;dropping-particle&quot;:&quot;&quot;,&quot;non-dropping-particle&quot;:&quot;&quot;},{&quot;family&quot;:&quot;Munson&quot;,&quot;given&quot;:&quot;P J&quot;,&quot;parse-names&quot;:false,&quot;dropping-particle&quot;:&quot;&quot;,&quot;non-dropping-particle&quot;:&quot;&quot;},{&quot;family&quot;:&quot;McMahon&quot;,&quot;given&quot;:&quot;F J&quot;,&quot;parse-names&quot;:false,&quot;dropping-particle&quot;:&quot;&quot;,&quot;non-dropping-particle&quot;:&quot;&quot;}],&quot;container-title&quot;:&quot;Molecular Psychiatry&quot;,&quot;DOI&quot;:&quot;10.1038/mp.2013.170&quot;,&quot;ISSN&quot;:&quot;1476-5578&quot;,&quot;URL&quot;:&quot;https://doi.org/10.1038/mp.2013.170&quot;,&quot;issued&quot;:{&quot;date-parts&quot;:[[2014]]},&quot;page&quot;:&quot;1179-1185&quot;,&quot;abstract&quot;:&quot;RNA-sequencing (RNA-seq) is a powerful technique to investigate the complexity of gene expression in the human brain. We used RNA-seq to survey the brain transcriptome in high-quality postmortem dorsolateral prefrontal cortex from 11 individuals diagnosed with bipolar disorder (BD) and from 11 age- and gender-matched controls. Deep sequencing was performed, with over 350 million reads per specimen. At a false discovery rate of &lt;5%, we detected five differentially expressed (DE) genes and 12 DE transcripts, most of which have not been previously implicated in BD. Among these, Prominin 1/CD133 and ATP-binding cassette-sub-family G-member2 (ABCG2) have important roles in neuroplasticity. We also show for the first time differential expression of long noncoding RNAs (lncRNAs) in BD. DE transcripts include those of serine/arginine-rich splicing factor 5 (SRSF5) and regulatory factor X4 (RFX4), which along with lncRNAs have a role in mammalian circadian rhythms. The DE genes were significantly enriched for several Gene Ontology categories. Of these, genes involved with GTPase binding were also enriched for BD-associated SNPs from previous genome-wide association studies, suggesting that differential expression of these genes is not simply a consequence of BD or its treatment. Many of these findings were replicated by microarray in an independent sample of 60 cases and controls. These results highlight common pathways for inherited and non-inherited influences on disease risk that may constitute good targets for novel therapies.&quot;,&quot;issue&quot;:&quot;11&quot;,&quot;volume&quot;:&quot;19&quot;,&quot;expandedJournalTitle&quot;:&quot;Molecular Psychiatry&quot;},&quot;isTemporary&quot;:false}],&quot;citationTag&quot;:&quot;MENDELEY_CITATION_v3_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&quot;},{&quot;citationID&quot;:&quot;MENDELEY_CITATION_cb3cdc5c-3eb3-4051-99fc-8df6a436252c&quot;,&quot;properties&quot;:{&quot;noteIndex&quot;:0},&quot;isEdited&quot;:false,&quot;manualOverride&quot;:{&quot;isManuallyOverridden&quot;:false,&quot;citeprocText&quot;:&quot;(Love et al., 2014)&quot;,&quot;manualOverrideText&quot;:&quot;&quot;},&quot;citationItems&quot;:[{&quot;id&quot;:&quot;6aef4b3f-dfd4-37be-a093-46ccd17de091&quot;,&quot;itemData&quot;:{&quot;type&quot;:&quot;article-journal&quot;,&quot;id&quot;:&quot;6aef4b3f-dfd4-37be-a093-46ccd17de091&quot;,&quot;title&quot;:&quot;Moderated estimation of fold change and dispersion for RNA-seq data with DESeq2&quot;,&quot;author&quot;:[{&quot;family&quot;:&quot;Love&quot;,&quot;given&quot;:&quot;Michael I&quot;,&quot;parse-names&quot;:false,&quot;dropping-particle&quot;:&quot;&quot;,&quot;non-dropping-particle&quot;:&quot;&quot;},{&quot;family&quot;:&quot;Huber&quot;,&quot;given&quot;:&quot;Wolfgang&quot;,&quot;parse-names&quot;:false,&quot;dropping-particle&quot;:&quot;&quot;,&quot;non-dropping-particle&quot;:&quot;&quot;},{&quot;family&quot;:&quot;Anders&quot;,&quot;given&quot;:&quot;Simon&quot;,&quot;parse-names&quot;:false,&quot;dropping-particle&quot;:&quot;&quot;,&quot;non-dropping-particle&quot;:&quot;&quot;}],&quot;container-title&quot;:&quot;Genome Biology&quot;,&quot;DOI&quot;:&quot;10.1186/s13059-014-0550-8&quot;,&quot;ISSN&quot;:&quot;1474-760X&quot;,&quot;URL&quot;:&quot;https://doi.org/10.1186/s13059-014-0550-8&quot;,&quot;issued&quot;:{&quot;date-parts&quot;:[[2014]]},&quot;page&quot;:&quot;550&quot;,&quot;abstract&quot;:&quot;In comparative high-throughput sequencing assays, a fundamental task is the analysis of count data, such as read counts per gene in RNA-seq, for evidence of systematic changes across experimental conditions. Small replicate numbers, discreteness, large dynamic range and the presence of outliers require a suitable statistical approach. We present DESeq2, a method for differential analysis of count data, using shrinkage estimation for dispersions and fold changes to improve stability and interpretability of estimates. This enables a more quantitative analysis focused on the strength rather than the mere presence of differential expression. The DESeq2 package is available at http://www.bioconductor.org/packages/release/bioc/html/DESeq2.html.&quot;,&quot;issue&quot;:&quot;12&quot;,&quot;volume&quot;:&quot;15&quot;,&quot;expandedJournalTitle&quot;:&quot;Genome Biology&quot;},&quot;isTemporary&quot;:false}],&quot;citationTag&quot;:&quot;MENDELEY_CITATION_v3_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&quot;},{&quot;citationID&quot;:&quot;MENDELEY_CITATION_a832345e-8b55-46bb-92b5-beee2945183f&quot;,&quot;properties&quot;:{&quot;noteIndex&quot;:0},&quot;isEdited&quot;:false,&quot;manualOverride&quot;:{&quot;isManuallyOverridden&quot;:false,&quot;citeprocText&quot;:&quot;(Aravind et al., 2005; Mootha et al., 2003)&quot;,&quot;manualOverrideText&quot;:&quot;&quot;},&quot;citationItems&quot;:[{&quot;id&quot;:&quot;c73d9b13-bf7d-3110-b9c2-35d5d6b416a3&quot;,&quot;itemData&quot;:{&quot;type&quot;:&quot;article-journal&quot;,&quot;id&quot;:&quot;c73d9b13-bf7d-3110-b9c2-35d5d6b416a3&quot;,&quot;title&quot;:&quot;Gene set enrichment analysis: A knowledge-based approach for interpreting genome-wide expression profiles&quot;,&quot;author&quot;:[{&quot;family&quot;:&quot;Aravind&quot;,&quot;given&quot;:&quot;Subramanian&quot;,&quot;parse-names&quot;:false,&quot;dropping-particle&quot;:&quot;&quot;,&quot;non-dropping-particle&quot;:&quot;&quot;},{&quot;family&quot;:&quot;Pablo&quot;,&quot;given&quot;:&quot;Tamayo&quot;,&quot;parse-names&quot;:false,&quot;dropping-particle&quot;:&quot;&quot;,&quot;non-dropping-particle&quot;:&quot;&quot;},{&quot;family&quot;:&quot;K&quot;,&quot;given&quot;:&quot;Mootha Vamsi&quot;,&quot;parse-names&quot;:false,&quot;dropping-particle&quot;:&quot;&quot;,&quot;non-dropping-particle&quot;:&quot;&quot;},{&quot;family&quot;:&quot;Sayan&quot;,&quot;given&quot;:&quot;Mukherjee&quot;,&quot;parse-names&quot;:false,&quot;dropping-particle&quot;:&quot;&quot;,&quot;non-dropping-particle&quot;:&quot;&quot;},{&quot;family&quot;:&quot;L&quot;,&quot;given&quot;:&quot;Ebert Benjamin&quot;,&quot;parse-names&quot;:false,&quot;dropping-particle&quot;:&quot;&quot;,&quot;non-dropping-particle&quot;:&quot;&quot;},{&quot;family&quot;:&quot;A&quot;,&quot;given&quot;:&quot;Gillette Michael&quot;,&quot;parse-names&quot;:false,&quot;dropping-particle&quot;:&quot;&quot;,&quot;non-dropping-particle&quot;:&quot;&quot;},{&quot;family&quot;:&quot;Amanda&quot;,&quot;given&quot;:&quot;Paulovich&quot;,&quot;parse-names&quot;:false,&quot;dropping-particle&quot;:&quot;&quot;,&quot;non-dropping-particle&quot;:&quot;&quot;},{&quot;family&quot;:&quot;L&quot;,&quot;given&quot;:&quot;Pomeroy Scott&quot;,&quot;parse-names&quot;:false,&quot;dropping-particle&quot;:&quot;&quot;,&quot;non-dropping-particle&quot;:&quot;&quot;},{&quot;family&quot;:&quot;R&quot;,&quot;given&quot;:&quot;Golub Todd&quot;,&quot;parse-names&quot;:false,&quot;dropping-particle&quot;:&quot;&quot;,&quot;non-dropping-particle&quot;:&quot;&quot;},{&quot;family&quot;:&quot;S&quot;,&quot;given&quot;:&quot;Lander Eric&quot;,&quot;parse-names&quot;:false,&quot;dropping-particle&quot;:&quot;&quot;,&quot;non-dropping-particle&quot;:&quot;&quot;},{&quot;family&quot;:&quot;P&quot;,&quot;given&quot;:&quot;Mesirov Jill&quot;,&quot;parse-names&quot;:false,&quot;dropping-particle&quot;:&quot;&quot;,&quot;non-dropping-particle&quot;:&quot;&quot;}],&quot;container-title&quot;:&quot;Proceedings of the National Academy of Sciences&quot;,&quot;DOI&quot;:&quot;10.1073/pnas.0506580102&quot;,&quot;URL&quot;:&quot;https://doi.org/10.1073/pnas.0506580102&quot;,&quot;issued&quot;:{&quot;date-parts&quot;:[[2005,10,25]]},&quot;page&quot;:&quot;15545-15550&quot;,&quot;publisher&quot;:&quot;Proceedings of the National Academy of Sciences&quot;,&quot;issue&quot;:&quot;43&quot;,&quot;volume&quot;:&quot;102&quot;,&quot;expandedJournalTitle&quot;:&quot;Proceedings of the National Academy of Sciences&quot;},&quot;isTemporary&quot;:false},{&quot;id&quot;:&quot;2ba81b17-67a0-36e0-abef-86ede2f5ca45&quot;,&quot;itemData&quot;:{&quot;type&quot;:&quot;article-journal&quot;,&quot;id&quot;:&quot;2ba81b17-67a0-36e0-abef-86ede2f5ca45&quot;,&quot;title&quot;:&quot;PGC-1α-responsive genes involved in oxidative phosphorylation are coordinately downregulated in human diabetes&quot;,&quot;author&quot;:[{&quot;family&quot;:&quot;Mootha&quot;,&quot;given&quot;:&quot;Vamsi K&quot;,&quot;parse-names&quot;:false,&quot;dropping-particle&quot;:&quot;&quot;,&quot;non-dropping-particle&quot;:&quot;&quot;},{&quot;family&quot;:&quot;Lindgren&quot;,&quot;given&quot;:&quot;Cecilia M&quot;,&quot;parse-names&quot;:false,&quot;dropping-particle&quot;:&quot;&quot;,&quot;non-dropping-particle&quot;:&quot;&quot;},{&quot;family&quot;:&quot;Eriksson&quot;,&quot;given&quot;:&quot;Karl-Fredrik&quot;,&quot;parse-names&quot;:false,&quot;dropping-particle&quot;:&quot;&quot;,&quot;non-dropping-particle&quot;:&quot;&quot;},{&quot;family&quot;:&quot;Subramanian&quot;,&quot;given&quot;:&quot;Aravind&quot;,&quot;parse-names&quot;:false,&quot;dropping-particle&quot;:&quot;&quot;,&quot;non-dropping-particle&quot;:&quot;&quot;},{&quot;family&quot;:&quot;Sihag&quot;,&quot;given&quot;:&quot;Smita&quot;,&quot;parse-names&quot;:false,&quot;dropping-particle&quot;:&quot;&quot;,&quot;non-dropping-particle&quot;:&quot;&quot;},{&quot;family&quot;:&quot;Lehar&quot;,&quot;given&quot;:&quot;Joseph&quot;,&quot;parse-names&quot;:false,&quot;dropping-particle&quot;:&quot;&quot;,&quot;non-dropping-particle&quot;:&quot;&quot;},{&quot;family&quot;:&quot;Puigserver&quot;,&quot;given&quot;:&quot;Pere&quot;,&quot;parse-names&quot;:false,&quot;dropping-particle&quot;:&quot;&quot;,&quot;non-dropping-particle&quot;:&quot;&quot;},{&quot;family&quot;:&quot;Carlsson&quot;,&quot;given&quot;:&quot;Emma&quot;,&quot;parse-names&quot;:false,&quot;dropping-particle&quot;:&quot;&quot;,&quot;non-dropping-particle&quot;:&quot;&quot;},{&quot;family&quot;:&quot;Ridderstråle&quot;,&quot;given&quot;:&quot;Martin&quot;,&quot;parse-names&quot;:false,&quot;dropping-particle&quot;:&quot;&quot;,&quot;non-dropping-particle&quot;:&quot;&quot;},{&quot;family&quot;:&quot;Laurila&quot;,&quot;given&quot;:&quot;Esa&quot;,&quot;parse-names&quot;:false,&quot;dropping-particle&quot;:&quot;&quot;,&quot;non-dropping-particle&quot;:&quot;&quot;},{&quot;family&quot;:&quot;Houstis&quot;,&quot;given&quot;:&quot;Nicholas&quot;,&quot;parse-names&quot;:false,&quot;dropping-particle&quot;:&quot;&quot;,&quot;non-dropping-particle&quot;:&quot;&quot;},{&quot;family&quot;:&quot;Daly&quot;,&quot;given&quot;:&quot;Mark J&quot;,&quot;parse-names&quot;:false,&quot;dropping-particle&quot;:&quot;&quot;,&quot;non-dropping-particle&quot;:&quot;&quot;},{&quot;family&quot;:&quot;Patterson&quot;,&quot;given&quot;:&quot;Nick&quot;,&quot;parse-names&quot;:false,&quot;dropping-particle&quot;:&quot;&quot;,&quot;non-dropping-particle&quot;:&quot;&quot;},{&quot;family&quot;:&quot;Mesirov&quot;,&quot;given&quot;:&quot;Jill P&quot;,&quot;parse-names&quot;:false,&quot;dropping-particle&quot;:&quot;&quot;,&quot;non-dropping-particle&quot;:&quot;&quot;},{&quot;family&quot;:&quot;Golub&quot;,&quot;given&quot;:&quot;Todd R&quot;,&quot;parse-names&quot;:false,&quot;dropping-particle&quot;:&quot;&quot;,&quot;non-dropping-particle&quot;:&quot;&quot;},{&quot;family&quot;:&quot;Tamayo&quot;,&quot;given&quot;:&quot;Pablo&quot;,&quot;parse-names&quot;:false,&quot;dropping-particle&quot;:&quot;&quot;,&quot;non-dropping-particle&quot;:&quot;&quot;},{&quot;family&quot;:&quot;Spiegelman&quot;,&quot;given&quot;:&quot;Bruce&quot;,&quot;parse-names&quot;:false,&quot;dropping-particle&quot;:&quot;&quot;,&quot;non-dropping-particle&quot;:&quot;&quot;},{&quot;family&quot;:&quot;Lander&quot;,&quot;given&quot;:&quot;Eric S&quot;,&quot;parse-names&quot;:false,&quot;dropping-particle&quot;:&quot;&quot;,&quot;non-dropping-particle&quot;:&quot;&quot;},{&quot;family&quot;:&quot;Hirschhorn&quot;,&quot;given&quot;:&quot;Joel N&quot;,&quot;parse-names&quot;:false,&quot;dropping-particle&quot;:&quot;&quot;,&quot;non-dropping-particle&quot;:&quot;&quot;},{&quot;family&quot;:&quot;Altshuler&quot;,&quot;given&quot;:&quot;David&quot;,&quot;parse-names&quot;:false,&quot;dropping-particle&quot;:&quot;&quot;,&quot;non-dropping-particle&quot;:&quot;&quot;},{&quot;family&quot;:&quot;Groop&quot;,&quot;given&quot;:&quot;Leif C&quot;,&quot;parse-names&quot;:false,&quot;dropping-particle&quot;:&quot;&quot;,&quot;non-dropping-particle&quot;:&quot;&quot;}],&quot;container-title&quot;:&quot;Nature Genetics&quot;,&quot;DOI&quot;:&quot;10.1038/ng1180&quot;,&quot;ISSN&quot;:&quot;1546-1718&quot;,&quot;URL&quot;:&quot;https://doi.org/10.1038/ng1180&quot;,&quot;issued&quot;:{&quot;date-parts&quot;:[[2003]]},&quot;page&quot;:&quot;267-273&quot;,&quot;abstract&quot;:&quot;DNA microarrays can be used to identify gene expression changes characteristic of human disease. This is challenging, however, when relevant differences are subtle at the level of individual genes. We introduce an analytical strategy, Gene Set Enrichment Analysis, designed to detect modest but coordinate changes in the expression of groups of functionally related genes. Using this approach, we identify a set of genes involved in oxidative phosphorylation whose expression is coordinately decreased in human diabetic muscle. Expression of these genes is high at sites of insulin-mediated glucose disposal, activated by PGC-1α and correlated with total-body aerobic capacity. Our results associate this gene set with clinically important variation in human metabolism and illustrate the value of pathway relationships in the analysis of genomic profiling experiments.&quot;,&quot;issue&quot;:&quot;3&quot;,&quot;volume&quot;:&quot;34&quot;,&quot;expandedJournalTitle&quot;:&quot;Nature Genetics&quot;},&quot;isTemporary&quot;:false}],&quot;citationTag&quot;:&quot;MENDELEY_CITATION_v3_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&quot;},{&quot;citationID&quot;:&quot;MENDELEY_CITATION_254f1626-0666-4e86-9381-f8b6b6afbbae&quot;,&quot;properties&quot;:{&quot;noteIndex&quot;:0},&quot;isEdited&quot;:false,&quot;manualOverride&quot;:{&quot;isManuallyOverridden&quot;:false,&quot;citeprocText&quot;:&quot;(Andrea et al., 2002)&quot;,&quot;manualOverrideText&quot;:&quot;&quot;},&quot;citationItems&quot;:[{&quot;id&quot;:&quot;727bfcf0-75f5-3b10-8cf6-b179cf3be6ed&quot;,&quot;itemData&quot;:{&quot;type&quot;:&quot;article-journal&quot;,&quot;id&quot;:&quot;727bfcf0-75f5-3b10-8cf6-b179cf3be6ed&quot;,&quot;title&quot;:&quot;The interferon system: an overview.&quot;,&quot;author&quot;:[{&quot;family&quot;:&quot;Andrea&quot;,&quot;given&quot;:&quot;Marco&quot;,&quot;parse-names&quot;:false,&quot;dropping-particle&quot;:&quot;de&quot;,&quot;non-dropping-particle&quot;:&quot;&quot;},{&quot;family&quot;:&quot;Ravera&quot;,&quot;given&quot;:&quot;Raffaella&quot;,&quot;parse-names&quot;:false,&quot;dropping-particle&quot;:&quot;&quot;,&quot;non-dropping-particle&quot;:&quot;&quot;},{&quot;family&quot;:&quot;Gioia&quot;,&quot;given&quot;:&quot;Daniela&quot;,&quot;parse-names&quot;:false,&quot;dropping-particle&quot;:&quot;&quot;,&quot;non-dropping-particle&quot;:&quot;&quot;},{&quot;family&quot;:&quot;Gariglio&quot;,&quot;given&quot;:&quot;Marisa&quot;,&quot;parse-names&quot;:false,&quot;dropping-particle&quot;:&quot;&quot;,&quot;non-dropping-particle&quot;:&quot;&quot;},{&quot;family&quot;:&quot;Landolfo&quot;,&quot;given&quot;:&quot;Santo&quot;,&quot;parse-names&quot;:false,&quot;dropping-particle&quot;:&quot;&quot;,&quot;non-dropping-particle&quot;:&quot;&quot;}],&quot;container-title&quot;:&quot;European journal of paediatric neurology : EJPN : official journal of the European Paediatric Neurology Society&quot;,&quot;issued&quot;:{&quot;date-parts&quot;:[[2002]]},&quot;page&quot;:&quot;\nA41-6; discussion A55-8\n&quot;,&quot;volume&quot;:&quot;6 Suppl A&quot;,&quot;expandedJournalTitle&quot;:&quot;European journal of paediatric neurology : EJPN : official journal of the European Paediatric Neurology Society&quot;},&quot;isTemporary&quot;:false}],&quot;citationTag&quot;:&quot;MENDELEY_CITATION_v3_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&quot;},{&quot;citationID&quot;:&quot;MENDELEY_CITATION_d1c4b15c-207a-4d25-a638-844ec97c18af&quot;,&quot;properties&quot;:{&quot;noteIndex&quot;:0},&quot;isEdited&quot;:false,&quot;manualOverride&quot;:{&quot;isManuallyOverridden&quot;:false,&quot;citeprocText&quot;:&quot;(Aran et al., 2017)&quot;,&quot;manualOverrideText&quot;:&quot;&quot;},&quot;citationItems&quot;:[{&quot;id&quot;:&quot;64298658-0b81-3f64-9c80-687878c7664c&quot;,&quot;itemData&quot;:{&quot;type&quot;:&quot;article-journal&quot;,&quot;id&quot;:&quot;64298658-0b81-3f64-9c80-687878c7664c&quot;,&quot;title&quot;:&quot;xCell: digitally portraying the tissue cellular heterogeneity landscape&quot;,&quot;author&quot;:[{&quot;family&quot;:&quot;Aran&quot;,&quot;given&quot;:&quot;Dvir&quot;,&quot;parse-names&quot;:false,&quot;dropping-particle&quot;:&quot;&quot;,&quot;non-dropping-particle&quot;:&quot;&quot;},{&quot;family&quot;:&quot;Hu&quot;,&quot;given&quot;:&quot;Zicheng&quot;,&quot;parse-names&quot;:false,&quot;dropping-particle&quot;:&quot;&quot;,&quot;non-dropping-particle&quot;:&quot;&quot;},{&quot;family&quot;:&quot;Butte&quot;,&quot;given&quot;:&quot;Atul J&quot;,&quot;parse-names&quot;:false,&quot;dropping-particle&quot;:&quot;&quot;,&quot;non-dropping-particle&quot;:&quot;&quot;}],&quot;container-title&quot;:&quot;Genome Biology&quot;,&quot;DOI&quot;:&quot;10.1186/s13059-017-1349-1&quot;,&quot;ISSN&quot;:&quot;1474-760X&quot;,&quot;URL&quot;:&quot;https://doi.org/10.1186/s13059-017-1349-1&quot;,&quot;issued&quot;:{&quot;date-parts&quot;:[[2017]]},&quot;page&quot;:&quot;220&quot;,&quot;abstract&quot;:&quot;Tissues are complex milieus consisting of numerous cell types. Several recent methods have attempted to enumerate cell subsets from transcriptomes. However, the available methods have used limited sources for training and give only a partial portrayal of the full cellular landscape. Here we present xCell, a novel gene signature-based method, and use it to infer 64 immune and stromal cell types. We harmonized 1822 pure human cell type transcriptomes from various sources and employed a curve fitting approach for linear comparison of cell types and introduced a novel spillover compensation technique for separating them. Using extensive in silico analyses and comparison to cytometry immunophenotyping, we show that xCell outperforms other methods. xCell is available at http://xCell.ucsf.edu/.&quot;,&quot;issue&quot;:&quot;1&quot;,&quot;volume&quot;:&quot;18&quot;,&quot;expandedJournalTitle&quot;:&quot;Genome Biology&quot;},&quot;isTemporary&quot;:false}],&quot;citationTag&quot;:&quot;MENDELEY_CITATION_v3_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&quot;},{&quot;citationID&quot;:&quot;MENDELEY_CITATION_1ef12b5d-4b29-4b7f-b3d3-91ac0ab47496&quot;,&quot;properties&quot;:{&quot;noteIndex&quot;:0},&quot;isEdited&quot;:false,&quot;manualOverride&quot;:{&quot;isManuallyOverridden&quot;:false,&quot;citeprocText&quot;:&quot;(Akula et al., 2014)&quot;,&quot;manualOverrideText&quot;:&quot;&quot;},&quot;citationItems&quot;:[{&quot;id&quot;:&quot;43fa7c60-29ac-3e50-a50d-68199aa87301&quot;,&quot;itemData&quot;:{&quot;type&quot;:&quot;article-journal&quot;,&quot;id&quot;:&quot;43fa7c60-29ac-3e50-a50d-68199aa87301&quot;,&quot;title&quot;:&quot;RNA-sequencing of the brain transcriptome implicates dysregulation of neuroplasticity, circadian rhythms and GTPase binding in bipolar disorder&quot;,&quot;author&quot;:[{&quot;family&quot;:&quot;Akula&quot;,&quot;given&quot;:&quot;N&quot;,&quot;parse-names&quot;:false,&quot;dropping-particle&quot;:&quot;&quot;,&quot;non-dropping-particle&quot;:&quot;&quot;},{&quot;family&quot;:&quot;Barb&quot;,&quot;given&quot;:&quot;J&quot;,&quot;parse-names&quot;:false,&quot;dropping-particle&quot;:&quot;&quot;,&quot;non-dropping-particle&quot;:&quot;&quot;},{&quot;family&quot;:&quot;Jiang&quot;,&quot;given&quot;:&quot;X&quot;,&quot;parse-names&quot;:false,&quot;dropping-particle&quot;:&quot;&quot;,&quot;non-dropping-particle&quot;:&quot;&quot;},{&quot;family&quot;:&quot;Wendland&quot;,&quot;given&quot;:&quot;J R&quot;,&quot;parse-names&quot;:false,&quot;dropping-particle&quot;:&quot;&quot;,&quot;non-dropping-particle&quot;:&quot;&quot;},{&quot;family&quot;:&quot;Choi&quot;,&quot;given&quot;:&quot;K H&quot;,&quot;parse-names&quot;:false,&quot;dropping-particle&quot;:&quot;&quot;,&quot;non-dropping-particle&quot;:&quot;&quot;},{&quot;family&quot;:&quot;Sen&quot;,&quot;given&quot;:&quot;S K&quot;,&quot;parse-names&quot;:false,&quot;dropping-particle&quot;:&quot;&quot;,&quot;non-dropping-particle&quot;:&quot;&quot;},{&quot;family&quot;:&quot;Hou&quot;,&quot;given&quot;:&quot;L&quot;,&quot;parse-names&quot;:false,&quot;dropping-particle&quot;:&quot;&quot;,&quot;non-dropping-particle&quot;:&quot;&quot;},{&quot;family&quot;:&quot;Chen&quot;,&quot;given&quot;:&quot;D T W&quot;,&quot;parse-names&quot;:false,&quot;dropping-particle&quot;:&quot;&quot;,&quot;non-dropping-particle&quot;:&quot;&quot;},{&quot;family&quot;:&quot;Laje&quot;,&quot;given&quot;:&quot;G&quot;,&quot;parse-names&quot;:false,&quot;dropping-particle&quot;:&quot;&quot;,&quot;non-dropping-particle&quot;:&quot;&quot;},{&quot;family&quot;:&quot;Johnson&quot;,&quot;given&quot;:&quot;K&quot;,&quot;parse-names&quot;:false,&quot;dropping-particle&quot;:&quot;&quot;,&quot;non-dropping-particle&quot;:&quot;&quot;},{&quot;family&quot;:&quot;Lipska&quot;,&quot;given&quot;:&quot;B K&quot;,&quot;parse-names&quot;:false,&quot;dropping-particle&quot;:&quot;&quot;,&quot;non-dropping-particle&quot;:&quot;&quot;},{&quot;family&quot;:&quot;Kleinman&quot;,&quot;given&quot;:&quot;J E&quot;,&quot;parse-names&quot;:false,&quot;dropping-particle&quot;:&quot;&quot;,&quot;non-dropping-particle&quot;:&quot;&quot;},{&quot;family&quot;:&quot;Corrada-Bravo&quot;,&quot;given&quot;:&quot;H&quot;,&quot;parse-names&quot;:false,&quot;dropping-particle&quot;:&quot;&quot;,&quot;non-dropping-particle&quot;:&quot;&quot;},{&quot;family&quot;:&quot;Detera-Wadleigh&quot;,&quot;given&quot;:&quot;S&quot;,&quot;parse-names&quot;:false,&quot;dropping-particle&quot;:&quot;&quot;,&quot;non-dropping-particle&quot;:&quot;&quot;},{&quot;family&quot;:&quot;Munson&quot;,&quot;given&quot;:&quot;P J&quot;,&quot;parse-names&quot;:false,&quot;dropping-particle&quot;:&quot;&quot;,&quot;non-dropping-particle&quot;:&quot;&quot;},{&quot;family&quot;:&quot;McMahon&quot;,&quot;given&quot;:&quot;F J&quot;,&quot;parse-names&quot;:false,&quot;dropping-particle&quot;:&quot;&quot;,&quot;non-dropping-particle&quot;:&quot;&quot;}],&quot;container-title&quot;:&quot;Molecular Psychiatry&quot;,&quot;DOI&quot;:&quot;10.1038/mp.2013.170&quot;,&quot;ISSN&quot;:&quot;1476-5578&quot;,&quot;URL&quot;:&quot;https://doi.org/10.1038/mp.2013.170&quot;,&quot;issued&quot;:{&quot;date-parts&quot;:[[2014]]},&quot;page&quot;:&quot;1179-1185&quot;,&quot;abstract&quot;:&quot;RNA-sequencing (RNA-seq) is a powerful technique to investigate the complexity of gene expression in the human brain. We used RNA-seq to survey the brain transcriptome in high-quality postmortem dorsolateral prefrontal cortex from 11 individuals diagnosed with bipolar disorder (BD) and from 11 age- and gender-matched controls. Deep sequencing was performed, with over 350 million reads per specimen. At a false discovery rate of &lt;5%, we detected five differentially expressed (DE) genes and 12 DE transcripts, most of which have not been previously implicated in BD. Among these, Prominin 1/CD133 and ATP-binding cassette-sub-family G-member2 (ABCG2) have important roles in neuroplasticity. We also show for the first time differential expression of long noncoding RNAs (lncRNAs) in BD. DE transcripts include those of serine/arginine-rich splicing factor 5 (SRSF5) and regulatory factor X4 (RFX4), which along with lncRNAs have a role in mammalian circadian rhythms. The DE genes were significantly enriched for several Gene Ontology categories. Of these, genes involved with GTPase binding were also enriched for BD-associated SNPs from previous genome-wide association studies, suggesting that differential expression of these genes is not simply a consequence of BD or its treatment. Many of these findings were replicated by microarray in an independent sample of 60 cases and controls. These results highlight common pathways for inherited and non-inherited influences on disease risk that may constitute good targets for novel therapies.&quot;,&quot;issue&quot;:&quot;11&quot;,&quot;volume&quot;:&quot;19&quot;,&quot;expandedJournalTitle&quot;:&quot;Molecular Psychiatry&quot;},&quot;isTemporary&quot;:false}],&quot;citationTag&quot;:&quot;MENDELEY_CITATION_v3_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&quot;},{&quot;citationID&quot;:&quot;MENDELEY_CITATION_5c543527-3cd1-4f1b-9fc3-bc9be8442c1d&quot;,&quot;properties&quot;:{&quot;noteIndex&quot;:0},&quot;isEdited&quot;:false,&quot;manualOverride&quot;:{&quot;isManuallyOverridden&quot;:false,&quot;citeprocText&quot;:&quot;(Logotheti et al., 2013)&quot;,&quot;manualOverrideText&quot;:&quot;&quot;},&quot;citationItems&quot;:[{&quot;id&quot;:&quot;8bd46b5e-e48c-3fc2-9161-576618d9d66f&quot;,&quot;itemData&quot;:{&quot;type&quot;:&quot;article-journal&quot;,&quot;id&quot;:&quot;8bd46b5e-e48c-3fc2-9161-576618d9d66f&quot;,&quot;title&quot;:&quot;A comparative genomic study in schizophrenic and in bipolar disorder patients, based on microarray expression profiling meta-analysis&quot;,&quot;author&quot;:[{&quot;family&quot;:&quot;Logotheti&quot;,&quot;given&quot;:&quot;Marianthi&quot;,&quot;parse-names&quot;:false,&quot;dropping-particle&quot;:&quot;&quot;,&quot;non-dropping-particle&quot;:&quot;&quot;},{&quot;family&quot;:&quot;Papadodima&quot;,&quot;given&quot;:&quot;Olga&quot;,&quot;parse-names&quot;:false,&quot;dropping-particle&quot;:&quot;&quot;,&quot;non-dropping-particle&quot;:&quot;&quot;},{&quot;family&quot;:&quot;Venizelos&quot;,&quot;given&quot;:&quot;Nikolaos&quot;,&quot;parse-names&quot;:false,&quot;dropping-particle&quot;:&quot;&quot;,&quot;non-dropping-particle&quot;:&quot;&quot;},{&quot;family&quot;:&quot;Chatziioannou&quot;,&quot;given&quot;:&quot;Aristotelis&quot;,&quot;parse-names&quot;:false,&quot;dropping-particle&quot;:&quot;&quot;,&quot;non-dropping-particle&quot;:&quot;&quot;},{&quot;family&quot;:&quot;Kolisis&quot;,&quot;given&quot;:&quot;Fragiskos&quot;,&quot;parse-names&quot;:false,&quot;dropping-particle&quot;:&quot;&quot;,&quot;non-dropping-particle&quot;:&quot;&quot;}],&quot;container-title&quot;:&quot;TheScientificWorldJournal&quot;,&quot;DOI&quot;:&quot;10.1155/2013/685917&quot;,&quot;ISSN&quot;:&quot;1537-744X&quot;,&quot;PMID&quot;:&quot;23554570&quot;,&quot;URL&quot;:&quot;https://pubmed.ncbi.nlm.nih.gov/23554570&quot;,&quot;issued&quot;:{&quot;date-parts&quot;:[[2013]]},&quot;page&quot;:&quot;685917&quot;,&quot;language&quot;:&quot;eng&quot;,&quot;abstract&quot;:&quot;Schizophrenia affecting almost 1% and bipolar disorder affecting almost 3%-5% of the global population constitute two severe mental disorders. The catecholaminergic and the serotonergic pathways have been proved to play an important role in the development of schizophrenia, bipolar disorder, and other related psychiatric disorders. The aim of the study was to perform and interpret the results of a comparative genomic profiling study in schizophrenic patients as well as in healthy controls and in patients with bipolar disorder and try to relate and integrate our results with an aberrant amino acid transport through cell membranes. In particular we have focused on genes and mechanisms involved in amino acid transport through cell membranes from whole genome expression profiling data. We performed bioinformatic analysis on raw data derived from four different published studies. In two studies postmortem samples from prefrontal cortices, derived from patients with bipolar disorder, schizophrenia, and control subjects, have been used. In another study we used samples from postmortem orbitofrontal cortex of bipolar subjects while the final study was performed based on raw data from a gene expression profiling dataset in the postmortem superior temporal cortex of schizophrenics. The data were downloaded from NCBI's GEO datasets.&quot;,&quot;edition&quot;:&quot;2013/03/10&quot;,&quot;publisher&quot;:&quot;Hindawi Publishing Corporation&quot;,&quot;volume&quot;:&quot;2013&quot;,&quot;expandedJournalTitle&quot;:&quot;TheScientificWorldJournal&quot;},&quot;isTemporary&quot;:false}],&quot;citationTag&quot;:&quot;MENDELEY_CITATION_v3_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&quot;},{&quot;citationID&quot;:&quot;MENDELEY_CITATION_d9931258-9110-4d86-9e28-ac083f481693&quot;,&quot;properties&quot;:{&quot;noteIndex&quot;:0},&quot;isEdited&quot;:false,&quot;manualOverride&quot;:{&quot;isManuallyOverridden&quot;:false,&quot;citeprocText&quot;:&quot;(Yoon and Kim, 2012)&quot;,&quot;manualOverrideText&quot;:&quot;&quot;},&quot;citationItems&quot;:[{&quot;id&quot;:&quot;86347e24-b8f7-3645-bd79-06e088c17fe2&quot;,&quot;itemData&quot;:{&quot;type&quot;:&quot;article-journal&quot;,&quot;id&quot;:&quot;86347e24-b8f7-3645-bd79-06e088c17fe2&quot;,&quot;title&quot;:&quot;The T allele of the interferon-gamma +874A/T polymorphism is associated with bipolar disorder&quot;,&quot;author&quot;:[{&quot;family&quot;:&quot;Yoon&quot;,&quot;given&quot;:&quot;Ho-Kyoung&quot;,&quot;parse-names&quot;:false,&quot;dropping-particle&quot;:&quot;&quot;,&quot;non-dropping-particle&quot;:&quot;&quot;},{&quot;family&quot;:&quot;Kim&quot;,&quot;given&quot;:&quot;Yong-Ku&quot;,&quot;parse-names&quot;:false,&quot;dropping-particle&quot;:&quot;&quot;,&quot;non-dropping-particle&quot;:&quot;&quot;}],&quot;container-title&quot;:&quot;Nordic Journal of Psychiatry&quot;,&quot;DOI&quot;:&quot;10.3109/08039488.2011.593045&quot;,&quot;ISSN&quot;:&quot;0803-9488&quot;,&quot;URL&quot;:&quot;https://doi.org/10.3109/08039488.2011.593045&quot;,&quot;issued&quot;:{&quot;date-parts&quot;:[[2012,2,1]]},&quot;page&quot;:&quot;14-18&quot;,&quot;abstract&quot;:&quot;Background: Previous studies have shown that patients with bipolar disorder (BD) tend to have altered immune system function. Several studies have reported that changes in interferon-gamma (IFN-?) may play an important role in the development of BD. Aims: To investigate the relationship between IFN-? and BD, 156 patients with BD and 175 control subjects were genotyped for the IFN-? +874A/T single nucleotide polymorphism. Results: We detected significant differences in the genotype distributions and allele frequencies of the IFN-? +874A/T single nucleotide polymorphism (rs2430561) between patients with BD and normal controls. The T allele was found to be significantly more common among patients with BD than in controls. Additionally, significant differences in scores on the Young Mania Rating Scale (YMRS) were found between the three genotypes of this polymorphism. Conclusions: Our results suggest that the IFN-? +874A/T polymorphism may have important effects related to susceptibility to BD and that the T allele may be associated with an increased risk of developing BD.&quot;,&quot;publisher&quot;:&quot;Taylor &amp; Francis&quot;,&quot;issue&quot;:&quot;1&quot;,&quot;volume&quot;:&quot;66&quot;,&quot;expandedJournalTitle&quot;:&quot;Nordic Journal of Psychiatry&quot;},&quot;isTemporary&quot;:false}],&quot;citationTag&quot;:&quot;MENDELEY_CITATION_v3_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&quot;},{&quot;citationID&quot;:&quot;MENDELEY_CITATION_4a75a386-8f64-4ccd-9c4d-7290a92757cd&quot;,&quot;properties&quot;:{&quot;noteIndex&quot;:0},&quot;isEdited&quot;:false,&quot;manualOverride&quot;:{&quot;isManuallyOverridden&quot;:false,&quot;citeprocText&quot;:&quot;(Haukvik et al., 2014)&quot;,&quot;manualOverrideText&quot;:&quot;&quot;},&quot;citationItems&quot;:[{&quot;id&quot;:&quot;bf6797dc-2aaf-38c6-899f-a835e5c27c53&quot;,&quot;itemData&quot;:{&quot;type&quot;:&quot;article-journal&quot;,&quot;id&quot;:&quot;bf6797dc-2aaf-38c6-899f-a835e5c27c53&quot;,&quot;title&quot;:&quot;Pre- and perinatal hypoxia associated with hippocampus/amygdala volume in bipolar disorder&quot;,&quot;author&quot;:[{&quot;family&quot;:&quot;Haukvik&quot;,&quot;given&quot;:&quot;U K&quot;,&quot;parse-names&quot;:false,&quot;dropping-particle&quot;:&quot;&quot;,&quot;non-dropping-particle&quot;:&quot;&quot;},{&quot;family&quot;:&quot;McNeil&quot;,&quot;given&quot;:&quot;T&quot;,&quot;parse-names&quot;:false,&quot;dropping-particle&quot;:&quot;&quot;,&quot;non-dropping-particle&quot;:&quot;&quot;},{&quot;family&quot;:&quot;Lange&quot;,&quot;given&quot;:&quot;E H&quot;,&quot;parse-names&quot;:false,&quot;dropping-particle&quot;:&quot;&quot;,&quot;non-dropping-particle&quot;:&quot;&quot;},{&quot;family&quot;:&quot;Melle&quot;,&quot;given&quot;:&quot;I&quot;,&quot;parse-names&quot;:false,&quot;dropping-particle&quot;:&quot;&quot;,&quot;non-dropping-particle&quot;:&quot;&quot;},{&quot;family&quot;:&quot;Dale&quot;,&quot;given&quot;:&quot;A M&quot;,&quot;parse-names&quot;:false,&quot;dropping-particle&quot;:&quot;&quot;,&quot;non-dropping-particle&quot;:&quot;&quot;},{&quot;family&quot;:&quot;Andreassen&quot;,&quot;given&quot;:&quot;O A&quot;,&quot;parse-names&quot;:false,&quot;dropping-particle&quot;:&quot;&quot;,&quot;non-dropping-particle&quot;:&quot;&quot;},{&quot;family&quot;:&quot;Agartz&quot;,&quot;given&quot;:&quot;I&quot;,&quot;parse-names&quot;:false,&quot;dropping-particle&quot;:&quot;&quot;,&quot;non-dropping-particle&quot;:&quot;&quot;}],&quot;container-title&quot;:&quot;Psychological medicine&quot;,&quot;DOI&quot;:&quot;10.1017/S0033291713001529&quot;,&quot;ISSN&quot;:&quot;1469-8978&quot;,&quot;PMID&quot;:&quot;23803260&quot;,&quot;URL&quot;:&quot;https://pubmed.ncbi.nlm.nih.gov/23803260&quot;,&quot;issued&quot;:{&quot;date-parts&quot;:[[2014,4]]},&quot;page&quot;:&quot;975-985&quot;,&quot;language&quot;:&quot;eng&quot;,&quot;abstract&quot;:&quot;BACKGROUND: Pre- and perinatal adversities may increase the risk for schizophrenia and bipolar disorder. Hypoxia-related obstetric complications (OCs) are associated with brain anatomical abnormalities in schizophrenia, but their association with brain anatomy variation in bipolar disorder is unknown. METHOD: Magnetic resonance imaging brain scans, clinical examinations and data from the Medical Birth Registry of Norway were obtained for 219 adults, including 79 patients with a DSM-IV diagnosis of bipolar disorder (age 29.4 years, s.d. = 11.8 years, 39% male) and 140 healthy controls (age 30.8 years, s.d. = 12.0 years, 53% male). Severe hypoxia-related OCs throughout pregnancy/birth and perinatal asphyxia were each studied in relation to a priori selected brain volumes (hippocampus, lateral ventricles and amygdala, obtained with FreeSurfer), using linear regression models covarying for age, sex, medication use and intracranial volume. Multiple comparison adjustment was applied. RESULTS: Perinatal asphyxia was associated with smaller left amygdala volume (t = -2.59, p = 0.012) in bipolar disorder patients, but not in healthy controls. Patients with psychotic bipolar disorder showed distinct associations between perinatal asphyxia and smaller left amygdala volume (t = -2.69, p = 0.010), whereas patients with non-psychotic bipolar disorder showed smaller right hippocampal volumes related to both perinatal asphyxia (t = -2.60, p = 0.015) and severe OCs (t = -3.25, p = 0.003). No associations between asphyxia or severe OCs and the lateral ventricles were found. CONCLUSIONS: Pre- and perinatal hypoxia-related OCs are related to brain morphometry in bipolar disorder in adulthood, with specific patterns in patients with psychotic versus non-psychotic illness.&quot;,&quot;edition&quot;:&quot;2013/06/27&quot;,&quot;publisher&quot;:&quot;Cambridge University Press&quot;,&quot;issue&quot;:&quot;5&quot;,&quot;volume&quot;:&quot;44&quot;,&quot;expandedJournalTitle&quot;:&quot;Psychological medicine&quot;},&quot;isTemporary&quot;:false}],&quot;citationTag&quot;:&quot;MENDELEY_CITATION_v3_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&quot;},{&quot;citationID&quot;:&quot;MENDELEY_CITATION_e09e5a5f-60de-42d4-8427-a8e182923be0&quot;,&quot;properties&quot;:{&quot;noteIndex&quot;:0},&quot;isEdited&quot;:false,&quot;manualOverride&quot;:{&quot;isManuallyOverridden&quot;:false,&quot;citeprocText&quot;:&quot;(Iancu et al., 1997)&quot;,&quot;manualOverrideText&quot;:&quot;&quot;},&quot;citationItems&quot;:[{&quot;id&quot;:&quot;bc40b7b2-cae5-3f42-a605-0115be092fda&quot;,&quot;itemData&quot;:{&quot;type&quot;:&quot;article-journal&quot;,&quot;id&quot;:&quot;bc40b7b2-cae5-3f42-a605-0115be092fda&quot;,&quot;title&quot;:&quot;Bipolar disorder associated with interferon-alpha treatment&quot;,&quot;author&quot;:[{&quot;family&quot;:&quot;Iancu&quot;,&quot;given&quot;:&quot;I&quot;,&quot;parse-names&quot;:false,&quot;dropping-particle&quot;:&quot;&quot;,&quot;non-dropping-particle&quot;:&quot;&quot;},{&quot;family&quot;:&quot;Sverdlik&quot;,&quot;given&quot;:&quot;A&quot;,&quot;parse-names&quot;:false,&quot;dropping-particle&quot;:&quot;&quot;,&quot;non-dropping-particle&quot;:&quot;&quot;},{&quot;family&quot;:&quot;Dannon&quot;,&quot;given&quot;:&quot;P N&quot;,&quot;parse-names&quot;:false,&quot;dropping-particle&quot;:&quot;&quot;,&quot;non-dropping-particle&quot;:&quot;&quot;},{&quot;family&quot;:&quot;Lepkifker&quot;,&quot;given&quot;:&quot;E&quot;,&quot;parse-names&quot;:false,&quot;dropping-particle&quot;:&quot;&quot;,&quot;non-dropping-particle&quot;:&quot;&quot;}],&quot;container-title&quot;:&quot;Postgraduate medical journal&quot;,&quot;DOI&quot;:&quot;10.1136/pgmj.73.866.834&quot;,&quot;ISSN&quot;:&quot;0032-5473&quot;,&quot;PMID&quot;:&quot;9497963&quot;,&quot;URL&quot;:&quot;https://pubmed.ncbi.nlm.nih.gov/9497963&quot;,&quot;issued&quot;:{&quot;date-parts&quot;:[[1997,12]]},&quot;page&quot;:&quot;834-835&quot;,&quot;language&quot;:&quot;eng&quot;,&quot;publisher&quot;:&quot;BMJ Group&quot;,&quot;issue&quot;:&quot;866&quot;,&quot;volume&quot;:&quot;73&quot;,&quot;expandedJournalTitle&quot;:&quot;Postgraduate medical journal&quot;},&quot;isTemporary&quot;:false}],&quot;citationTag&quot;:&quot;MENDELEY_CITATION_v3_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&quot;}]"/>
     <we:property name="MENDELEY_CITATIONS_STYLE" value="&quot;https://www.zotero.org/styles/cell&quot;"/>
   </we:properties>
   <we:bindings/>

</xml_diff>